<commit_message>
recorte diagrama y actualizacioni DIARIO UNO.docx
</commit_message>
<xml_diff>
--- a/DIARIO UNO.docx
+++ b/DIARIO UNO.docx
@@ -27,6 +27,7 @@
         <w:p>
           <w:pPr>
             <w:pStyle w:val="Sinespaciado"/>
+            <w:jc w:val="center"/>
             <w:rPr>
               <w:rFonts w:asciiTheme="majorHAnsi" w:eastAsiaTheme="majorEastAsia" w:hAnsiTheme="majorHAnsi" w:cstheme="majorBidi"/>
               <w:sz w:val="72"/>
@@ -40,7 +41,7 @@
             <mc:AlternateContent>
               <mc:Choice Requires="wps">
                 <w:drawing>
-                  <wp:anchor distT="0" distB="0" distL="114300" distR="114300" simplePos="0" relativeHeight="251659264" behindDoc="0" locked="0" layoutInCell="0" allowOverlap="1" wp14:anchorId="2AE8CA31" wp14:editId="3FA18BB3">
+                  <wp:anchor distT="0" distB="0" distL="114300" distR="114300" simplePos="0" relativeHeight="251659264" behindDoc="0" locked="0" layoutInCell="0" allowOverlap="1" wp14:anchorId="7868E913" wp14:editId="6BC28452">
                     <wp:simplePos x="0" y="0"/>
                     <wp:positionH relativeFrom="page">
                       <wp:align>center</wp:align>
@@ -112,7 +113,7 @@
             <mc:AlternateContent>
               <mc:Choice Requires="wps">
                 <w:drawing>
-                  <wp:anchor distT="0" distB="0" distL="114300" distR="114300" simplePos="0" relativeHeight="251662336" behindDoc="0" locked="0" layoutInCell="0" allowOverlap="1" wp14:anchorId="337919F6" wp14:editId="47E5B43B">
+                  <wp:anchor distT="0" distB="0" distL="114300" distR="114300" simplePos="0" relativeHeight="251662336" behindDoc="0" locked="0" layoutInCell="0" allowOverlap="1" wp14:anchorId="205B38E6" wp14:editId="66A293D0">
                     <wp:simplePos x="0" y="0"/>
                     <wp:positionH relativeFrom="leftMargin">
                       <wp:align>center</wp:align>
@@ -184,7 +185,7 @@
             <mc:AlternateContent>
               <mc:Choice Requires="wps">
                 <w:drawing>
-                  <wp:anchor distT="0" distB="0" distL="114300" distR="114300" simplePos="0" relativeHeight="251661312" behindDoc="0" locked="0" layoutInCell="0" allowOverlap="1" wp14:anchorId="5240084F" wp14:editId="7D8BA679">
+                  <wp:anchor distT="0" distB="0" distL="114300" distR="114300" simplePos="0" relativeHeight="251661312" behindDoc="0" locked="0" layoutInCell="0" allowOverlap="1" wp14:anchorId="060D7E9D" wp14:editId="4EBEFDAA">
                     <wp:simplePos x="0" y="0"/>
                     <wp:positionH relativeFrom="rightMargin">
                       <wp:align>center</wp:align>
@@ -256,7 +257,7 @@
             <mc:AlternateContent>
               <mc:Choice Requires="wps">
                 <w:drawing>
-                  <wp:anchor distT="0" distB="0" distL="114300" distR="114300" simplePos="0" relativeHeight="251660288" behindDoc="0" locked="0" layoutInCell="0" allowOverlap="1" wp14:anchorId="717E5FBF" wp14:editId="182C22E4">
+                  <wp:anchor distT="0" distB="0" distL="114300" distR="114300" simplePos="0" relativeHeight="251660288" behindDoc="0" locked="0" layoutInCell="0" allowOverlap="1" wp14:anchorId="1016382E" wp14:editId="3F75F2E2">
                     <wp:simplePos x="0" y="0"/>
                     <wp:positionH relativeFrom="page">
                       <wp:align>center</wp:align>
@@ -339,6 +340,7 @@
             <w:p>
               <w:pPr>
                 <w:pStyle w:val="Sinespaciado"/>
+                <w:jc w:val="center"/>
                 <w:rPr>
                   <w:rFonts w:asciiTheme="majorHAnsi" w:eastAsiaTheme="majorEastAsia" w:hAnsiTheme="majorHAnsi" w:cstheme="majorBidi"/>
                   <w:sz w:val="72"/>
@@ -488,7 +490,7 @@
               <w:szCs w:val="20"/>
             </w:rPr>
             <w:drawing>
-              <wp:inline distT="0" distB="0" distL="0" distR="0" wp14:anchorId="70434C15" wp14:editId="60CAB7DD">
+              <wp:inline distT="0" distB="0" distL="0" distR="0" wp14:anchorId="2AF3AE75" wp14:editId="617876A0">
                 <wp:extent cx="1847850" cy="800100"/>
                 <wp:effectExtent l="0" t="0" r="0" b="0"/>
                 <wp:docPr id="1" name="Imagen 1"/>
@@ -1519,17 +1521,24 @@
         </w:rPr>
         <w:t xml:space="preserve">Enfoque al servicio al cliente. Mejoramiento </w:t>
       </w:r>
-      <w:proofErr w:type="gramStart"/>
-      <w:r>
-        <w:rPr>
-          <w:rFonts w:ascii="Arial" w:eastAsia="Times New Roman" w:hAnsi="Arial" w:cs="Arial"/>
-          <w:sz w:val="20"/>
-          <w:szCs w:val="20"/>
-          <w:lang w:eastAsia="es-AR"/>
-        </w:rPr>
-        <w:t>continuo</w:t>
-      </w:r>
-      <w:proofErr w:type="gramEnd"/>
+      <w:r>
+        <w:rPr>
+          <w:rFonts w:ascii="Arial" w:eastAsia="Times New Roman" w:hAnsi="Arial" w:cs="Arial"/>
+          <w:sz w:val="20"/>
+          <w:szCs w:val="20"/>
+          <w:lang w:eastAsia="es-AR"/>
+        </w:rPr>
+        <w:t>continu</w:t>
+      </w:r>
+      <w:r>
+        <w:rPr>
+          <w:rFonts w:ascii="Arial" w:eastAsia="Times New Roman" w:hAnsi="Arial" w:cs="Arial"/>
+          <w:sz w:val="20"/>
+          <w:szCs w:val="20"/>
+          <w:lang w:eastAsia="es-AR"/>
+        </w:rPr>
+        <w:t>o</w:t>
+      </w:r>
       <w:r>
         <w:rPr>
           <w:rFonts w:ascii="Arial" w:eastAsia="Times New Roman" w:hAnsi="Arial" w:cs="Arial"/>
@@ -1951,734 +1960,632 @@
     </w:p>
     <w:p>
       <w:pPr>
-        <w:tabs>
-          <w:tab w:val="left" w:pos="142"/>
-        </w:tabs>
-        <w:spacing w:after="0" w:line="240" w:lineRule="auto"/>
-        <w:rPr>
-          <w:rFonts w:ascii="Arial" w:hAnsi="Arial" w:cs="Arial"/>
-          <w:sz w:val="20"/>
-          <w:szCs w:val="20"/>
-        </w:rPr>
-      </w:pPr>
-      <w:r>
-        <w:rPr>
-          <w:rFonts w:ascii="Arial" w:hAnsi="Arial" w:cs="Arial"/>
-          <w:sz w:val="20"/>
-          <w:szCs w:val="20"/>
-        </w:rPr>
-        <w:t xml:space="preserve"> </w:t>
-      </w:r>
-      <w:r>
-        <w:rPr>
-          <w:rFonts w:ascii="Arial" w:hAnsi="Arial" w:cs="Arial"/>
-          <w:sz w:val="20"/>
-          <w:szCs w:val="20"/>
-        </w:rPr>
-        <w:t xml:space="preserve">La estructura organizativa de </w:t>
-      </w:r>
-      <w:r>
-        <w:rPr>
-          <w:rFonts w:ascii="Arial" w:hAnsi="Arial" w:cs="Arial"/>
-          <w:sz w:val="20"/>
-          <w:szCs w:val="20"/>
-        </w:rPr>
-        <w:t>“</w:t>
-      </w:r>
-      <w:r>
-        <w:rPr>
-          <w:rFonts w:ascii="Arial" w:hAnsi="Arial" w:cs="Arial"/>
-          <w:sz w:val="20"/>
-          <w:szCs w:val="20"/>
-        </w:rPr>
-        <w:t xml:space="preserve">Diario </w:t>
-      </w:r>
-      <w:r>
-        <w:rPr>
-          <w:rFonts w:ascii="Arial" w:hAnsi="Arial" w:cs="Arial"/>
-          <w:sz w:val="20"/>
-          <w:szCs w:val="20"/>
-        </w:rPr>
-        <w:t>Uno</w:t>
-      </w:r>
-      <w:r>
-        <w:rPr>
-          <w:rFonts w:ascii="Arial" w:hAnsi="Arial" w:cs="Arial"/>
-          <w:sz w:val="20"/>
-          <w:szCs w:val="20"/>
-        </w:rPr>
-        <w:t>”</w:t>
-      </w:r>
-      <w:r>
-        <w:rPr>
-          <w:rFonts w:ascii="Arial" w:hAnsi="Arial" w:cs="Arial"/>
-          <w:sz w:val="20"/>
-          <w:szCs w:val="20"/>
-        </w:rPr>
-        <w:t xml:space="preserve"> está </w:t>
-      </w:r>
-      <w:proofErr w:type="spellStart"/>
-      <w:r>
-        <w:rPr>
-          <w:rFonts w:ascii="Arial" w:hAnsi="Arial" w:cs="Arial"/>
-          <w:sz w:val="20"/>
-          <w:szCs w:val="20"/>
-        </w:rPr>
-        <w:t>departamentizada</w:t>
-      </w:r>
-      <w:proofErr w:type="spellEnd"/>
-      <w:r>
-        <w:rPr>
-          <w:rFonts w:ascii="Arial" w:hAnsi="Arial" w:cs="Arial"/>
-          <w:sz w:val="20"/>
-          <w:szCs w:val="20"/>
-        </w:rPr>
-        <w:t xml:space="preserve"> por funci</w:t>
-      </w:r>
-      <w:r>
-        <w:rPr>
-          <w:rFonts w:ascii="Arial" w:hAnsi="Arial" w:cs="Arial"/>
-          <w:sz w:val="20"/>
-          <w:szCs w:val="20"/>
-        </w:rPr>
-        <w:t xml:space="preserve">ones y su jerarquía es  </w:t>
-      </w:r>
-      <w:r>
-        <w:rPr>
-          <w:rFonts w:ascii="Arial" w:hAnsi="Arial" w:cs="Arial"/>
-          <w:sz w:val="20"/>
-          <w:szCs w:val="20"/>
-        </w:rPr>
-        <w:tab/>
-      </w:r>
-      <w:r>
-        <w:rPr>
-          <w:rFonts w:ascii="Arial" w:hAnsi="Arial" w:cs="Arial"/>
-          <w:sz w:val="20"/>
-          <w:szCs w:val="20"/>
-        </w:rPr>
-        <w:t>vertical.</w:t>
-      </w:r>
+        <w:rPr>
+          <w:rFonts w:ascii="Arial" w:hAnsi="Arial" w:cs="Arial"/>
+          <w:b/>
+          <w:sz w:val="20"/>
+        </w:rPr>
+      </w:pPr>
+      <w:bookmarkStart w:id="0" w:name="_GoBack"/>
+      <w:r>
+        <w:rPr>
+          <w:rFonts w:ascii="Arial" w:hAnsi="Arial" w:cs="Arial"/>
+          <w:b/>
+          <w:noProof/>
+          <w:sz w:val="20"/>
+          <w:lang w:eastAsia="es-AR"/>
+        </w:rPr>
+        <w:drawing>
+          <wp:inline distT="0" distB="0" distL="0" distR="0">
+            <wp:extent cx="7219950" cy="5246462"/>
+            <wp:effectExtent l="0" t="3810" r="0" b="0"/>
+            <wp:docPr id="5" name="0 Imagen"/>
+            <wp:cNvGraphicFramePr>
+              <a:graphicFrameLocks xmlns:a="http://schemas.openxmlformats.org/drawingml/2006/main" noChangeAspect="1"/>
+            </wp:cNvGraphicFramePr>
+            <a:graphic xmlns:a="http://schemas.openxmlformats.org/drawingml/2006/main">
+              <a:graphicData uri="http://schemas.openxmlformats.org/drawingml/2006/picture">
+                <pic:pic xmlns:pic="http://schemas.openxmlformats.org/drawingml/2006/picture">
+                  <pic:nvPicPr>
+                    <pic:cNvPr id="0" name="Organigrama Diario Uno.png"/>
+                    <pic:cNvPicPr/>
+                  </pic:nvPicPr>
+                  <pic:blipFill>
+                    <a:blip r:embed="rId11">
+                      <a:extLst>
+                        <a:ext uri="{28A0092B-C50C-407E-A947-70E740481C1C}">
+                          <a14:useLocalDpi xmlns:a14="http://schemas.microsoft.com/office/drawing/2010/main" val="0"/>
+                        </a:ext>
+                      </a:extLst>
+                    </a:blip>
+                    <a:stretch>
+                      <a:fillRect/>
+                    </a:stretch>
+                  </pic:blipFill>
+                  <pic:spPr>
+                    <a:xfrm rot="16200000">
+                      <a:off x="0" y="0"/>
+                      <a:ext cx="7223561" cy="5249086"/>
+                    </a:xfrm>
+                    <a:prstGeom prst="rect">
+                      <a:avLst/>
+                    </a:prstGeom>
+                  </pic:spPr>
+                </pic:pic>
+              </a:graphicData>
+            </a:graphic>
+          </wp:inline>
+        </w:drawing>
+      </w:r>
+      <w:bookmarkEnd w:id="0"/>
     </w:p>
     <w:p>
       <w:pPr>
         <w:rPr>
           <w:rFonts w:ascii="Arial" w:hAnsi="Arial" w:cs="Arial"/>
-          <w:sz w:val="20"/>
-          <w:szCs w:val="20"/>
+          <w:b/>
+          <w:sz w:val="20"/>
         </w:rPr>
       </w:pPr>
     </w:p>
     <w:p>
       <w:pPr>
-        <w:pStyle w:val="Prrafodelista"/>
-        <w:numPr>
-          <w:ilvl w:val="0"/>
-          <w:numId w:val="4"/>
-        </w:numPr>
-        <w:rPr>
-          <w:rFonts w:ascii="Arial" w:hAnsi="Arial" w:cs="Arial"/>
-          <w:sz w:val="20"/>
-          <w:szCs w:val="20"/>
-        </w:rPr>
-      </w:pPr>
-      <w:r>
-        <w:rPr>
-          <w:rFonts w:ascii="Arial" w:hAnsi="Arial" w:cs="Arial"/>
-          <w:sz w:val="20"/>
-          <w:szCs w:val="20"/>
-        </w:rPr>
-        <w:t>ASAMBLEA DE ACCIONISTAS</w:t>
+        <w:rPr>
+          <w:rFonts w:ascii="Arial" w:hAnsi="Arial" w:cs="Arial"/>
+          <w:sz w:val="20"/>
+          <w:u w:val="single"/>
+        </w:rPr>
+      </w:pPr>
+      <w:r>
+        <w:rPr>
+          <w:rFonts w:ascii="Arial" w:hAnsi="Arial" w:cs="Arial"/>
+          <w:b/>
+          <w:sz w:val="20"/>
+        </w:rPr>
+        <w:lastRenderedPageBreak/>
+        <w:t>5</w:t>
+      </w:r>
+      <w:r>
+        <w:rPr>
+          <w:rFonts w:ascii="Arial" w:hAnsi="Arial" w:cs="Arial"/>
+          <w:b/>
+          <w:sz w:val="20"/>
+        </w:rPr>
+        <w:t xml:space="preserve">. </w:t>
+      </w:r>
+      <w:r>
+        <w:rPr>
+          <w:rFonts w:ascii="Arial" w:hAnsi="Arial" w:cs="Arial"/>
+          <w:sz w:val="20"/>
+          <w:u w:val="single"/>
+        </w:rPr>
+        <w:t>Avisos clasificados para el área de sistemas</w:t>
       </w:r>
     </w:p>
     <w:p>
       <w:pPr>
-        <w:pStyle w:val="Prrafodelista"/>
-        <w:numPr>
-          <w:ilvl w:val="1"/>
-          <w:numId w:val="4"/>
-        </w:numPr>
-        <w:rPr>
-          <w:rFonts w:ascii="Arial" w:hAnsi="Arial" w:cs="Arial"/>
-          <w:sz w:val="20"/>
-          <w:szCs w:val="20"/>
-        </w:rPr>
-      </w:pPr>
-      <w:r>
-        <w:rPr>
-          <w:rFonts w:ascii="Arial" w:hAnsi="Arial" w:cs="Arial"/>
-          <w:sz w:val="20"/>
-          <w:szCs w:val="20"/>
-        </w:rPr>
-        <w:t>PRESIDENCIA</w:t>
+        <w:rPr>
+          <w:rFonts w:ascii="Arial" w:eastAsia="Times New Roman" w:hAnsi="Arial" w:cs="Arial"/>
+          <w:sz w:val="20"/>
+          <w:szCs w:val="20"/>
+          <w:lang w:eastAsia="es-AR"/>
+        </w:rPr>
+      </w:pPr>
+      <w:r>
+        <w:rPr>
+          <w:rFonts w:ascii="Arial" w:eastAsia="Times New Roman" w:hAnsi="Arial" w:cs="Arial"/>
+          <w:b/>
+          <w:bCs/>
+          <w:sz w:val="20"/>
+          <w:szCs w:val="20"/>
+          <w:lang w:eastAsia="es-AR"/>
+        </w:rPr>
+        <w:t>Jefe de s</w:t>
+      </w:r>
+      <w:r>
+        <w:rPr>
+          <w:rFonts w:ascii="Arial" w:eastAsia="Times New Roman" w:hAnsi="Arial" w:cs="Arial"/>
+          <w:b/>
+          <w:bCs/>
+          <w:sz w:val="20"/>
+          <w:szCs w:val="20"/>
+          <w:lang w:eastAsia="es-AR"/>
+        </w:rPr>
+        <w:t xml:space="preserve">oporte </w:t>
+      </w:r>
+      <w:r>
+        <w:rPr>
+          <w:rFonts w:ascii="Arial" w:eastAsia="Times New Roman" w:hAnsi="Arial" w:cs="Arial"/>
+          <w:b/>
+          <w:bCs/>
+          <w:sz w:val="20"/>
+          <w:szCs w:val="20"/>
+          <w:lang w:eastAsia="es-AR"/>
+        </w:rPr>
+        <w:t>técnico</w:t>
       </w:r>
     </w:p>
     <w:p>
       <w:pPr>
-        <w:pStyle w:val="Prrafodelista"/>
-        <w:numPr>
-          <w:ilvl w:val="2"/>
-          <w:numId w:val="4"/>
-        </w:numPr>
-        <w:rPr>
-          <w:rFonts w:ascii="Arial" w:hAnsi="Arial" w:cs="Arial"/>
-          <w:sz w:val="20"/>
-          <w:szCs w:val="20"/>
-        </w:rPr>
-      </w:pPr>
-      <w:r>
-        <w:rPr>
-          <w:rFonts w:ascii="Arial" w:hAnsi="Arial" w:cs="Arial"/>
-          <w:sz w:val="20"/>
-          <w:szCs w:val="20"/>
-        </w:rPr>
-        <w:t>ADMINISTRACION</w:t>
+        <w:spacing w:before="100" w:beforeAutospacing="1" w:after="100" w:afterAutospacing="1" w:line="240" w:lineRule="auto"/>
+        <w:rPr>
+          <w:rFonts w:ascii="Arial" w:hAnsi="Arial" w:cs="Arial"/>
+          <w:sz w:val="20"/>
+          <w:szCs w:val="20"/>
+        </w:rPr>
+      </w:pPr>
+      <w:r>
+        <w:rPr>
+          <w:rFonts w:ascii="Arial" w:eastAsia="Times New Roman" w:hAnsi="Arial" w:cs="Arial"/>
+          <w:sz w:val="20"/>
+          <w:szCs w:val="20"/>
+          <w:lang w:eastAsia="es-AR"/>
+        </w:rPr>
+        <w:t xml:space="preserve">Ser egresado de </w:t>
+      </w:r>
+      <w:r>
+        <w:rPr>
+          <w:rFonts w:ascii="Arial" w:eastAsia="Times New Roman" w:hAnsi="Arial" w:cs="Arial"/>
+          <w:sz w:val="20"/>
+          <w:szCs w:val="20"/>
+          <w:lang w:eastAsia="es-AR"/>
+        </w:rPr>
+        <w:t>alguna carrera</w:t>
+      </w:r>
+      <w:r>
+        <w:rPr>
+          <w:rFonts w:ascii="Arial" w:eastAsia="Times New Roman" w:hAnsi="Arial" w:cs="Arial"/>
+          <w:sz w:val="20"/>
+          <w:szCs w:val="20"/>
+          <w:lang w:eastAsia="es-AR"/>
+        </w:rPr>
+        <w:t xml:space="preserve"> de Ciencias de la Computación / Licenciatura de Ingeniería de Software</w:t>
+      </w:r>
+      <w:r>
+        <w:rPr>
+          <w:rFonts w:ascii="Arial" w:eastAsia="Times New Roman" w:hAnsi="Arial" w:cs="Arial"/>
+          <w:sz w:val="20"/>
+          <w:szCs w:val="20"/>
+          <w:lang w:eastAsia="es-AR"/>
+        </w:rPr>
+        <w:t xml:space="preserve"> c</w:t>
+      </w:r>
+      <w:r>
+        <w:rPr>
+          <w:rFonts w:ascii="Arial" w:eastAsia="Times New Roman" w:hAnsi="Arial" w:cs="Arial"/>
+          <w:sz w:val="20"/>
+          <w:szCs w:val="20"/>
+          <w:lang w:eastAsia="es-AR"/>
+        </w:rPr>
+        <w:t>o</w:t>
+      </w:r>
+      <w:r>
+        <w:rPr>
+          <w:rFonts w:ascii="Arial" w:eastAsia="Times New Roman" w:hAnsi="Arial" w:cs="Arial"/>
+          <w:sz w:val="20"/>
+          <w:szCs w:val="20"/>
+          <w:lang w:eastAsia="es-AR"/>
+        </w:rPr>
+        <w:t>n experiencia profesional:</w:t>
+      </w:r>
+      <w:r>
+        <w:rPr>
+          <w:rFonts w:ascii="Arial" w:eastAsia="Times New Roman" w:hAnsi="Arial" w:cs="Arial"/>
+          <w:sz w:val="20"/>
+          <w:szCs w:val="20"/>
+          <w:lang w:eastAsia="es-AR"/>
+        </w:rPr>
+        <w:br/>
+        <w:t>• 3 + años de experiencia en un software maduro como servicio (SAAS)</w:t>
+      </w:r>
+      <w:r>
+        <w:rPr>
+          <w:rFonts w:ascii="Arial" w:eastAsia="Times New Roman" w:hAnsi="Arial" w:cs="Arial"/>
+          <w:sz w:val="20"/>
+          <w:szCs w:val="20"/>
+          <w:lang w:eastAsia="es-AR"/>
+        </w:rPr>
+        <w:t>.</w:t>
+      </w:r>
+      <w:r>
+        <w:rPr>
+          <w:rFonts w:ascii="Arial" w:eastAsia="Times New Roman" w:hAnsi="Arial" w:cs="Arial"/>
+          <w:sz w:val="20"/>
+          <w:szCs w:val="20"/>
+          <w:lang w:eastAsia="es-AR"/>
+        </w:rPr>
+        <w:t xml:space="preserve"> </w:t>
+      </w:r>
+      <w:r>
+        <w:rPr>
+          <w:rFonts w:ascii="Arial" w:eastAsia="Times New Roman" w:hAnsi="Arial" w:cs="Arial"/>
+          <w:sz w:val="20"/>
+          <w:szCs w:val="20"/>
+          <w:lang w:eastAsia="es-AR"/>
+        </w:rPr>
+        <w:br/>
+        <w:t xml:space="preserve">• 3 + años de experiencia en soporte y mantenimiento de </w:t>
+      </w:r>
+      <w:r>
+        <w:rPr>
+          <w:rFonts w:ascii="Arial" w:eastAsia="Times New Roman" w:hAnsi="Arial" w:cs="Arial"/>
+          <w:sz w:val="20"/>
+          <w:szCs w:val="20"/>
+          <w:lang w:eastAsia="es-AR"/>
+        </w:rPr>
+        <w:t>sistemas.</w:t>
+      </w:r>
+      <w:r>
+        <w:rPr>
+          <w:rFonts w:ascii="Arial" w:eastAsia="Times New Roman" w:hAnsi="Arial" w:cs="Arial"/>
+          <w:sz w:val="20"/>
+          <w:szCs w:val="20"/>
+          <w:lang w:eastAsia="es-AR"/>
+        </w:rPr>
+        <w:br/>
+        <w:t xml:space="preserve">• 3 años de experiencia </w:t>
+      </w:r>
+      <w:r>
+        <w:rPr>
+          <w:rFonts w:ascii="Arial" w:eastAsia="Times New Roman" w:hAnsi="Arial" w:cs="Arial"/>
+          <w:sz w:val="20"/>
+          <w:szCs w:val="20"/>
+          <w:lang w:eastAsia="es-AR"/>
+        </w:rPr>
+        <w:t>en</w:t>
+      </w:r>
+      <w:r>
+        <w:rPr>
+          <w:rFonts w:ascii="Arial" w:eastAsia="Times New Roman" w:hAnsi="Arial" w:cs="Arial"/>
+          <w:sz w:val="20"/>
+          <w:szCs w:val="20"/>
+          <w:lang w:eastAsia="es-AR"/>
+        </w:rPr>
+        <w:t xml:space="preserve"> instalación, administración y solución de problemas </w:t>
+      </w:r>
+      <w:r>
+        <w:rPr>
+          <w:rFonts w:ascii="Arial" w:eastAsia="Times New Roman" w:hAnsi="Arial" w:cs="Arial"/>
+          <w:sz w:val="20"/>
+          <w:szCs w:val="20"/>
+          <w:lang w:eastAsia="es-AR"/>
+        </w:rPr>
+        <w:t>críticos de software</w:t>
+      </w:r>
+      <w:r>
+        <w:rPr>
+          <w:rFonts w:ascii="Arial" w:eastAsia="Times New Roman" w:hAnsi="Arial" w:cs="Arial"/>
+          <w:sz w:val="20"/>
+          <w:szCs w:val="20"/>
+          <w:lang w:eastAsia="es-AR"/>
+        </w:rPr>
+        <w:t xml:space="preserve"> en Linux / Unix</w:t>
+      </w:r>
+      <w:r>
+        <w:rPr>
+          <w:rFonts w:ascii="Arial" w:eastAsia="Times New Roman" w:hAnsi="Arial" w:cs="Arial"/>
+          <w:sz w:val="20"/>
+          <w:szCs w:val="20"/>
+          <w:lang w:eastAsia="es-AR"/>
+        </w:rPr>
+        <w:t>.</w:t>
+      </w:r>
+      <w:r>
+        <w:rPr>
+          <w:rFonts w:ascii="Arial" w:eastAsia="Times New Roman" w:hAnsi="Arial" w:cs="Arial"/>
+          <w:sz w:val="20"/>
+          <w:szCs w:val="20"/>
+          <w:lang w:eastAsia="es-AR"/>
+        </w:rPr>
+        <w:br/>
+        <w:t>• 3 + años d</w:t>
+      </w:r>
+      <w:r>
+        <w:rPr>
+          <w:rFonts w:ascii="Arial" w:eastAsia="Times New Roman" w:hAnsi="Arial" w:cs="Arial"/>
+          <w:sz w:val="20"/>
+          <w:szCs w:val="20"/>
+          <w:lang w:eastAsia="es-AR"/>
+        </w:rPr>
+        <w:t xml:space="preserve">e experiencia en tecnologías </w:t>
+      </w:r>
+      <w:r>
+        <w:rPr>
+          <w:rFonts w:ascii="Arial" w:eastAsia="Times New Roman" w:hAnsi="Arial" w:cs="Arial"/>
+          <w:sz w:val="20"/>
+          <w:szCs w:val="20"/>
+          <w:lang w:eastAsia="es-AR"/>
+        </w:rPr>
+        <w:t>y protocolos</w:t>
+      </w:r>
+      <w:r>
+        <w:rPr>
+          <w:rFonts w:ascii="Arial" w:eastAsia="Times New Roman" w:hAnsi="Arial" w:cs="Arial"/>
+          <w:sz w:val="20"/>
+          <w:szCs w:val="20"/>
+          <w:lang w:eastAsia="es-AR"/>
+        </w:rPr>
+        <w:t xml:space="preserve"> </w:t>
+      </w:r>
+      <w:r>
+        <w:rPr>
+          <w:rFonts w:ascii="Arial" w:eastAsia="Times New Roman" w:hAnsi="Arial" w:cs="Arial"/>
+          <w:sz w:val="20"/>
+          <w:szCs w:val="20"/>
+          <w:lang w:eastAsia="es-AR"/>
+        </w:rPr>
+        <w:t>Web, incluyendo: HTTP, XHTML, XML, SOAP, Web Server</w:t>
+      </w:r>
+      <w:r>
+        <w:rPr>
+          <w:rFonts w:ascii="Arial" w:eastAsia="Times New Roman" w:hAnsi="Arial" w:cs="Arial"/>
+          <w:sz w:val="20"/>
+          <w:szCs w:val="20"/>
+          <w:lang w:eastAsia="es-AR"/>
+        </w:rPr>
+        <w:t>.</w:t>
+      </w:r>
+      <w:r>
+        <w:rPr>
+          <w:rFonts w:ascii="Arial" w:hAnsi="Arial" w:cs="Arial"/>
+          <w:sz w:val="20"/>
+          <w:szCs w:val="20"/>
+        </w:rPr>
+        <w:br/>
+        <w:t xml:space="preserve">• 1 + años de experiencia con bases de datos relacionales y SQL </w:t>
+      </w:r>
+      <w:r>
+        <w:rPr>
+          <w:rFonts w:ascii="Arial" w:hAnsi="Arial" w:cs="Arial"/>
+          <w:sz w:val="20"/>
+          <w:szCs w:val="20"/>
+        </w:rPr>
+        <w:t xml:space="preserve">y </w:t>
+      </w:r>
+      <w:proofErr w:type="spellStart"/>
+      <w:r>
+        <w:rPr>
+          <w:rFonts w:ascii="Arial" w:hAnsi="Arial" w:cs="Arial"/>
+          <w:sz w:val="20"/>
+          <w:szCs w:val="20"/>
+        </w:rPr>
+        <w:t>mySQL</w:t>
+      </w:r>
+      <w:proofErr w:type="spellEnd"/>
+      <w:r>
+        <w:rPr>
+          <w:rFonts w:ascii="Arial" w:hAnsi="Arial" w:cs="Arial"/>
+          <w:sz w:val="20"/>
+          <w:szCs w:val="20"/>
+        </w:rPr>
+        <w:t>.</w:t>
+      </w:r>
+      <w:r>
+        <w:rPr>
+          <w:rFonts w:ascii="Arial" w:hAnsi="Arial" w:cs="Arial"/>
+          <w:sz w:val="20"/>
+          <w:szCs w:val="20"/>
+        </w:rPr>
+        <w:br/>
+        <w:t xml:space="preserve">• 1 + años de experiencia en la solución de problemas de </w:t>
+      </w:r>
+      <w:r>
+        <w:rPr>
+          <w:rFonts w:ascii="Arial" w:hAnsi="Arial" w:cs="Arial"/>
+          <w:sz w:val="20"/>
+          <w:szCs w:val="20"/>
+        </w:rPr>
+        <w:t>inter</w:t>
+      </w:r>
+      <w:r>
+        <w:rPr>
+          <w:rFonts w:ascii="Arial" w:hAnsi="Arial" w:cs="Arial"/>
+          <w:sz w:val="20"/>
+          <w:szCs w:val="20"/>
+        </w:rPr>
+        <w:t xml:space="preserve">conexión </w:t>
+      </w:r>
+      <w:r>
+        <w:rPr>
+          <w:rFonts w:ascii="Arial" w:hAnsi="Arial" w:cs="Arial"/>
+          <w:sz w:val="20"/>
+          <w:szCs w:val="20"/>
+        </w:rPr>
+        <w:t>de</w:t>
+      </w:r>
+      <w:r>
+        <w:rPr>
+          <w:rFonts w:ascii="Arial" w:hAnsi="Arial" w:cs="Arial"/>
+          <w:sz w:val="20"/>
+          <w:szCs w:val="20"/>
+        </w:rPr>
+        <w:t xml:space="preserve"> red</w:t>
+      </w:r>
+      <w:r>
+        <w:rPr>
+          <w:rFonts w:ascii="Arial" w:hAnsi="Arial" w:cs="Arial"/>
+          <w:sz w:val="20"/>
+          <w:szCs w:val="20"/>
+        </w:rPr>
+        <w:t>es</w:t>
+      </w:r>
+      <w:r>
+        <w:rPr>
+          <w:rFonts w:ascii="Arial" w:hAnsi="Arial" w:cs="Arial"/>
+          <w:sz w:val="20"/>
+          <w:szCs w:val="20"/>
+        </w:rPr>
+        <w:t xml:space="preserve"> de varios niveles</w:t>
+      </w:r>
+      <w:r>
+        <w:rPr>
+          <w:rFonts w:ascii="Arial" w:hAnsi="Arial" w:cs="Arial"/>
+          <w:sz w:val="20"/>
+          <w:szCs w:val="20"/>
+        </w:rPr>
+        <w:t>.</w:t>
+      </w:r>
+      <w:r>
+        <w:rPr>
+          <w:rFonts w:ascii="Arial" w:hAnsi="Arial" w:cs="Arial"/>
+          <w:sz w:val="20"/>
+          <w:szCs w:val="20"/>
+        </w:rPr>
+        <w:tab/>
+      </w:r>
+      <w:r>
+        <w:rPr>
+          <w:rFonts w:ascii="Arial" w:hAnsi="Arial" w:cs="Arial"/>
+          <w:sz w:val="20"/>
+          <w:szCs w:val="20"/>
+        </w:rPr>
+        <w:tab/>
+      </w:r>
+      <w:r>
+        <w:rPr>
+          <w:rFonts w:ascii="Arial" w:hAnsi="Arial" w:cs="Arial"/>
+          <w:sz w:val="20"/>
+          <w:szCs w:val="20"/>
+        </w:rPr>
+        <w:tab/>
+      </w:r>
+      <w:r>
+        <w:rPr>
+          <w:rFonts w:ascii="Arial" w:hAnsi="Arial" w:cs="Arial"/>
+          <w:sz w:val="20"/>
+          <w:szCs w:val="20"/>
+        </w:rPr>
+        <w:tab/>
+      </w:r>
+      <w:r>
+        <w:rPr>
+          <w:rFonts w:ascii="Arial" w:hAnsi="Arial" w:cs="Arial"/>
+          <w:sz w:val="20"/>
+          <w:szCs w:val="20"/>
+        </w:rPr>
+        <w:tab/>
+      </w:r>
+      <w:r>
+        <w:rPr>
+          <w:rFonts w:ascii="Arial" w:hAnsi="Arial" w:cs="Arial"/>
+          <w:sz w:val="20"/>
+          <w:szCs w:val="20"/>
+        </w:rPr>
+        <w:tab/>
+      </w:r>
+      <w:r>
+        <w:rPr>
+          <w:rFonts w:ascii="Arial" w:hAnsi="Arial" w:cs="Arial"/>
+          <w:sz w:val="20"/>
+          <w:szCs w:val="20"/>
+        </w:rPr>
+        <w:tab/>
+      </w:r>
+      <w:r>
+        <w:rPr>
+          <w:rFonts w:ascii="Arial" w:hAnsi="Arial" w:cs="Arial"/>
+          <w:sz w:val="20"/>
+          <w:szCs w:val="20"/>
+        </w:rPr>
+        <w:tab/>
+      </w:r>
+      <w:r>
+        <w:rPr>
+          <w:rFonts w:ascii="Arial" w:hAnsi="Arial" w:cs="Arial"/>
+          <w:sz w:val="20"/>
+          <w:szCs w:val="20"/>
+        </w:rPr>
+        <w:tab/>
+      </w:r>
+      <w:r>
+        <w:rPr>
+          <w:rFonts w:ascii="Arial" w:hAnsi="Arial" w:cs="Arial"/>
+          <w:sz w:val="20"/>
+          <w:szCs w:val="20"/>
+        </w:rPr>
+        <w:tab/>
+      </w:r>
+      <w:r>
+        <w:rPr>
+          <w:rFonts w:ascii="Arial" w:hAnsi="Arial" w:cs="Arial"/>
+          <w:sz w:val="20"/>
+          <w:szCs w:val="20"/>
+        </w:rPr>
+        <w:tab/>
+        <w:t xml:space="preserve">     </w:t>
+      </w:r>
+      <w:r>
+        <w:rPr>
+          <w:rFonts w:ascii="Arial" w:hAnsi="Arial" w:cs="Arial"/>
+          <w:sz w:val="20"/>
+          <w:szCs w:val="20"/>
+        </w:rPr>
+        <w:t xml:space="preserve">Buen manejo de </w:t>
+      </w:r>
+      <w:r>
+        <w:rPr>
+          <w:rFonts w:ascii="Arial" w:hAnsi="Arial" w:cs="Arial"/>
+          <w:sz w:val="20"/>
+          <w:szCs w:val="20"/>
+        </w:rPr>
+        <w:t>inglés</w:t>
+      </w:r>
+      <w:r>
+        <w:rPr>
+          <w:rFonts w:ascii="Arial" w:hAnsi="Arial" w:cs="Arial"/>
+          <w:sz w:val="20"/>
+          <w:szCs w:val="20"/>
+        </w:rPr>
+        <w:t xml:space="preserve"> (oral y escrito)</w:t>
       </w:r>
     </w:p>
     <w:p>
       <w:pPr>
-        <w:pStyle w:val="Prrafodelista"/>
-        <w:numPr>
-          <w:ilvl w:val="2"/>
-          <w:numId w:val="4"/>
-        </w:numPr>
-        <w:rPr>
-          <w:rFonts w:ascii="Arial" w:hAnsi="Arial" w:cs="Arial"/>
-          <w:sz w:val="20"/>
-          <w:szCs w:val="20"/>
-        </w:rPr>
-      </w:pPr>
-      <w:r>
-        <w:rPr>
-          <w:rFonts w:ascii="Arial" w:hAnsi="Arial" w:cs="Arial"/>
-          <w:sz w:val="20"/>
-          <w:szCs w:val="20"/>
-        </w:rPr>
-        <w:t>COMERCIAL</w:t>
-      </w:r>
-    </w:p>
-    <w:p>
-      <w:pPr>
-        <w:pStyle w:val="Prrafodelista"/>
-        <w:numPr>
-          <w:ilvl w:val="2"/>
-          <w:numId w:val="4"/>
-        </w:numPr>
-        <w:rPr>
-          <w:rFonts w:ascii="Arial" w:hAnsi="Arial" w:cs="Arial"/>
-          <w:sz w:val="20"/>
-          <w:szCs w:val="20"/>
-        </w:rPr>
-      </w:pPr>
-      <w:r>
-        <w:rPr>
-          <w:rFonts w:ascii="Arial" w:hAnsi="Arial" w:cs="Arial"/>
-          <w:sz w:val="20"/>
-          <w:szCs w:val="20"/>
-        </w:rPr>
-        <w:t>SISTEMAS</w:t>
-      </w:r>
-    </w:p>
-    <w:p>
-      <w:pPr>
-        <w:pStyle w:val="Prrafodelista"/>
-        <w:numPr>
-          <w:ilvl w:val="2"/>
-          <w:numId w:val="4"/>
-        </w:numPr>
-        <w:rPr>
-          <w:rFonts w:ascii="Arial" w:hAnsi="Arial" w:cs="Arial"/>
-          <w:sz w:val="20"/>
-          <w:szCs w:val="20"/>
-        </w:rPr>
-      </w:pPr>
-      <w:r>
-        <w:rPr>
-          <w:rFonts w:ascii="Arial" w:hAnsi="Arial" w:cs="Arial"/>
-          <w:sz w:val="20"/>
-          <w:szCs w:val="20"/>
-        </w:rPr>
-        <w:t>REDACCION</w:t>
-      </w:r>
-      <w:r>
-        <w:rPr>
-          <w:rFonts w:ascii="Arial" w:hAnsi="Arial" w:cs="Arial"/>
-          <w:sz w:val="20"/>
-          <w:szCs w:val="20"/>
-        </w:rPr>
-        <w:t xml:space="preserve"> Y EDICION</w:t>
-      </w:r>
-    </w:p>
-    <w:p>
-      <w:pPr>
-        <w:pStyle w:val="Prrafodelista"/>
-        <w:numPr>
-          <w:ilvl w:val="2"/>
-          <w:numId w:val="4"/>
-        </w:numPr>
-        <w:rPr>
-          <w:rFonts w:ascii="Arial" w:hAnsi="Arial" w:cs="Arial"/>
-          <w:sz w:val="20"/>
-          <w:szCs w:val="20"/>
-        </w:rPr>
-      </w:pPr>
-      <w:r>
-        <w:rPr>
-          <w:rFonts w:ascii="Arial" w:hAnsi="Arial" w:cs="Arial"/>
-          <w:sz w:val="20"/>
-          <w:szCs w:val="20"/>
-        </w:rPr>
-        <w:t>PRODUCCION</w:t>
-      </w:r>
-    </w:p>
-    <w:p>
-      <w:pPr>
-        <w:pStyle w:val="Prrafodelista"/>
-        <w:numPr>
-          <w:ilvl w:val="2"/>
-          <w:numId w:val="4"/>
-        </w:numPr>
-        <w:rPr>
-          <w:rFonts w:ascii="Arial" w:hAnsi="Arial" w:cs="Arial"/>
-          <w:sz w:val="20"/>
-          <w:szCs w:val="20"/>
-        </w:rPr>
-      </w:pPr>
-      <w:r>
-        <w:rPr>
-          <w:rFonts w:ascii="Arial" w:hAnsi="Arial" w:cs="Arial"/>
-          <w:sz w:val="20"/>
-          <w:szCs w:val="20"/>
-        </w:rPr>
-        <w:t>MARKETING</w:t>
-      </w:r>
-    </w:p>
-    <w:p>
-      <w:pPr>
-        <w:pStyle w:val="Prrafodelista"/>
-        <w:numPr>
-          <w:ilvl w:val="2"/>
-          <w:numId w:val="4"/>
-        </w:numPr>
-        <w:rPr>
-          <w:rFonts w:ascii="Arial" w:hAnsi="Arial" w:cs="Arial"/>
-          <w:sz w:val="20"/>
-          <w:szCs w:val="20"/>
-        </w:rPr>
-      </w:pPr>
-      <w:r>
-        <w:rPr>
-          <w:rFonts w:ascii="Arial" w:hAnsi="Arial" w:cs="Arial"/>
-          <w:sz w:val="20"/>
-          <w:szCs w:val="20"/>
-        </w:rPr>
-        <w:t>RECURSOS HUMANOS</w:t>
-      </w:r>
-    </w:p>
-    <w:p>
-      <w:pPr>
-        <w:rPr>
-          <w:rFonts w:ascii="Arial" w:hAnsi="Arial" w:cs="Arial"/>
-          <w:b/>
-          <w:sz w:val="20"/>
-          <w:szCs w:val="20"/>
-        </w:rPr>
-      </w:pPr>
-    </w:p>
-    <w:p>
-      <w:pPr>
-        <w:rPr>
-          <w:rFonts w:ascii="Arial" w:hAnsi="Arial" w:cs="Arial"/>
-          <w:b/>
-          <w:sz w:val="20"/>
-        </w:rPr>
-      </w:pPr>
-    </w:p>
-    <w:p>
-      <w:pPr>
-        <w:rPr>
-          <w:rFonts w:ascii="Arial" w:hAnsi="Arial" w:cs="Arial"/>
-          <w:b/>
-          <w:sz w:val="20"/>
-        </w:rPr>
-      </w:pPr>
-    </w:p>
-    <w:p>
-      <w:pPr>
-        <w:rPr>
-          <w:rFonts w:ascii="Arial" w:hAnsi="Arial" w:cs="Arial"/>
-          <w:b/>
-          <w:sz w:val="20"/>
-        </w:rPr>
-      </w:pPr>
-    </w:p>
-    <w:p>
-      <w:pPr>
-        <w:rPr>
-          <w:rFonts w:ascii="Arial" w:hAnsi="Arial" w:cs="Arial"/>
-          <w:b/>
-          <w:sz w:val="20"/>
-        </w:rPr>
-      </w:pPr>
-      <w:r>
-        <w:rPr>
-          <w:rFonts w:ascii="Arial" w:hAnsi="Arial" w:cs="Arial"/>
-          <w:b/>
-          <w:sz w:val="20"/>
-        </w:rPr>
-        <w:tab/>
-      </w:r>
-    </w:p>
-    <w:p>
-      <w:pPr>
-        <w:rPr>
-          <w:rFonts w:ascii="Arial" w:hAnsi="Arial" w:cs="Arial"/>
-          <w:b/>
-          <w:sz w:val="20"/>
-        </w:rPr>
-      </w:pPr>
-    </w:p>
-    <w:p>
-      <w:pPr>
-        <w:rPr>
-          <w:rFonts w:ascii="Arial" w:hAnsi="Arial" w:cs="Arial"/>
-          <w:b/>
-          <w:sz w:val="20"/>
-        </w:rPr>
-      </w:pPr>
-    </w:p>
-    <w:p>
-      <w:pPr>
-        <w:rPr>
-          <w:rFonts w:ascii="Arial" w:hAnsi="Arial" w:cs="Arial"/>
-          <w:b/>
-          <w:sz w:val="20"/>
-        </w:rPr>
-      </w:pPr>
-    </w:p>
-    <w:p>
-      <w:pPr>
-        <w:rPr>
-          <w:rFonts w:ascii="Arial" w:hAnsi="Arial" w:cs="Arial"/>
-          <w:b/>
-          <w:sz w:val="20"/>
-        </w:rPr>
-      </w:pPr>
-    </w:p>
-    <w:p>
-      <w:pPr>
-        <w:rPr>
-          <w:rFonts w:ascii="Arial" w:hAnsi="Arial" w:cs="Arial"/>
-          <w:b/>
-          <w:sz w:val="20"/>
-        </w:rPr>
-      </w:pPr>
-    </w:p>
-    <w:p>
-      <w:pPr>
-        <w:rPr>
-          <w:rFonts w:ascii="Arial" w:hAnsi="Arial" w:cs="Arial"/>
-          <w:b/>
-          <w:sz w:val="20"/>
-        </w:rPr>
-      </w:pPr>
-    </w:p>
-    <w:p>
-      <w:pPr>
-        <w:rPr>
-          <w:rFonts w:ascii="Arial" w:eastAsia="Times New Roman" w:hAnsi="Arial" w:cs="Arial"/>
-          <w:sz w:val="20"/>
-          <w:szCs w:val="20"/>
-          <w:lang w:eastAsia="es-AR"/>
-        </w:rPr>
-      </w:pPr>
-      <w:r>
-        <w:rPr>
-          <w:rFonts w:ascii="Arial" w:hAnsi="Arial" w:cs="Arial"/>
-          <w:b/>
-          <w:sz w:val="20"/>
-        </w:rPr>
-        <w:t xml:space="preserve">          </w:t>
-      </w:r>
-    </w:p>
-    <w:p>
-      <w:pPr>
-        <w:spacing w:before="100" w:beforeAutospacing="1" w:after="100" w:afterAutospacing="1"/>
-        <w:rPr>
-          <w:rFonts w:ascii="Times New Roman" w:eastAsia="Times New Roman" w:hAnsi="Times New Roman" w:cs="Times New Roman"/>
-          <w:b/>
-          <w:sz w:val="24"/>
-          <w:szCs w:val="24"/>
-          <w:lang w:eastAsia="es-AR"/>
-        </w:rPr>
-      </w:pPr>
-    </w:p>
-    <w:p>
-      <w:pPr>
-        <w:spacing w:before="100" w:beforeAutospacing="1" w:after="100" w:afterAutospacing="1"/>
-        <w:rPr>
-          <w:rFonts w:ascii="Times New Roman" w:eastAsia="Times New Roman" w:hAnsi="Times New Roman" w:cs="Times New Roman"/>
-          <w:b/>
-          <w:sz w:val="24"/>
-          <w:szCs w:val="24"/>
-          <w:lang w:eastAsia="es-AR"/>
-        </w:rPr>
-      </w:pPr>
-    </w:p>
-    <w:p>
-      <w:pPr>
-        <w:spacing w:before="100" w:beforeAutospacing="1" w:after="100" w:afterAutospacing="1"/>
-        <w:rPr>
-          <w:rFonts w:ascii="Times New Roman" w:eastAsia="Times New Roman" w:hAnsi="Times New Roman" w:cs="Times New Roman"/>
-          <w:b/>
-          <w:sz w:val="24"/>
-          <w:szCs w:val="24"/>
-          <w:lang w:eastAsia="es-AR"/>
-        </w:rPr>
-      </w:pPr>
-    </w:p>
-    <w:p>
-      <w:pPr>
-        <w:spacing w:before="100" w:beforeAutospacing="1" w:after="100" w:afterAutospacing="1"/>
-        <w:rPr>
-          <w:rFonts w:ascii="Times New Roman" w:eastAsia="Times New Roman" w:hAnsi="Times New Roman" w:cs="Times New Roman"/>
-          <w:b/>
-          <w:sz w:val="24"/>
-          <w:szCs w:val="24"/>
-          <w:lang w:eastAsia="es-AR"/>
-        </w:rPr>
-      </w:pPr>
-    </w:p>
-    <w:p>
-      <w:pPr>
-        <w:spacing w:before="100" w:beforeAutospacing="1" w:after="100" w:afterAutospacing="1"/>
-        <w:rPr>
-          <w:rFonts w:ascii="Times New Roman" w:eastAsia="Times New Roman" w:hAnsi="Times New Roman" w:cs="Times New Roman"/>
-          <w:b/>
-          <w:sz w:val="24"/>
-          <w:szCs w:val="24"/>
-          <w:lang w:eastAsia="es-AR"/>
-        </w:rPr>
-      </w:pPr>
-    </w:p>
-    <w:p>
-      <w:pPr>
-        <w:rPr>
-          <w:rFonts w:ascii="Arial" w:hAnsi="Arial" w:cs="Arial"/>
-          <w:sz w:val="20"/>
-          <w:u w:val="single"/>
-        </w:rPr>
-      </w:pPr>
-      <w:r>
-        <w:rPr>
-          <w:rFonts w:ascii="Arial" w:hAnsi="Arial" w:cs="Arial"/>
-          <w:b/>
-          <w:sz w:val="20"/>
-        </w:rPr>
-        <w:lastRenderedPageBreak/>
-        <w:t xml:space="preserve">5. </w:t>
-      </w:r>
-      <w:r>
-        <w:rPr>
-          <w:rFonts w:ascii="Arial" w:hAnsi="Arial" w:cs="Arial"/>
-          <w:sz w:val="20"/>
-          <w:u w:val="single"/>
-        </w:rPr>
-        <w:t>Avisos clasificados para el área de sistemas</w:t>
-      </w:r>
-    </w:p>
-    <w:p>
-      <w:pPr>
-        <w:rPr>
-          <w:rFonts w:ascii="Arial" w:eastAsia="Times New Roman" w:hAnsi="Arial" w:cs="Arial"/>
-          <w:sz w:val="20"/>
-          <w:szCs w:val="20"/>
-          <w:lang w:eastAsia="es-AR"/>
-        </w:rPr>
-      </w:pPr>
-      <w:r>
-        <w:rPr>
-          <w:rFonts w:ascii="Arial" w:hAnsi="Arial" w:cs="Arial"/>
-          <w:b/>
-          <w:sz w:val="20"/>
-          <w:szCs w:val="20"/>
-        </w:rPr>
-        <w:tab/>
-      </w:r>
-      <w:r>
-        <w:rPr>
-          <w:rFonts w:ascii="Arial" w:hAnsi="Arial" w:cs="Arial"/>
-          <w:b/>
-          <w:sz w:val="20"/>
-          <w:szCs w:val="20"/>
-        </w:rPr>
-        <w:t>_</w:t>
-      </w:r>
-      <w:r>
-        <w:rPr>
-          <w:rFonts w:ascii="Arial" w:eastAsia="Times New Roman" w:hAnsi="Arial" w:cs="Arial"/>
+        <w:spacing w:before="100" w:beforeAutospacing="1" w:after="100" w:afterAutospacing="1" w:line="240" w:lineRule="auto"/>
+        <w:rPr>
+          <w:rFonts w:ascii="Arial" w:hAnsi="Arial" w:cs="Arial"/>
+          <w:sz w:val="20"/>
+          <w:szCs w:val="20"/>
+        </w:rPr>
+      </w:pPr>
+      <w:r>
+        <w:rPr>
+          <w:rFonts w:ascii="Arial" w:hAnsi="Arial" w:cs="Arial"/>
           <w:b/>
           <w:bCs/>
           <w:sz w:val="20"/>
           <w:szCs w:val="20"/>
-          <w:lang w:eastAsia="es-AR"/>
-        </w:rPr>
-        <w:t>Administrador de sistemas - Soporte de producto</w:t>
-      </w:r>
-      <w:r>
-        <w:rPr>
-          <w:rFonts w:ascii="Arial" w:eastAsia="Times New Roman" w:hAnsi="Arial" w:cs="Arial"/>
-          <w:sz w:val="20"/>
-          <w:szCs w:val="20"/>
-          <w:lang w:eastAsia="es-AR"/>
-        </w:rPr>
-        <w:t xml:space="preserve">   </w:t>
-      </w:r>
-    </w:p>
-    <w:p>
-      <w:pPr>
-        <w:spacing w:before="100" w:beforeAutospacing="1" w:after="100" w:afterAutospacing="1"/>
-        <w:rPr>
-          <w:rFonts w:ascii="Arial" w:hAnsi="Arial" w:cs="Arial"/>
-          <w:sz w:val="20"/>
-          <w:szCs w:val="20"/>
-        </w:rPr>
-      </w:pPr>
-      <w:r>
-        <w:rPr>
-          <w:rFonts w:ascii="Arial" w:eastAsia="Times New Roman" w:hAnsi="Arial" w:cs="Arial"/>
-          <w:sz w:val="20"/>
-          <w:szCs w:val="20"/>
-          <w:lang w:eastAsia="es-AR"/>
-        </w:rPr>
-        <w:t>Ser egresado de carreras de Ciencias de la Computación / Licenciatura de Ingeniería de Software, o experiencia profesional equivalente</w:t>
-      </w:r>
-      <w:r>
-        <w:rPr>
-          <w:rFonts w:ascii="Arial" w:eastAsia="Times New Roman" w:hAnsi="Arial" w:cs="Arial"/>
-          <w:sz w:val="20"/>
-          <w:szCs w:val="20"/>
-          <w:lang w:eastAsia="es-AR"/>
-        </w:rPr>
-        <w:br/>
-        <w:t>• 3 + años de experiencia en un software maduro como servicio (SAAS) entorno de producción apoyar a los productos de software en un entorno de ritmo rápido, con ciclos de vida cortos y rápidos</w:t>
-      </w:r>
-      <w:r>
-        <w:rPr>
-          <w:rFonts w:ascii="Arial" w:eastAsia="Times New Roman" w:hAnsi="Arial" w:cs="Arial"/>
-          <w:sz w:val="20"/>
-          <w:szCs w:val="20"/>
-          <w:lang w:eastAsia="es-AR"/>
-        </w:rPr>
-        <w:br/>
-        <w:t xml:space="preserve">• 3 + años de experiencia en soporte y mantenimiento de productos (o las operaciones de TI) de la escala empresarial, de gran volumen, alto rendimiento, alta disponibilidad </w:t>
-      </w:r>
-      <w:proofErr w:type="spellStart"/>
-      <w:r>
-        <w:rPr>
-          <w:rFonts w:ascii="Arial" w:eastAsia="Times New Roman" w:hAnsi="Arial" w:cs="Arial"/>
-          <w:sz w:val="20"/>
-          <w:szCs w:val="20"/>
-          <w:lang w:eastAsia="es-AR"/>
-        </w:rPr>
-        <w:t>sAystems</w:t>
-      </w:r>
-      <w:proofErr w:type="spellEnd"/>
-      <w:r>
-        <w:rPr>
-          <w:rFonts w:ascii="Arial" w:eastAsia="Times New Roman" w:hAnsi="Arial" w:cs="Arial"/>
-          <w:sz w:val="20"/>
-          <w:szCs w:val="20"/>
-          <w:lang w:eastAsia="es-AR"/>
-        </w:rPr>
-        <w:t>, y alojados en la Web las aplicaciones basadas en Linux / Unix medio ambiente</w:t>
-      </w:r>
-      <w:r>
-        <w:rPr>
-          <w:rFonts w:ascii="Arial" w:eastAsia="Times New Roman" w:hAnsi="Arial" w:cs="Arial"/>
-          <w:sz w:val="20"/>
-          <w:szCs w:val="20"/>
-          <w:lang w:eastAsia="es-AR"/>
-        </w:rPr>
-        <w:br/>
-        <w:t>• 3 años de experiencia con la instalación, administración y solución de problemas de software de misión crítica en Linux / Unix, con un enfoque de análisis agudo y estructurado para la solución de problemas</w:t>
-      </w:r>
-      <w:r>
-        <w:rPr>
-          <w:rFonts w:ascii="Arial" w:eastAsia="Times New Roman" w:hAnsi="Arial" w:cs="Arial"/>
-          <w:sz w:val="20"/>
-          <w:szCs w:val="20"/>
-          <w:lang w:eastAsia="es-AR"/>
-        </w:rPr>
-        <w:br/>
-        <w:t>• 3 + años de experiencia en la prestación de apoyo a las empresas clientes y socios a nivel de cliente es lo primero la actitud y la capacidad de comunicación</w:t>
-      </w:r>
-      <w:r>
-        <w:rPr>
-          <w:rFonts w:ascii="Arial" w:eastAsia="Times New Roman" w:hAnsi="Arial" w:cs="Arial"/>
-          <w:sz w:val="20"/>
-          <w:szCs w:val="20"/>
-          <w:lang w:eastAsia="es-AR"/>
-        </w:rPr>
-        <w:br/>
-        <w:t>• 3 + años de experiencia en tecnologías de la Web y protocolos, incluyendo: HTTP, XHTML, XML, SOAP, Web Server, Java del lado del servidor</w:t>
-      </w:r>
-      <w:r>
-        <w:rPr>
-          <w:rFonts w:ascii="Arial" w:hAnsi="Arial" w:cs="Arial"/>
-          <w:sz w:val="20"/>
-          <w:szCs w:val="20"/>
-        </w:rPr>
-        <w:br/>
-        <w:t xml:space="preserve">• 1 + años de experiencia con bases de datos relacionales y SQL con los productos de por lo menos dos proveedores diferentes y </w:t>
-      </w:r>
-      <w:proofErr w:type="spellStart"/>
-      <w:r>
-        <w:rPr>
-          <w:rFonts w:ascii="Arial" w:hAnsi="Arial" w:cs="Arial"/>
-          <w:sz w:val="20"/>
-          <w:szCs w:val="20"/>
-        </w:rPr>
-        <w:t>mySQL</w:t>
-      </w:r>
-      <w:proofErr w:type="spellEnd"/>
-      <w:r>
-        <w:rPr>
-          <w:rFonts w:ascii="Arial" w:hAnsi="Arial" w:cs="Arial"/>
-          <w:sz w:val="20"/>
-          <w:szCs w:val="20"/>
-        </w:rPr>
-        <w:br/>
-        <w:t>• 1 + años de experiencia en la solución de problemas de conexión en red de varios niveles de redes</w:t>
-      </w:r>
-    </w:p>
-    <w:p>
-      <w:pPr>
-        <w:spacing w:before="100" w:beforeAutospacing="1" w:after="100" w:afterAutospacing="1"/>
-        <w:rPr>
-          <w:rFonts w:ascii="Arial" w:hAnsi="Arial" w:cs="Arial"/>
-          <w:sz w:val="20"/>
-          <w:szCs w:val="20"/>
-        </w:rPr>
-      </w:pPr>
-      <w:r>
-        <w:rPr>
-          <w:rFonts w:ascii="Arial" w:hAnsi="Arial" w:cs="Arial"/>
-          <w:sz w:val="20"/>
-          <w:szCs w:val="20"/>
-        </w:rPr>
-        <w:t>Buen manejo de ingles (oral y escrito)</w:t>
-      </w:r>
-    </w:p>
-    <w:p>
-      <w:pPr>
-        <w:spacing w:before="100" w:beforeAutospacing="1" w:after="100" w:afterAutospacing="1"/>
-        <w:rPr>
-          <w:rFonts w:ascii="Arial" w:hAnsi="Arial" w:cs="Arial"/>
-          <w:sz w:val="20"/>
-          <w:szCs w:val="20"/>
-        </w:rPr>
-      </w:pPr>
+        </w:rPr>
+        <w:t>Salario:</w:t>
+      </w:r>
+      <w:r>
+        <w:rPr>
+          <w:rFonts w:ascii="Arial" w:hAnsi="Arial" w:cs="Arial"/>
+        </w:rPr>
+        <w:t xml:space="preserve"> </w:t>
+      </w:r>
+      <w:r>
+        <w:rPr>
+          <w:rFonts w:ascii="Arial" w:hAnsi="Arial" w:cs="Arial"/>
+          <w:sz w:val="20"/>
+          <w:szCs w:val="20"/>
+        </w:rPr>
+        <w:t>a convenir</w:t>
+      </w:r>
+      <w:r>
+        <w:rPr>
+          <w:rFonts w:ascii="Arial" w:hAnsi="Arial" w:cs="Arial"/>
+          <w:sz w:val="20"/>
+          <w:szCs w:val="20"/>
+        </w:rPr>
+        <w:t>.</w:t>
+      </w:r>
+      <w:r>
+        <w:rPr>
+          <w:rFonts w:ascii="Arial" w:hAnsi="Arial" w:cs="Arial"/>
+        </w:rPr>
+        <w:t xml:space="preserve"> </w:t>
+      </w:r>
       <w:r>
         <w:rPr>
           <w:rFonts w:ascii="Arial" w:hAnsi="Arial" w:cs="Arial"/>
@@ -2687,7 +2594,7 @@
           <w:sz w:val="20"/>
           <w:szCs w:val="20"/>
         </w:rPr>
-        <w:t>Salario:</w:t>
+        <w:t>Comienzo:</w:t>
       </w:r>
       <w:r>
         <w:rPr>
@@ -2701,7 +2608,7 @@
           <w:sz w:val="20"/>
           <w:szCs w:val="20"/>
         </w:rPr>
-        <w:t>a convenir</w:t>
+        <w:t>a confirmar</w:t>
       </w:r>
       <w:r>
         <w:rPr>
@@ -2725,7 +2632,7 @@
           <w:sz w:val="20"/>
           <w:szCs w:val="20"/>
         </w:rPr>
-        <w:t>Comienzo:</w:t>
+        <w:t>Duración:</w:t>
       </w:r>
       <w:r>
         <w:rPr>
@@ -2739,7 +2646,7 @@
           <w:sz w:val="20"/>
           <w:szCs w:val="20"/>
         </w:rPr>
-        <w:t>a confirmar</w:t>
+        <w:t>a largo plazo</w:t>
       </w:r>
       <w:r>
         <w:rPr>
@@ -2763,44 +2670,6 @@
           <w:sz w:val="20"/>
           <w:szCs w:val="20"/>
         </w:rPr>
-        <w:t>Duración:</w:t>
-      </w:r>
-      <w:r>
-        <w:rPr>
-          <w:rFonts w:ascii="Arial" w:hAnsi="Arial" w:cs="Arial"/>
-        </w:rPr>
-        <w:t xml:space="preserve"> </w:t>
-      </w:r>
-      <w:r>
-        <w:rPr>
-          <w:rFonts w:ascii="Arial" w:hAnsi="Arial" w:cs="Arial"/>
-          <w:sz w:val="20"/>
-          <w:szCs w:val="20"/>
-        </w:rPr>
-        <w:t>a largo plazo</w:t>
-      </w:r>
-      <w:r>
-        <w:rPr>
-          <w:rFonts w:ascii="Arial" w:hAnsi="Arial" w:cs="Arial"/>
-          <w:sz w:val="20"/>
-          <w:szCs w:val="20"/>
-        </w:rPr>
-        <w:t>.</w:t>
-      </w:r>
-      <w:r>
-        <w:rPr>
-          <w:rFonts w:ascii="Arial" w:hAnsi="Arial" w:cs="Arial"/>
-        </w:rPr>
-        <w:t xml:space="preserve"> </w:t>
-      </w:r>
-      <w:r>
-        <w:rPr>
-          <w:rFonts w:ascii="Arial" w:hAnsi="Arial" w:cs="Arial"/>
-          <w:b/>
-          <w:bCs/>
-          <w:sz w:val="20"/>
-          <w:szCs w:val="20"/>
-        </w:rPr>
         <w:t>Tipo de trabajo:</w:t>
       </w:r>
       <w:r>
@@ -2827,7 +2696,7 @@
         </w:rPr>
         <w:t xml:space="preserve">Contacto: Carolina Arias </w:t>
       </w:r>
-      <w:hyperlink r:id="rId11" w:history="1">
+      <w:hyperlink r:id="rId12" w:history="1">
         <w:r>
           <w:rPr>
             <w:rStyle w:val="Hipervnculo"/>
@@ -2869,7 +2738,7 @@
           <w:szCs w:val="20"/>
           <w:lang w:eastAsia="es-AR"/>
         </w:rPr>
-        <w:t xml:space="preserve">          _</w:t>
+        <w:t>Administrador de base de dato</w:t>
       </w:r>
       <w:r>
         <w:rPr>
@@ -2879,7 +2748,7 @@
           <w:szCs w:val="20"/>
           <w:lang w:eastAsia="es-AR"/>
         </w:rPr>
-        <w:tab/>
+        <w:t>s</w:t>
       </w:r>
       <w:r>
         <w:rPr>
@@ -2889,37 +2758,7 @@
           <w:szCs w:val="20"/>
           <w:lang w:eastAsia="es-AR"/>
         </w:rPr>
-        <w:t>DBA</w:t>
-      </w:r>
-      <w:r>
-        <w:rPr>
-          <w:rFonts w:ascii="Arial" w:eastAsia="Times New Roman" w:hAnsi="Arial" w:cs="Arial"/>
-          <w:b/>
-          <w:sz w:val="20"/>
-          <w:szCs w:val="20"/>
-          <w:lang w:eastAsia="es-AR"/>
-        </w:rPr>
-        <w:t xml:space="preserve"> (Administrador de base de dato</w:t>
-      </w:r>
-      <w:r>
-        <w:rPr>
-          <w:rFonts w:ascii="Arial" w:eastAsia="Times New Roman" w:hAnsi="Arial" w:cs="Arial"/>
-          <w:b/>
-          <w:sz w:val="20"/>
-          <w:szCs w:val="20"/>
-          <w:lang w:eastAsia="es-AR"/>
-        </w:rPr>
-        <w:t>s</w:t>
-      </w:r>
-      <w:r>
-        <w:rPr>
-          <w:rFonts w:ascii="Arial" w:eastAsia="Times New Roman" w:hAnsi="Arial" w:cs="Arial"/>
-          <w:b/>
-          <w:sz w:val="20"/>
-          <w:szCs w:val="20"/>
-          <w:lang w:eastAsia="es-AR"/>
-        </w:rPr>
-        <w:t>)</w:t>
+        <w:t xml:space="preserve"> (DBA)</w:t>
       </w:r>
     </w:p>
     <w:p>
@@ -3008,7 +2847,25 @@
           <w:szCs w:val="20"/>
           <w:lang w:eastAsia="es-AR"/>
         </w:rPr>
-        <w:t xml:space="preserve">Conocimiento de alta disponibilidad (HA) y recuperación de desastres (DR) opciones </w:t>
+        <w:t>Conocimiento de alta disponibilidad (HA) y recuper</w:t>
+      </w:r>
+      <w:r>
+        <w:rPr>
+          <w:rFonts w:ascii="Arial" w:eastAsia="Times New Roman" w:hAnsi="Arial" w:cs="Arial"/>
+          <w:sz w:val="20"/>
+          <w:szCs w:val="20"/>
+          <w:lang w:eastAsia="es-AR"/>
+        </w:rPr>
+        <w:t>ación de desastres (DR).</w:t>
+      </w:r>
+      <w:r>
+        <w:rPr>
+          <w:rFonts w:ascii="Arial" w:eastAsia="Times New Roman" w:hAnsi="Arial" w:cs="Arial"/>
+          <w:sz w:val="20"/>
+          <w:szCs w:val="20"/>
+          <w:lang w:eastAsia="es-AR"/>
+        </w:rPr>
+        <w:t xml:space="preserve"> </w:t>
       </w:r>
     </w:p>
     <w:p>
@@ -3173,7 +3030,6 @@
           <w:sz w:val="20"/>
           <w:szCs w:val="20"/>
         </w:rPr>
-        <w:lastRenderedPageBreak/>
         <w:t>Salario:</w:t>
       </w:r>
       <w:r>
@@ -3285,7 +3141,6 @@
     </w:p>
     <w:p>
       <w:pPr>
-        <w:pStyle w:val="Prrafodelista"/>
         <w:spacing w:before="100" w:beforeAutospacing="1" w:after="100" w:afterAutospacing="1"/>
         <w:rPr>
           <w:rFonts w:ascii="Arial" w:eastAsia="Times New Roman" w:hAnsi="Arial" w:cs="Arial"/>
@@ -3298,11 +3153,11 @@
     </w:p>
     <w:p>
       <w:pPr>
-        <w:pStyle w:val="Prrafodelista"/>
         <w:spacing w:before="100" w:beforeAutospacing="1" w:after="100" w:afterAutospacing="1"/>
         <w:rPr>
           <w:rFonts w:ascii="Arial" w:eastAsia="Times New Roman" w:hAnsi="Arial" w:cs="Arial"/>
           <w:b/>
+          <w:bCs/>
           <w:sz w:val="20"/>
           <w:szCs w:val="20"/>
           <w:lang w:eastAsia="es-AR"/>
@@ -3311,25 +3166,27 @@
     </w:p>
     <w:p>
       <w:pPr>
-        <w:pStyle w:val="Prrafodelista"/>
         <w:spacing w:before="100" w:beforeAutospacing="1" w:after="100" w:afterAutospacing="1"/>
         <w:rPr>
           <w:rFonts w:ascii="Arial" w:eastAsia="Times New Roman" w:hAnsi="Arial" w:cs="Arial"/>
-          <w:sz w:val="20"/>
-          <w:szCs w:val="20"/>
-          <w:lang w:eastAsia="es-AR"/>
-        </w:rPr>
-      </w:pPr>
-      <w:r>
-        <w:rPr>
-          <w:rFonts w:ascii="Arial" w:eastAsia="Times New Roman" w:hAnsi="Arial" w:cs="Arial"/>
           <w:b/>
-          <w:sz w:val="20"/>
-          <w:szCs w:val="20"/>
-          <w:lang w:eastAsia="es-AR"/>
-        </w:rPr>
-        <w:t xml:space="preserve">   _</w:t>
-      </w:r>
+          <w:bCs/>
+          <w:sz w:val="20"/>
+          <w:szCs w:val="20"/>
+          <w:lang w:eastAsia="es-AR"/>
+        </w:rPr>
+      </w:pPr>
+    </w:p>
+    <w:p>
+      <w:pPr>
+        <w:spacing w:before="100" w:beforeAutospacing="1" w:after="100" w:afterAutospacing="1"/>
+        <w:rPr>
+          <w:rFonts w:ascii="Arial" w:eastAsia="Times New Roman" w:hAnsi="Arial" w:cs="Arial"/>
+          <w:sz w:val="20"/>
+          <w:szCs w:val="20"/>
+          <w:lang w:eastAsia="es-AR"/>
+        </w:rPr>
+      </w:pPr>
       <w:r>
         <w:rPr>
           <w:rFonts w:ascii="Arial" w:eastAsia="Times New Roman" w:hAnsi="Arial" w:cs="Arial"/>
@@ -3385,6 +3242,7 @@
           <w:szCs w:val="20"/>
           <w:lang w:eastAsia="es-AR"/>
         </w:rPr>
+        <w:lastRenderedPageBreak/>
         <w:t>ITR está en la búsqueda de un Soporte Técnico Jr</w:t>
       </w:r>
       <w:r>
@@ -3930,8 +3788,6 @@
               </w:rPr>
               <w:t>Carreras</w:t>
             </w:r>
-            <w:bookmarkStart w:id="0" w:name="_GoBack"/>
-            <w:bookmarkEnd w:id="0"/>
           </w:p>
         </w:tc>
         <w:tc>
@@ -4122,7 +3978,6 @@
               <w:rPr>
                 <w:rFonts w:ascii="Arial" w:hAnsi="Arial" w:cs="Arial"/>
               </w:rPr>
-              <w:lastRenderedPageBreak/>
               <w:t>etc.</w:t>
             </w:r>
           </w:p>
@@ -4142,7 +3997,6 @@
               <w:rPr>
                 <w:rFonts w:ascii="Arial" w:hAnsi="Arial" w:cs="Arial"/>
               </w:rPr>
-              <w:lastRenderedPageBreak/>
               <w:t xml:space="preserve">Diseñar, crear, desarrollar y mantener </w:t>
             </w:r>
             <w:proofErr w:type="spellStart"/>
@@ -4179,7 +4033,6 @@
               <w:rPr>
                 <w:rFonts w:ascii="Arial" w:hAnsi="Arial" w:cs="Arial"/>
               </w:rPr>
-              <w:lastRenderedPageBreak/>
               <w:t>Ingenieria</w:t>
             </w:r>
             <w:proofErr w:type="spellEnd"/>
@@ -4205,7 +4058,14 @@
               <w:rPr>
                 <w:rFonts w:ascii="Arial" w:hAnsi="Arial" w:cs="Arial"/>
               </w:rPr>
-              <w:t>Profesional que actúa en el diseño y gestión de sistemas de información para todo tipo de empresas u organizaciones.</w:t>
+              <w:t xml:space="preserve">Profesional que actúa en el diseño y gestión de sistemas </w:t>
+            </w:r>
+            <w:r>
+              <w:rPr>
+                <w:rFonts w:ascii="Arial" w:hAnsi="Arial" w:cs="Arial"/>
+              </w:rPr>
+              <w:lastRenderedPageBreak/>
+              <w:t>de información para todo tipo de empresas u organizaciones.</w:t>
             </w:r>
           </w:p>
         </w:tc>
@@ -4223,7 +4083,15 @@
               <w:rPr>
                 <w:rFonts w:ascii="Arial" w:hAnsi="Arial" w:cs="Arial"/>
               </w:rPr>
-              <w:t>Su rol es seleccionar e integrar las distintas tecnologías y herramientas de información para lograr los fines estratégicos de las diversas unidades de negocios en las empresas.</w:t>
+              <w:lastRenderedPageBreak/>
+              <w:t xml:space="preserve">Su rol es seleccionar e integrar las </w:t>
+            </w:r>
+            <w:r>
+              <w:rPr>
+                <w:rFonts w:ascii="Arial" w:hAnsi="Arial" w:cs="Arial"/>
+              </w:rPr>
+              <w:lastRenderedPageBreak/>
+              <w:t>distintas tecnologías y herramientas de información para lograr los fines estratégicos de las diversas unidades de negocios en las empresas.</w:t>
             </w:r>
           </w:p>
         </w:tc>
@@ -4241,6 +4109,7 @@
               <w:rPr>
                 <w:rFonts w:ascii="Arial" w:hAnsi="Arial" w:cs="Arial"/>
               </w:rPr>
+              <w:lastRenderedPageBreak/>
               <w:t>Diseñar</w:t>
             </w:r>
             <w:r>
@@ -4254,6 +4123,7 @@
               <w:rPr>
                 <w:rFonts w:ascii="Arial" w:hAnsi="Arial" w:cs="Arial"/>
               </w:rPr>
+              <w:lastRenderedPageBreak/>
               <w:t>requerimietnos</w:t>
             </w:r>
             <w:proofErr w:type="spellEnd"/>
@@ -4324,6 +4194,7 @@
               <w:rPr>
                 <w:rFonts w:ascii="Arial" w:hAnsi="Arial" w:cs="Arial"/>
               </w:rPr>
+              <w:lastRenderedPageBreak/>
               <w:t>Ingeniería en Computación</w:t>
             </w:r>
           </w:p>
@@ -4356,14 +4227,7 @@
               <w:rPr>
                 <w:rFonts w:ascii="Arial" w:hAnsi="Arial" w:cs="Arial"/>
               </w:rPr>
-              <w:t xml:space="preserve">. Embebidos. Trabaja en áreas que requieran </w:t>
-            </w:r>
-            <w:r>
-              <w:rPr>
-                <w:rFonts w:ascii="Arial" w:hAnsi="Arial" w:cs="Arial"/>
-              </w:rPr>
-              <w:lastRenderedPageBreak/>
-              <w:t xml:space="preserve">experiencia en desarrollo de </w:t>
+              <w:t xml:space="preserve">. Embebidos. Trabaja en áreas que requieran experiencia en desarrollo de </w:t>
             </w:r>
             <w:proofErr w:type="spellStart"/>
             <w:r>
@@ -4377,7 +4241,14 @@
               <w:rPr>
                 <w:rFonts w:ascii="Arial" w:hAnsi="Arial" w:cs="Arial"/>
               </w:rPr>
-              <w:t xml:space="preserve"> e interfaces para controlar dispositivos electrónicos a través de herramientas como </w:t>
+              <w:t xml:space="preserve"> e interfaces para controlar </w:t>
+            </w:r>
+            <w:r>
+              <w:rPr>
+                <w:rFonts w:ascii="Arial" w:hAnsi="Arial" w:cs="Arial"/>
+              </w:rPr>
+              <w:lastRenderedPageBreak/>
+              <w:t xml:space="preserve">dispositivos electrónicos a través de herramientas como </w:t>
             </w:r>
             <w:proofErr w:type="spellStart"/>
             <w:r>
@@ -4416,14 +4287,14 @@
               <w:rPr>
                 <w:rFonts w:ascii="Arial" w:hAnsi="Arial" w:cs="Arial"/>
               </w:rPr>
-              <w:t xml:space="preserve"> las necesidades de los usuarios potenciales de los productos y servicios. Planear y evaluar proyectos relacionados con su campo de especialidad. </w:t>
+              <w:t xml:space="preserve"> las necesidades de los usuarios potenciales de los productos y servicios. Planear y evaluar proyectos relacionados con su campo de especialidad. Aprovechar al máximo los recursos humanos y </w:t>
             </w:r>
             <w:r>
               <w:rPr>
                 <w:rFonts w:ascii="Arial" w:hAnsi="Arial" w:cs="Arial"/>
               </w:rPr>
               <w:lastRenderedPageBreak/>
-              <w:t>Aprovechar al máximo los recursos humanos y tecnológicos que tenga a su disposición.</w:t>
+              <w:t>tecnológicos que tenga a su disposición.</w:t>
             </w:r>
           </w:p>
         </w:tc>
@@ -4442,14 +4313,14 @@
                 <w:rFonts w:ascii="Arial" w:hAnsi="Arial" w:cs="Arial"/>
               </w:rPr>
               <w:lastRenderedPageBreak/>
-              <w:t xml:space="preserve">Analizar los aspectos fundamentales de un problema para diseñar soluciones tecnológicas y prácticas. Desarrollar metodologías que aporten soluciones </w:t>
+              <w:t xml:space="preserve">Analizar los aspectos fundamentales de un problema para diseñar soluciones tecnológicas y prácticas. Desarrollar metodologías que aporten soluciones computacionales completas incluyendo problemas </w:t>
             </w:r>
             <w:r>
               <w:rPr>
                 <w:rFonts w:ascii="Arial" w:hAnsi="Arial" w:cs="Arial"/>
               </w:rPr>
               <w:lastRenderedPageBreak/>
-              <w:t xml:space="preserve">computacionales completas incluyendo problemas multidisciplinarios que requieran un conocimiento sólido de matemática y física. Diseño, desarrollo y programación de sistemas de control y </w:t>
+              <w:t xml:space="preserve">multidisciplinarios que requieran un conocimiento sólido de matemática y física. Diseño, desarrollo y programación de sistemas de control y </w:t>
             </w:r>
             <w:proofErr w:type="spellStart"/>
             <w:r>
@@ -4558,14 +4429,7 @@
               <w:rPr>
                 <w:rFonts w:ascii="Arial" w:hAnsi="Arial" w:cs="Arial"/>
               </w:rPr>
-              <w:t xml:space="preserve">balanceado del hardware, software y </w:t>
-            </w:r>
-            <w:r>
-              <w:rPr>
-                <w:rFonts w:ascii="Arial" w:hAnsi="Arial" w:cs="Arial"/>
-              </w:rPr>
-              <w:lastRenderedPageBreak/>
-              <w:t xml:space="preserve">del proceso de producción son los elementos que </w:t>
+              <w:t xml:space="preserve">balanceado del hardware, software y del proceso de producción son los elementos que </w:t>
             </w:r>
           </w:p>
           <w:p>
@@ -4586,7 +4450,14 @@
               <w:rPr>
                 <w:rFonts w:ascii="Arial" w:hAnsi="Arial" w:cs="Arial"/>
               </w:rPr>
-              <w:t xml:space="preserve"> esta especialización de la Ingeniería.</w:t>
+              <w:t xml:space="preserve"> esta </w:t>
+            </w:r>
+            <w:r>
+              <w:rPr>
+                <w:rFonts w:ascii="Arial" w:hAnsi="Arial" w:cs="Arial"/>
+              </w:rPr>
+              <w:lastRenderedPageBreak/>
+              <w:t>especialización de la Ingeniería.</w:t>
             </w:r>
           </w:p>
         </w:tc>
@@ -4658,14 +4529,7 @@
               <w:rPr>
                 <w:rFonts w:ascii="Arial" w:hAnsi="Arial" w:cs="Arial"/>
               </w:rPr>
-              <w:t xml:space="preserve"> en los plazos de ejecución </w:t>
-            </w:r>
-            <w:r>
-              <w:rPr>
-                <w:rFonts w:ascii="Arial" w:hAnsi="Arial" w:cs="Arial"/>
-              </w:rPr>
-              <w:lastRenderedPageBreak/>
-              <w:t xml:space="preserve">prefijados y con sentido de responsabilidad social. Deben </w:t>
+              <w:t xml:space="preserve"> en los plazos de ejecución prefijados y con sentido de responsabilidad social. Deben </w:t>
             </w:r>
           </w:p>
           <w:p>
@@ -4678,6 +4542,7 @@
               <w:rPr>
                 <w:rFonts w:ascii="Arial" w:hAnsi="Arial" w:cs="Arial"/>
               </w:rPr>
+              <w:lastRenderedPageBreak/>
               <w:t xml:space="preserve">asimismo poder entender en asuntos de Ingeniería legal, económica y financiera, realizar </w:t>
             </w:r>
           </w:p>
@@ -4770,14 +4635,14 @@
               <w:rPr>
                 <w:rFonts w:ascii="Arial" w:hAnsi="Arial" w:cs="Arial"/>
               </w:rPr>
-              <w:t xml:space="preserve"> con el  tratamiento de la información como soporte de </w:t>
+              <w:t xml:space="preserve"> con el  tratamiento de la información como soporte de conocimientos, de la comunicación humana, y entre </w:t>
             </w:r>
             <w:r>
               <w:rPr>
                 <w:rFonts w:ascii="Arial" w:hAnsi="Arial" w:cs="Arial"/>
               </w:rPr>
               <w:lastRenderedPageBreak/>
-              <w:t xml:space="preserve">conocimientos, de la comunicación humana, y entre máquinas. También deben </w:t>
+              <w:t xml:space="preserve">máquinas. También deben </w:t>
             </w:r>
           </w:p>
           <w:p>
@@ -4832,14 +4697,14 @@
               <w:rPr>
                 <w:rFonts w:ascii="Arial" w:hAnsi="Arial" w:cs="Arial"/>
               </w:rPr>
-              <w:t xml:space="preserve">profesional sustentado en una formación de alto nivel tecnológico y científico, consciente de su responsabilidad, con sentido ético, auto-crítico, pro-activo y con capacidad de liderazgo además de una alta </w:t>
+              <w:t xml:space="preserve">profesional sustentado en una formación de alto nivel tecnológico y científico, consciente de su responsabilidad, con sentido ético, auto-crítico, pro-activo y con capacidad de liderazgo además de una alta responsabilidad social para con su país y su comunidad, de tal </w:t>
             </w:r>
             <w:r>
               <w:rPr>
                 <w:rFonts w:ascii="Arial" w:hAnsi="Arial" w:cs="Arial"/>
               </w:rPr>
               <w:lastRenderedPageBreak/>
-              <w:t>responsabilidad social para con su país y su comunidad, de tal manera de lograr sus objetivos profesionales, científicos y técnicos, basado en su alta capacidad para la obtención de metas, orientado al logro y al cumplimiento de acuerdo a lo proyectado dentro de los parámetros más exigentes obtenidos en una sólida y avanzada formación para su actividad profesional.</w:t>
+              <w:t>manera de lograr sus objetivos profesionales, científicos y técnicos, basado en su alta capacidad para la obtención de metas, orientado al logro y al cumplimiento de acuerdo a lo proyectado dentro de los parámetros más exigentes obtenidos en una sólida y avanzada formación para su actividad profesional.</w:t>
             </w:r>
           </w:p>
         </w:tc>
@@ -4892,14 +4757,14 @@
               <w:rPr>
                 <w:rFonts w:ascii="Arial" w:hAnsi="Arial" w:cs="Arial"/>
               </w:rPr>
-              <w:t xml:space="preserve"> preparado para prestar sus servicios con suficiencia y capacidad en Electrónica analógica y digital, líneas de transmisión y señalización, antenas, redes, transmisión por </w:t>
+              <w:t xml:space="preserve"> preparado para prestar sus servicios con suficiencia y capacidad en Electrónica analógica y digital, líneas de transmisión y señalización, antenas, redes, transmisión por cable e inalámbrica, tecnología celular, </w:t>
             </w:r>
             <w:r>
               <w:rPr>
                 <w:rFonts w:ascii="Arial" w:hAnsi="Arial" w:cs="Arial"/>
               </w:rPr>
               <w:lastRenderedPageBreak/>
-              <w:t>cable e inalámbrica, tecnología celular, protocolos de comunicación, controles de transmisión, redes móviles e inalámbricas y en general en Sistemas de transmisión de voz, video y datos.</w:t>
+              <w:t>protocolos de comunicación, controles de transmisión, redes móviles e inalámbricas y en general en Sistemas de transmisión de voz, video y datos.</w:t>
             </w:r>
           </w:p>
         </w:tc>
@@ -4920,8 +4785,8 @@
     <w:p/>
     <w:p/>
     <w:sectPr>
-      <w:headerReference w:type="default" r:id="rId12"/>
-      <w:footerReference w:type="default" r:id="rId13"/>
+      <w:headerReference w:type="default" r:id="rId13"/>
+      <w:footerReference w:type="default" r:id="rId14"/>
       <w:pgSz w:w="11907" w:h="16839" w:code="9"/>
       <w:pgMar w:top="1418" w:right="1701" w:bottom="1418" w:left="1701" w:header="709" w:footer="709" w:gutter="0"/>
       <w:pgNumType w:fmt="numberInDash" w:start="0"/>
@@ -4995,7 +4860,7 @@
           <w:rPr>
             <w:noProof/>
           </w:rPr>
-          <w:t xml:space="preserve"> 4 -</w:t>
+          <w:t xml:space="preserve"> 2 -</w:t>
         </w:r>
         <w:r>
           <w:fldChar w:fldCharType="end"/>
@@ -6373,6 +6238,119 @@
     </w:lvl>
   </w:abstractNum>
   <w:abstractNum w:abstractNumId="11">
+    <w:nsid w:val="4C7A17A3"/>
+    <w:multiLevelType w:val="hybridMultilevel"/>
+    <w:tmpl w:val="195A13E2"/>
+    <w:lvl w:ilvl="0" w:tplc="2C0A0001">
+      <w:start w:val="1"/>
+      <w:numFmt w:val="bullet"/>
+      <w:lvlText w:val=""/>
+      <w:lvlJc w:val="left"/>
+      <w:pPr>
+        <w:ind w:left="720" w:hanging="360"/>
+      </w:pPr>
+      <w:rPr>
+        <w:rFonts w:ascii="Symbol" w:hAnsi="Symbol" w:hint="default"/>
+      </w:rPr>
+    </w:lvl>
+    <w:lvl w:ilvl="1" w:tplc="2C0A0003" w:tentative="1">
+      <w:start w:val="1"/>
+      <w:numFmt w:val="bullet"/>
+      <w:lvlText w:val="o"/>
+      <w:lvlJc w:val="left"/>
+      <w:pPr>
+        <w:ind w:left="1440" w:hanging="360"/>
+      </w:pPr>
+      <w:rPr>
+        <w:rFonts w:ascii="Courier New" w:hAnsi="Courier New" w:cs="Courier New" w:hint="default"/>
+      </w:rPr>
+    </w:lvl>
+    <w:lvl w:ilvl="2" w:tplc="2C0A0005" w:tentative="1">
+      <w:start w:val="1"/>
+      <w:numFmt w:val="bullet"/>
+      <w:lvlText w:val=""/>
+      <w:lvlJc w:val="left"/>
+      <w:pPr>
+        <w:ind w:left="2160" w:hanging="360"/>
+      </w:pPr>
+      <w:rPr>
+        <w:rFonts w:ascii="Wingdings" w:hAnsi="Wingdings" w:hint="default"/>
+      </w:rPr>
+    </w:lvl>
+    <w:lvl w:ilvl="3" w:tplc="2C0A0001" w:tentative="1">
+      <w:start w:val="1"/>
+      <w:numFmt w:val="bullet"/>
+      <w:lvlText w:val=""/>
+      <w:lvlJc w:val="left"/>
+      <w:pPr>
+        <w:ind w:left="2880" w:hanging="360"/>
+      </w:pPr>
+      <w:rPr>
+        <w:rFonts w:ascii="Symbol" w:hAnsi="Symbol" w:hint="default"/>
+      </w:rPr>
+    </w:lvl>
+    <w:lvl w:ilvl="4" w:tplc="2C0A0003" w:tentative="1">
+      <w:start w:val="1"/>
+      <w:numFmt w:val="bullet"/>
+      <w:lvlText w:val="o"/>
+      <w:lvlJc w:val="left"/>
+      <w:pPr>
+        <w:ind w:left="3600" w:hanging="360"/>
+      </w:pPr>
+      <w:rPr>
+        <w:rFonts w:ascii="Courier New" w:hAnsi="Courier New" w:cs="Courier New" w:hint="default"/>
+      </w:rPr>
+    </w:lvl>
+    <w:lvl w:ilvl="5" w:tplc="2C0A0005" w:tentative="1">
+      <w:start w:val="1"/>
+      <w:numFmt w:val="bullet"/>
+      <w:lvlText w:val=""/>
+      <w:lvlJc w:val="left"/>
+      <w:pPr>
+        <w:ind w:left="4320" w:hanging="360"/>
+      </w:pPr>
+      <w:rPr>
+        <w:rFonts w:ascii="Wingdings" w:hAnsi="Wingdings" w:hint="default"/>
+      </w:rPr>
+    </w:lvl>
+    <w:lvl w:ilvl="6" w:tplc="2C0A0001" w:tentative="1">
+      <w:start w:val="1"/>
+      <w:numFmt w:val="bullet"/>
+      <w:lvlText w:val=""/>
+      <w:lvlJc w:val="left"/>
+      <w:pPr>
+        <w:ind w:left="5040" w:hanging="360"/>
+      </w:pPr>
+      <w:rPr>
+        <w:rFonts w:ascii="Symbol" w:hAnsi="Symbol" w:hint="default"/>
+      </w:rPr>
+    </w:lvl>
+    <w:lvl w:ilvl="7" w:tplc="2C0A0003" w:tentative="1">
+      <w:start w:val="1"/>
+      <w:numFmt w:val="bullet"/>
+      <w:lvlText w:val="o"/>
+      <w:lvlJc w:val="left"/>
+      <w:pPr>
+        <w:ind w:left="5760" w:hanging="360"/>
+      </w:pPr>
+      <w:rPr>
+        <w:rFonts w:ascii="Courier New" w:hAnsi="Courier New" w:cs="Courier New" w:hint="default"/>
+      </w:rPr>
+    </w:lvl>
+    <w:lvl w:ilvl="8" w:tplc="2C0A0005" w:tentative="1">
+      <w:start w:val="1"/>
+      <w:numFmt w:val="bullet"/>
+      <w:lvlText w:val=""/>
+      <w:lvlJc w:val="left"/>
+      <w:pPr>
+        <w:ind w:left="6480" w:hanging="360"/>
+      </w:pPr>
+      <w:rPr>
+        <w:rFonts w:ascii="Wingdings" w:hAnsi="Wingdings" w:hint="default"/>
+      </w:rPr>
+    </w:lvl>
+  </w:abstractNum>
+  <w:abstractNum w:abstractNumId="12">
     <w:nsid w:val="55C52807"/>
     <w:multiLevelType w:val="multilevel"/>
     <w:tmpl w:val="92AEC5CE"/>
@@ -6521,7 +6499,120 @@
       </w:rPr>
     </w:lvl>
   </w:abstractNum>
-  <w:abstractNum w:abstractNumId="12">
+  <w:abstractNum w:abstractNumId="13">
+    <w:nsid w:val="5B41135A"/>
+    <w:multiLevelType w:val="hybridMultilevel"/>
+    <w:tmpl w:val="515A41EA"/>
+    <w:lvl w:ilvl="0" w:tplc="2C0A0001">
+      <w:start w:val="1"/>
+      <w:numFmt w:val="bullet"/>
+      <w:lvlText w:val=""/>
+      <w:lvlJc w:val="left"/>
+      <w:pPr>
+        <w:ind w:left="720" w:hanging="360"/>
+      </w:pPr>
+      <w:rPr>
+        <w:rFonts w:ascii="Symbol" w:hAnsi="Symbol" w:hint="default"/>
+      </w:rPr>
+    </w:lvl>
+    <w:lvl w:ilvl="1" w:tplc="2C0A0003" w:tentative="1">
+      <w:start w:val="1"/>
+      <w:numFmt w:val="bullet"/>
+      <w:lvlText w:val="o"/>
+      <w:lvlJc w:val="left"/>
+      <w:pPr>
+        <w:ind w:left="1440" w:hanging="360"/>
+      </w:pPr>
+      <w:rPr>
+        <w:rFonts w:ascii="Courier New" w:hAnsi="Courier New" w:cs="Courier New" w:hint="default"/>
+      </w:rPr>
+    </w:lvl>
+    <w:lvl w:ilvl="2" w:tplc="2C0A0005" w:tentative="1">
+      <w:start w:val="1"/>
+      <w:numFmt w:val="bullet"/>
+      <w:lvlText w:val=""/>
+      <w:lvlJc w:val="left"/>
+      <w:pPr>
+        <w:ind w:left="2160" w:hanging="360"/>
+      </w:pPr>
+      <w:rPr>
+        <w:rFonts w:ascii="Wingdings" w:hAnsi="Wingdings" w:hint="default"/>
+      </w:rPr>
+    </w:lvl>
+    <w:lvl w:ilvl="3" w:tplc="2C0A0001" w:tentative="1">
+      <w:start w:val="1"/>
+      <w:numFmt w:val="bullet"/>
+      <w:lvlText w:val=""/>
+      <w:lvlJc w:val="left"/>
+      <w:pPr>
+        <w:ind w:left="2880" w:hanging="360"/>
+      </w:pPr>
+      <w:rPr>
+        <w:rFonts w:ascii="Symbol" w:hAnsi="Symbol" w:hint="default"/>
+      </w:rPr>
+    </w:lvl>
+    <w:lvl w:ilvl="4" w:tplc="2C0A0003" w:tentative="1">
+      <w:start w:val="1"/>
+      <w:numFmt w:val="bullet"/>
+      <w:lvlText w:val="o"/>
+      <w:lvlJc w:val="left"/>
+      <w:pPr>
+        <w:ind w:left="3600" w:hanging="360"/>
+      </w:pPr>
+      <w:rPr>
+        <w:rFonts w:ascii="Courier New" w:hAnsi="Courier New" w:cs="Courier New" w:hint="default"/>
+      </w:rPr>
+    </w:lvl>
+    <w:lvl w:ilvl="5" w:tplc="2C0A0005" w:tentative="1">
+      <w:start w:val="1"/>
+      <w:numFmt w:val="bullet"/>
+      <w:lvlText w:val=""/>
+      <w:lvlJc w:val="left"/>
+      <w:pPr>
+        <w:ind w:left="4320" w:hanging="360"/>
+      </w:pPr>
+      <w:rPr>
+        <w:rFonts w:ascii="Wingdings" w:hAnsi="Wingdings" w:hint="default"/>
+      </w:rPr>
+    </w:lvl>
+    <w:lvl w:ilvl="6" w:tplc="2C0A0001" w:tentative="1">
+      <w:start w:val="1"/>
+      <w:numFmt w:val="bullet"/>
+      <w:lvlText w:val=""/>
+      <w:lvlJc w:val="left"/>
+      <w:pPr>
+        <w:ind w:left="5040" w:hanging="360"/>
+      </w:pPr>
+      <w:rPr>
+        <w:rFonts w:ascii="Symbol" w:hAnsi="Symbol" w:hint="default"/>
+      </w:rPr>
+    </w:lvl>
+    <w:lvl w:ilvl="7" w:tplc="2C0A0003" w:tentative="1">
+      <w:start w:val="1"/>
+      <w:numFmt w:val="bullet"/>
+      <w:lvlText w:val="o"/>
+      <w:lvlJc w:val="left"/>
+      <w:pPr>
+        <w:ind w:left="5760" w:hanging="360"/>
+      </w:pPr>
+      <w:rPr>
+        <w:rFonts w:ascii="Courier New" w:hAnsi="Courier New" w:cs="Courier New" w:hint="default"/>
+      </w:rPr>
+    </w:lvl>
+    <w:lvl w:ilvl="8" w:tplc="2C0A0005" w:tentative="1">
+      <w:start w:val="1"/>
+      <w:numFmt w:val="bullet"/>
+      <w:lvlText w:val=""/>
+      <w:lvlJc w:val="left"/>
+      <w:pPr>
+        <w:ind w:left="6480" w:hanging="360"/>
+      </w:pPr>
+      <w:rPr>
+        <w:rFonts w:ascii="Wingdings" w:hAnsi="Wingdings" w:hint="default"/>
+      </w:rPr>
+    </w:lvl>
+  </w:abstractNum>
+  <w:abstractNum w:abstractNumId="14">
     <w:nsid w:val="5E6D452E"/>
     <w:multiLevelType w:val="hybridMultilevel"/>
     <w:tmpl w:val="50680CE4"/>
@@ -6634,7 +6725,7 @@
       </w:rPr>
     </w:lvl>
   </w:abstractNum>
-  <w:abstractNum w:abstractNumId="13">
+  <w:abstractNum w:abstractNumId="15">
     <w:nsid w:val="62536060"/>
     <w:multiLevelType w:val="multilevel"/>
     <w:tmpl w:val="BB60DE92"/>
@@ -6784,7 +6875,7 @@
       </w:rPr>
     </w:lvl>
   </w:abstractNum>
-  <w:abstractNum w:abstractNumId="14">
+  <w:abstractNum w:abstractNumId="16">
     <w:nsid w:val="6271523C"/>
     <w:multiLevelType w:val="hybridMultilevel"/>
     <w:tmpl w:val="E9725800"/>
@@ -6897,7 +6988,7 @@
       </w:rPr>
     </w:lvl>
   </w:abstractNum>
-  <w:abstractNum w:abstractNumId="15">
+  <w:abstractNum w:abstractNumId="17">
     <w:nsid w:val="66366B02"/>
     <w:multiLevelType w:val="hybridMultilevel"/>
     <w:tmpl w:val="F3D861B4"/>
@@ -7010,7 +7101,7 @@
       </w:rPr>
     </w:lvl>
   </w:abstractNum>
-  <w:abstractNum w:abstractNumId="16">
+  <w:abstractNum w:abstractNumId="18">
     <w:nsid w:val="693138E4"/>
     <w:multiLevelType w:val="hybridMultilevel"/>
     <w:tmpl w:val="A7B8DACC"/>
@@ -7123,7 +7214,7 @@
       </w:rPr>
     </w:lvl>
   </w:abstractNum>
-  <w:abstractNum w:abstractNumId="17">
+  <w:abstractNum w:abstractNumId="19">
     <w:nsid w:val="6D7C0F23"/>
     <w:multiLevelType w:val="hybridMultilevel"/>
     <w:tmpl w:val="E7F4FEAE"/>
@@ -7236,7 +7327,7 @@
       </w:rPr>
     </w:lvl>
   </w:abstractNum>
-  <w:abstractNum w:abstractNumId="18">
+  <w:abstractNum w:abstractNumId="20">
     <w:nsid w:val="7D8B1059"/>
     <w:multiLevelType w:val="hybridMultilevel"/>
     <w:tmpl w:val="28E07150"/>
@@ -7352,13 +7443,13 @@
     </w:lvl>
   </w:abstractNum>
   <w:num w:numId="1">
-    <w:abstractNumId w:val="11"/>
+    <w:abstractNumId w:val="12"/>
   </w:num>
   <w:num w:numId="2">
     <w:abstractNumId w:val="3"/>
   </w:num>
   <w:num w:numId="3">
-    <w:abstractNumId w:val="12"/>
+    <w:abstractNumId w:val="14"/>
   </w:num>
   <w:num w:numId="4">
     <w:abstractNumId w:val="9"/>
@@ -7367,16 +7458,16 @@
     <w:abstractNumId w:val="10"/>
   </w:num>
   <w:num w:numId="6">
-    <w:abstractNumId w:val="14"/>
+    <w:abstractNumId w:val="16"/>
   </w:num>
   <w:num w:numId="7">
     <w:abstractNumId w:val="6"/>
   </w:num>
   <w:num w:numId="8">
-    <w:abstractNumId w:val="13"/>
+    <w:abstractNumId w:val="15"/>
   </w:num>
   <w:num w:numId="9">
-    <w:abstractNumId w:val="15"/>
+    <w:abstractNumId w:val="17"/>
   </w:num>
   <w:num w:numId="10">
     <w:abstractNumId w:val="0"/>
@@ -7385,7 +7476,7 @@
     <w:abstractNumId w:val="7"/>
   </w:num>
   <w:num w:numId="12">
-    <w:abstractNumId w:val="17"/>
+    <w:abstractNumId w:val="19"/>
   </w:num>
   <w:num w:numId="13">
     <w:abstractNumId w:val="5"/>
@@ -7397,7 +7488,7 @@
     <w:abstractNumId w:val="8"/>
   </w:num>
   <w:num w:numId="16">
-    <w:abstractNumId w:val="18"/>
+    <w:abstractNumId w:val="20"/>
   </w:num>
   <w:num w:numId="17">
     <w:abstractNumId w:val="4"/>
@@ -7406,7 +7497,13 @@
     <w:abstractNumId w:val="1"/>
   </w:num>
   <w:num w:numId="19">
-    <w:abstractNumId w:val="16"/>
+    <w:abstractNumId w:val="18"/>
+  </w:num>
+  <w:num w:numId="20">
+    <w:abstractNumId w:val="13"/>
+  </w:num>
+  <w:num w:numId="21">
+    <w:abstractNumId w:val="11"/>
   </w:num>
 </w:numbering>
 </file>
@@ -8996,7 +9093,7 @@
 </file>
 
 <file path=customXml/itemProps2.xml><?xml version="1.0" encoding="utf-8"?>
-<ds:datastoreItem xmlns:ds="http://schemas.openxmlformats.org/officeDocument/2006/customXml" ds:itemID="{73F16FE3-B3D6-48DD-A67F-95C8F30B01E5}">
+<ds:datastoreItem xmlns:ds="http://schemas.openxmlformats.org/officeDocument/2006/customXml" ds:itemID="{7323B213-EC00-4DBE-AFC2-41FB2C39EE80}">
   <ds:schemaRefs>
     <ds:schemaRef ds:uri="http://schemas.openxmlformats.org/officeDocument/2006/bibliography"/>
   </ds:schemaRefs>

</xml_diff>

<commit_message>
empezamos a arreglar el cuadro comparativo
</commit_message>
<xml_diff>
--- a/DIARIO UNO.docx
+++ b/DIARIO UNO.docx
@@ -1966,7 +1966,6 @@
           <w:sz w:val="20"/>
         </w:rPr>
       </w:pPr>
-      <w:bookmarkStart w:id="0" w:name="_GoBack"/>
       <w:r>
         <w:rPr>
           <w:rFonts w:ascii="Arial" w:hAnsi="Arial" w:cs="Arial"/>
@@ -2017,7 +2016,6 @@
           </wp:inline>
         </w:drawing>
       </w:r>
-      <w:bookmarkEnd w:id="0"/>
     </w:p>
     <w:p>
       <w:pPr>
@@ -2080,29 +2078,7 @@
           <w:szCs w:val="20"/>
           <w:lang w:eastAsia="es-AR"/>
         </w:rPr>
-        <w:t>Jefe de s</w:t>
-      </w:r>
-      <w:r>
-        <w:rPr>
-          <w:rFonts w:ascii="Arial" w:eastAsia="Times New Roman" w:hAnsi="Arial" w:cs="Arial"/>
-          <w:b/>
-          <w:bCs/>
-          <w:sz w:val="20"/>
-          <w:szCs w:val="20"/>
-          <w:lang w:eastAsia="es-AR"/>
-        </w:rPr>
-        <w:t xml:space="preserve">oporte </w:t>
-      </w:r>
-      <w:r>
-        <w:rPr>
-          <w:rFonts w:ascii="Arial" w:eastAsia="Times New Roman" w:hAnsi="Arial" w:cs="Arial"/>
-          <w:b/>
-          <w:bCs/>
-          <w:sz w:val="20"/>
-          <w:szCs w:val="20"/>
-          <w:lang w:eastAsia="es-AR"/>
-        </w:rPr>
-        <w:t>técnico</w:t>
+        <w:t>Administrador de sistemas</w:t>
       </w:r>
     </w:p>
     <w:p>
@@ -2121,7 +2097,25 @@
           <w:szCs w:val="20"/>
           <w:lang w:eastAsia="es-AR"/>
         </w:rPr>
-        <w:t xml:space="preserve">Ser egresado de </w:t>
+        <w:t xml:space="preserve">Ser egresado </w:t>
+      </w:r>
+      <w:r>
+        <w:rPr>
+          <w:rFonts w:ascii="Arial" w:eastAsia="Times New Roman" w:hAnsi="Arial" w:cs="Arial"/>
+          <w:sz w:val="20"/>
+          <w:szCs w:val="20"/>
+          <w:lang w:eastAsia="es-AR"/>
+        </w:rPr>
+        <w:t xml:space="preserve">o estudiante </w:t>
+      </w:r>
+      <w:r>
+        <w:rPr>
+          <w:rFonts w:ascii="Arial" w:eastAsia="Times New Roman" w:hAnsi="Arial" w:cs="Arial"/>
+          <w:sz w:val="20"/>
+          <w:szCs w:val="20"/>
+          <w:lang w:eastAsia="es-AR"/>
+        </w:rPr>
+        <w:t xml:space="preserve">de </w:t>
       </w:r>
       <w:r>
         <w:rPr>
@@ -2139,7 +2133,34 @@
           <w:szCs w:val="20"/>
           <w:lang w:eastAsia="es-AR"/>
         </w:rPr>
-        <w:t xml:space="preserve"> de Ciencias de la Computación / Licenciatura de Ingeniería de Software</w:t>
+        <w:t xml:space="preserve"> de Ciencias de la Computación</w:t>
+      </w:r>
+      <w:r>
+        <w:rPr>
+          <w:rFonts w:ascii="Arial" w:eastAsia="Times New Roman" w:hAnsi="Arial" w:cs="Arial"/>
+          <w:sz w:val="20"/>
+          <w:szCs w:val="20"/>
+          <w:lang w:eastAsia="es-AR"/>
+        </w:rPr>
+        <w:t xml:space="preserve"> o </w:t>
+      </w:r>
+      <w:r>
+        <w:rPr>
+          <w:rFonts w:ascii="Arial" w:eastAsia="Times New Roman" w:hAnsi="Arial" w:cs="Arial"/>
+          <w:sz w:val="20"/>
+          <w:szCs w:val="20"/>
+          <w:lang w:eastAsia="es-AR"/>
+        </w:rPr>
+        <w:t>afín</w:t>
+      </w:r>
+      <w:r>
+        <w:rPr>
+          <w:rFonts w:ascii="Arial" w:eastAsia="Times New Roman" w:hAnsi="Arial" w:cs="Arial"/>
+          <w:sz w:val="20"/>
+          <w:szCs w:val="20"/>
+          <w:lang w:eastAsia="es-AR"/>
+        </w:rPr>
+        <w:t>,</w:t>
       </w:r>
       <w:r>
         <w:rPr>
@@ -2167,34 +2188,6 @@
           <w:lang w:eastAsia="es-AR"/>
         </w:rPr>
         <w:t>n experiencia profesional:</w:t>
-      </w:r>
-      <w:r>
-        <w:rPr>
-          <w:rFonts w:ascii="Arial" w:eastAsia="Times New Roman" w:hAnsi="Arial" w:cs="Arial"/>
-          <w:sz w:val="20"/>
-          <w:szCs w:val="20"/>
-          <w:lang w:eastAsia="es-AR"/>
-        </w:rPr>
-        <w:br/>
-        <w:t>• 3 + años de experiencia en un software maduro como servicio (SAAS)</w:t>
-      </w:r>
-      <w:r>
-        <w:rPr>
-          <w:rFonts w:ascii="Arial" w:eastAsia="Times New Roman" w:hAnsi="Arial" w:cs="Arial"/>
-          <w:sz w:val="20"/>
-          <w:szCs w:val="20"/>
-          <w:lang w:eastAsia="es-AR"/>
-        </w:rPr>
-        <w:t>.</w:t>
-      </w:r>
-      <w:r>
-        <w:rPr>
-          <w:rFonts w:ascii="Arial" w:eastAsia="Times New Roman" w:hAnsi="Arial" w:cs="Arial"/>
-          <w:sz w:val="20"/>
-          <w:szCs w:val="20"/>
-          <w:lang w:eastAsia="es-AR"/>
-        </w:rPr>
-        <w:t xml:space="preserve"> </w:t>
       </w:r>
       <w:r>
         <w:rPr>
@@ -2223,7 +2216,25 @@
           <w:lang w:eastAsia="es-AR"/>
         </w:rPr>
         <w:br/>
-        <w:t xml:space="preserve">• 3 años de experiencia </w:t>
+        <w:t xml:space="preserve">• 3 </w:t>
+      </w:r>
+      <w:r>
+        <w:rPr>
+          <w:rFonts w:ascii="Arial" w:eastAsia="Times New Roman" w:hAnsi="Arial" w:cs="Arial"/>
+          <w:sz w:val="20"/>
+          <w:szCs w:val="20"/>
+          <w:lang w:eastAsia="es-AR"/>
+        </w:rPr>
+        <w:t xml:space="preserve">+ </w:t>
+      </w:r>
+      <w:r>
+        <w:rPr>
+          <w:rFonts w:ascii="Arial" w:eastAsia="Times New Roman" w:hAnsi="Arial" w:cs="Arial"/>
+          <w:sz w:val="20"/>
+          <w:szCs w:val="20"/>
+          <w:lang w:eastAsia="es-AR"/>
+        </w:rPr>
+        <w:t xml:space="preserve">años de experiencia </w:t>
       </w:r>
       <w:r>
         <w:rPr>
@@ -2287,25 +2298,7 @@
           <w:szCs w:val="20"/>
           <w:lang w:eastAsia="es-AR"/>
         </w:rPr>
-        <w:t xml:space="preserve">e experiencia en tecnologías </w:t>
-      </w:r>
-      <w:r>
-        <w:rPr>
-          <w:rFonts w:ascii="Arial" w:eastAsia="Times New Roman" w:hAnsi="Arial" w:cs="Arial"/>
-          <w:sz w:val="20"/>
-          <w:szCs w:val="20"/>
-          <w:lang w:eastAsia="es-AR"/>
-        </w:rPr>
-        <w:t>y protocolos</w:t>
-      </w:r>
-      <w:r>
-        <w:rPr>
-          <w:rFonts w:ascii="Arial" w:eastAsia="Times New Roman" w:hAnsi="Arial" w:cs="Arial"/>
-          <w:sz w:val="20"/>
-          <w:szCs w:val="20"/>
-          <w:lang w:eastAsia="es-AR"/>
-        </w:rPr>
-        <w:t xml:space="preserve"> </w:t>
+        <w:t xml:space="preserve">e experiencia en tecnologías y protocolos </w:t>
       </w:r>
       <w:r>
         <w:rPr>
@@ -2332,7 +2325,7 @@
           <w:szCs w:val="20"/>
         </w:rPr>
         <w:br/>
-        <w:t xml:space="preserve">• 1 + años de experiencia con bases de datos relacionales y SQL </w:t>
+        <w:t>• 1 + años de experiencia con bases de datos relac</w:t>
       </w:r>
       <w:r>
         <w:rPr>
@@ -2340,7 +2333,7 @@
           <w:sz w:val="20"/>
           <w:szCs w:val="20"/>
         </w:rPr>
-        <w:t xml:space="preserve">y </w:t>
+        <w:t xml:space="preserve">ionales como SQL Server y </w:t>
       </w:r>
       <w:proofErr w:type="spellStart"/>
       <w:r>
@@ -2349,7 +2342,15 @@
           <w:sz w:val="20"/>
           <w:szCs w:val="20"/>
         </w:rPr>
-        <w:t>mySQL</w:t>
+        <w:t>M</w:t>
+      </w:r>
+      <w:r>
+        <w:rPr>
+          <w:rFonts w:ascii="Arial" w:hAnsi="Arial" w:cs="Arial"/>
+          <w:sz w:val="20"/>
+          <w:szCs w:val="20"/>
+        </w:rPr>
+        <w:t>ySQL</w:t>
       </w:r>
       <w:proofErr w:type="spellEnd"/>
       <w:r>
@@ -2750,16 +2751,6 @@
         </w:rPr>
         <w:t>s</w:t>
       </w:r>
-      <w:r>
-        <w:rPr>
-          <w:rFonts w:ascii="Arial" w:eastAsia="Times New Roman" w:hAnsi="Arial" w:cs="Arial"/>
-          <w:b/>
-          <w:sz w:val="20"/>
-          <w:szCs w:val="20"/>
-          <w:lang w:eastAsia="es-AR"/>
-        </w:rPr>
-        <w:t xml:space="preserve"> (DBA)</w:t>
-      </w:r>
     </w:p>
     <w:p>
       <w:pPr>
@@ -3145,6 +3136,7 @@
         <w:rPr>
           <w:rFonts w:ascii="Arial" w:eastAsia="Times New Roman" w:hAnsi="Arial" w:cs="Arial"/>
           <w:b/>
+          <w:bCs/>
           <w:sz w:val="20"/>
           <w:szCs w:val="20"/>
           <w:lang w:eastAsia="es-AR"/>
@@ -3156,550 +3148,1786 @@
         <w:spacing w:before="100" w:beforeAutospacing="1" w:after="100" w:afterAutospacing="1"/>
         <w:rPr>
           <w:rFonts w:ascii="Arial" w:eastAsia="Times New Roman" w:hAnsi="Arial" w:cs="Arial"/>
+          <w:sz w:val="20"/>
+          <w:szCs w:val="20"/>
+          <w:lang w:eastAsia="es-AR"/>
+        </w:rPr>
+      </w:pPr>
+      <w:r>
+        <w:rPr>
+          <w:rFonts w:ascii="Arial" w:eastAsia="Times New Roman" w:hAnsi="Arial" w:cs="Arial"/>
           <w:b/>
           <w:bCs/>
           <w:sz w:val="20"/>
           <w:szCs w:val="20"/>
           <w:lang w:eastAsia="es-AR"/>
         </w:rPr>
-      </w:pPr>
+        <w:t xml:space="preserve">Soporte Técnico </w:t>
+      </w:r>
+      <w:r>
+        <w:rPr>
+          <w:rFonts w:ascii="Arial" w:eastAsia="Times New Roman" w:hAnsi="Arial" w:cs="Arial"/>
+          <w:sz w:val="20"/>
+          <w:szCs w:val="20"/>
+          <w:lang w:eastAsia="es-AR"/>
+        </w:rPr>
+        <w:br/>
+      </w:r>
+      <w:r>
+        <w:rPr>
+          <w:rFonts w:ascii="Arial" w:eastAsia="Times New Roman" w:hAnsi="Arial" w:cs="Arial"/>
+          <w:sz w:val="20"/>
+          <w:szCs w:val="20"/>
+          <w:lang w:eastAsia="es-AR"/>
+        </w:rPr>
+        <w:br/>
+        <w:t xml:space="preserve">Conocimientos requeridos: </w:t>
+      </w:r>
+      <w:r>
+        <w:rPr>
+          <w:rFonts w:ascii="Arial" w:eastAsia="Times New Roman" w:hAnsi="Arial" w:cs="Arial"/>
+          <w:sz w:val="20"/>
+          <w:szCs w:val="20"/>
+          <w:lang w:eastAsia="es-AR"/>
+        </w:rPr>
+        <w:br/>
+      </w:r>
+      <w:r>
+        <w:rPr>
+          <w:rFonts w:ascii="Arial" w:eastAsia="Times New Roman" w:hAnsi="Arial" w:cs="Arial"/>
+          <w:sz w:val="20"/>
+          <w:szCs w:val="20"/>
+          <w:lang w:eastAsia="es-AR"/>
+        </w:rPr>
+        <w:br/>
+      </w:r>
+      <w:r>
+        <w:rPr>
+          <w:rFonts w:ascii="Arial" w:eastAsia="Times New Roman" w:hAnsi="Arial" w:cs="Arial"/>
+          <w:sz w:val="20"/>
+          <w:szCs w:val="20"/>
+          <w:lang w:eastAsia="es-AR"/>
+        </w:rPr>
+        <w:t>•</w:t>
+      </w:r>
+      <w:r>
+        <w:rPr>
+          <w:rFonts w:ascii="Arial" w:eastAsia="Times New Roman" w:hAnsi="Arial" w:cs="Arial"/>
+          <w:sz w:val="20"/>
+          <w:szCs w:val="20"/>
+          <w:lang w:eastAsia="es-AR"/>
+        </w:rPr>
+        <w:tab/>
+      </w:r>
+      <w:r>
+        <w:rPr>
+          <w:rFonts w:ascii="Arial" w:eastAsia="Times New Roman" w:hAnsi="Arial" w:cs="Arial"/>
+          <w:sz w:val="20"/>
+          <w:szCs w:val="20"/>
+          <w:lang w:eastAsia="es-AR"/>
+        </w:rPr>
+        <w:t>Cambio de ta</w:t>
+      </w:r>
+      <w:r>
+        <w:rPr>
+          <w:rFonts w:ascii="Arial" w:eastAsia="Times New Roman" w:hAnsi="Arial" w:cs="Arial"/>
+          <w:sz w:val="20"/>
+          <w:szCs w:val="20"/>
+          <w:lang w:eastAsia="es-AR"/>
+        </w:rPr>
+        <w:t>pe diario/semanal:</w:t>
+      </w:r>
+      <w:r>
+        <w:rPr>
+          <w:rFonts w:ascii="Arial" w:eastAsia="Times New Roman" w:hAnsi="Arial" w:cs="Arial"/>
+          <w:sz w:val="20"/>
+          <w:szCs w:val="20"/>
+          <w:lang w:eastAsia="es-AR"/>
+        </w:rPr>
+        <w:t xml:space="preserve"> </w:t>
+      </w:r>
+      <w:r>
+        <w:rPr>
+          <w:rFonts w:ascii="Arial" w:eastAsia="Times New Roman" w:hAnsi="Arial" w:cs="Arial"/>
+          <w:sz w:val="20"/>
+          <w:szCs w:val="20"/>
+          <w:lang w:eastAsia="es-AR"/>
+        </w:rPr>
+        <w:t xml:space="preserve">Reconocer equipos con dispositivo para cintas de </w:t>
+      </w:r>
+      <w:proofErr w:type="spellStart"/>
+      <w:r>
+        <w:rPr>
+          <w:rFonts w:ascii="Arial" w:eastAsia="Times New Roman" w:hAnsi="Arial" w:cs="Arial"/>
+          <w:sz w:val="20"/>
+          <w:szCs w:val="20"/>
+          <w:lang w:eastAsia="es-AR"/>
+        </w:rPr>
+        <w:t>backup</w:t>
+      </w:r>
+      <w:proofErr w:type="spellEnd"/>
+      <w:r>
+        <w:rPr>
+          <w:rFonts w:ascii="Arial" w:eastAsia="Times New Roman" w:hAnsi="Arial" w:cs="Arial"/>
+          <w:sz w:val="20"/>
+          <w:szCs w:val="20"/>
+          <w:lang w:eastAsia="es-AR"/>
+        </w:rPr>
+        <w:t xml:space="preserve"> y realización de cambio de cintas</w:t>
+      </w:r>
+      <w:r>
+        <w:rPr>
+          <w:rFonts w:ascii="Arial" w:eastAsia="Times New Roman" w:hAnsi="Arial" w:cs="Arial"/>
+          <w:sz w:val="20"/>
+          <w:szCs w:val="20"/>
+          <w:lang w:eastAsia="es-AR"/>
+        </w:rPr>
+        <w:br/>
+      </w:r>
+      <w:r>
+        <w:rPr>
+          <w:rFonts w:ascii="Arial" w:eastAsia="Times New Roman" w:hAnsi="Arial" w:cs="Arial"/>
+          <w:sz w:val="20"/>
+          <w:szCs w:val="20"/>
+          <w:lang w:eastAsia="es-AR"/>
+        </w:rPr>
+        <w:lastRenderedPageBreak/>
+        <w:br/>
+      </w:r>
+      <w:r>
+        <w:rPr>
+          <w:rFonts w:ascii="Arial" w:eastAsia="Times New Roman" w:hAnsi="Arial" w:cs="Arial"/>
+          <w:sz w:val="20"/>
+          <w:szCs w:val="20"/>
+          <w:lang w:eastAsia="es-AR"/>
+        </w:rPr>
+        <w:t>•</w:t>
+      </w:r>
+      <w:r>
+        <w:rPr>
+          <w:rFonts w:ascii="Arial" w:eastAsia="Times New Roman" w:hAnsi="Arial" w:cs="Arial"/>
+          <w:sz w:val="20"/>
+          <w:szCs w:val="20"/>
+          <w:lang w:eastAsia="es-AR"/>
+        </w:rPr>
+        <w:t xml:space="preserve"> </w:t>
+      </w:r>
+      <w:r>
+        <w:rPr>
+          <w:rFonts w:ascii="Arial" w:eastAsia="Times New Roman" w:hAnsi="Arial" w:cs="Arial"/>
+          <w:sz w:val="20"/>
+          <w:szCs w:val="20"/>
+          <w:lang w:eastAsia="es-AR"/>
+        </w:rPr>
+        <w:t xml:space="preserve">  </w:t>
+      </w:r>
+      <w:r>
+        <w:rPr>
+          <w:rFonts w:ascii="Arial" w:eastAsia="Times New Roman" w:hAnsi="Arial" w:cs="Arial"/>
+          <w:sz w:val="20"/>
+          <w:szCs w:val="20"/>
+          <w:lang w:eastAsia="es-AR"/>
+        </w:rPr>
+        <w:tab/>
+      </w:r>
+      <w:r>
+        <w:rPr>
+          <w:rFonts w:ascii="Arial" w:eastAsia="Times New Roman" w:hAnsi="Arial" w:cs="Arial"/>
+          <w:sz w:val="20"/>
+          <w:szCs w:val="20"/>
+          <w:lang w:eastAsia="es-AR"/>
+        </w:rPr>
+        <w:t>Instalación</w:t>
+      </w:r>
+      <w:r>
+        <w:rPr>
+          <w:rFonts w:ascii="Arial" w:eastAsia="Times New Roman" w:hAnsi="Arial" w:cs="Arial"/>
+          <w:sz w:val="20"/>
+          <w:szCs w:val="20"/>
+          <w:lang w:eastAsia="es-AR"/>
+        </w:rPr>
+        <w:t xml:space="preserve"> </w:t>
+      </w:r>
+      <w:r>
+        <w:rPr>
+          <w:rFonts w:ascii="Arial" w:eastAsia="Times New Roman" w:hAnsi="Arial" w:cs="Arial"/>
+          <w:sz w:val="20"/>
+          <w:szCs w:val="20"/>
+          <w:lang w:eastAsia="es-AR"/>
+        </w:rPr>
+        <w:t>/</w:t>
+      </w:r>
+      <w:r>
+        <w:rPr>
+          <w:rFonts w:ascii="Arial" w:eastAsia="Times New Roman" w:hAnsi="Arial" w:cs="Arial"/>
+          <w:sz w:val="20"/>
+          <w:szCs w:val="20"/>
+          <w:lang w:eastAsia="es-AR"/>
+        </w:rPr>
+        <w:t xml:space="preserve"> </w:t>
+      </w:r>
+      <w:r>
+        <w:rPr>
+          <w:rFonts w:ascii="Arial" w:eastAsia="Times New Roman" w:hAnsi="Arial" w:cs="Arial"/>
+          <w:sz w:val="20"/>
+          <w:szCs w:val="20"/>
+          <w:lang w:eastAsia="es-AR"/>
+        </w:rPr>
+        <w:t>Configuración SW:</w:t>
+      </w:r>
+      <w:r>
+        <w:rPr>
+          <w:rFonts w:ascii="Arial" w:eastAsia="Times New Roman" w:hAnsi="Arial" w:cs="Arial"/>
+          <w:sz w:val="20"/>
+          <w:szCs w:val="20"/>
+          <w:lang w:eastAsia="es-AR"/>
+        </w:rPr>
+        <w:t xml:space="preserve"> </w:t>
+      </w:r>
+      <w:r>
+        <w:rPr>
+          <w:rFonts w:ascii="Arial" w:eastAsia="Times New Roman" w:hAnsi="Arial" w:cs="Arial"/>
+          <w:sz w:val="20"/>
+          <w:szCs w:val="20"/>
+          <w:lang w:eastAsia="es-AR"/>
+        </w:rPr>
+        <w:t>Instalación/configuración Windows XP</w:t>
+      </w:r>
+      <w:r>
+        <w:rPr>
+          <w:rFonts w:ascii="Arial" w:eastAsia="Times New Roman" w:hAnsi="Arial" w:cs="Arial"/>
+          <w:sz w:val="20"/>
+          <w:szCs w:val="20"/>
+          <w:lang w:eastAsia="es-AR"/>
+        </w:rPr>
+        <w:t xml:space="preserve"> </w:t>
+      </w:r>
+      <w:r>
+        <w:rPr>
+          <w:rFonts w:ascii="Arial" w:eastAsia="Times New Roman" w:hAnsi="Arial" w:cs="Arial"/>
+          <w:sz w:val="20"/>
+          <w:szCs w:val="20"/>
+          <w:lang w:eastAsia="es-AR"/>
+        </w:rPr>
+        <w:t>/</w:t>
+      </w:r>
+      <w:r>
+        <w:rPr>
+          <w:rFonts w:ascii="Arial" w:eastAsia="Times New Roman" w:hAnsi="Arial" w:cs="Arial"/>
+          <w:sz w:val="20"/>
+          <w:szCs w:val="20"/>
+          <w:lang w:eastAsia="es-AR"/>
+        </w:rPr>
+        <w:t xml:space="preserve"> </w:t>
+      </w:r>
+      <w:r>
+        <w:rPr>
+          <w:rFonts w:ascii="Arial" w:eastAsia="Times New Roman" w:hAnsi="Arial" w:cs="Arial"/>
+          <w:sz w:val="20"/>
+          <w:szCs w:val="20"/>
+          <w:lang w:eastAsia="es-AR"/>
+        </w:rPr>
+        <w:t>7,</w:t>
+      </w:r>
+      <w:r>
+        <w:rPr>
+          <w:rFonts w:ascii="Arial" w:eastAsia="Times New Roman" w:hAnsi="Arial" w:cs="Arial"/>
+          <w:sz w:val="20"/>
+          <w:szCs w:val="20"/>
+          <w:lang w:eastAsia="es-AR"/>
+        </w:rPr>
+        <w:t xml:space="preserve"> </w:t>
+      </w:r>
+      <w:r>
+        <w:rPr>
+          <w:rFonts w:ascii="Arial" w:eastAsia="Times New Roman" w:hAnsi="Arial" w:cs="Arial"/>
+          <w:sz w:val="20"/>
+          <w:szCs w:val="20"/>
+          <w:lang w:eastAsia="es-AR"/>
+        </w:rPr>
+        <w:t>generar</w:t>
+      </w:r>
+      <w:r>
+        <w:rPr>
+          <w:rFonts w:ascii="Arial" w:eastAsia="Times New Roman" w:hAnsi="Arial" w:cs="Arial"/>
+          <w:sz w:val="20"/>
+          <w:szCs w:val="20"/>
+          <w:lang w:eastAsia="es-AR"/>
+        </w:rPr>
+        <w:t xml:space="preserve"> </w:t>
+      </w:r>
+      <w:r>
+        <w:rPr>
+          <w:rFonts w:ascii="Arial" w:eastAsia="Times New Roman" w:hAnsi="Arial" w:cs="Arial"/>
+          <w:sz w:val="20"/>
+          <w:szCs w:val="20"/>
+          <w:lang w:eastAsia="es-AR"/>
+        </w:rPr>
+        <w:t>/</w:t>
+      </w:r>
+      <w:r>
+        <w:rPr>
+          <w:rFonts w:ascii="Arial" w:eastAsia="Times New Roman" w:hAnsi="Arial" w:cs="Arial"/>
+          <w:sz w:val="20"/>
+          <w:szCs w:val="20"/>
+          <w:lang w:eastAsia="es-AR"/>
+        </w:rPr>
+        <w:t xml:space="preserve"> </w:t>
+      </w:r>
+      <w:r>
+        <w:rPr>
+          <w:rFonts w:ascii="Arial" w:eastAsia="Times New Roman" w:hAnsi="Arial" w:cs="Arial"/>
+          <w:sz w:val="20"/>
+          <w:szCs w:val="20"/>
+          <w:lang w:eastAsia="es-AR"/>
+        </w:rPr>
+        <w:t>restaurar imagen de PC</w:t>
+      </w:r>
+      <w:r>
+        <w:rPr>
+          <w:rFonts w:ascii="Arial" w:eastAsia="Times New Roman" w:hAnsi="Arial" w:cs="Arial"/>
+          <w:sz w:val="20"/>
+          <w:szCs w:val="20"/>
+          <w:lang w:eastAsia="es-AR"/>
+        </w:rPr>
+        <w:t xml:space="preserve"> </w:t>
+      </w:r>
+      <w:r>
+        <w:rPr>
+          <w:rFonts w:ascii="Arial" w:eastAsia="Times New Roman" w:hAnsi="Arial" w:cs="Arial"/>
+          <w:sz w:val="20"/>
+          <w:szCs w:val="20"/>
+          <w:lang w:eastAsia="es-AR"/>
+        </w:rPr>
+        <w:t>/</w:t>
+      </w:r>
+      <w:r>
+        <w:rPr>
+          <w:rFonts w:ascii="Arial" w:eastAsia="Times New Roman" w:hAnsi="Arial" w:cs="Arial"/>
+          <w:sz w:val="20"/>
+          <w:szCs w:val="20"/>
+          <w:lang w:eastAsia="es-AR"/>
+        </w:rPr>
+        <w:t xml:space="preserve"> </w:t>
+      </w:r>
+      <w:r>
+        <w:rPr>
+          <w:rFonts w:ascii="Arial" w:eastAsia="Times New Roman" w:hAnsi="Arial" w:cs="Arial"/>
+          <w:sz w:val="20"/>
+          <w:szCs w:val="20"/>
+          <w:lang w:eastAsia="es-AR"/>
+        </w:rPr>
+        <w:t>Notebook (</w:t>
+      </w:r>
+      <w:proofErr w:type="spellStart"/>
+      <w:r>
+        <w:rPr>
+          <w:rFonts w:ascii="Arial" w:eastAsia="Times New Roman" w:hAnsi="Arial" w:cs="Arial"/>
+          <w:sz w:val="20"/>
+          <w:szCs w:val="20"/>
+          <w:lang w:eastAsia="es-AR"/>
+        </w:rPr>
+        <w:t>Acronis</w:t>
+      </w:r>
+      <w:proofErr w:type="spellEnd"/>
+      <w:r>
+        <w:rPr>
+          <w:rFonts w:ascii="Arial" w:eastAsia="Times New Roman" w:hAnsi="Arial" w:cs="Arial"/>
+          <w:sz w:val="20"/>
+          <w:szCs w:val="20"/>
+          <w:lang w:eastAsia="es-AR"/>
+        </w:rPr>
+        <w:t>), Configuración de Internet Explorer 6,</w:t>
+      </w:r>
+      <w:r>
+        <w:rPr>
+          <w:rFonts w:ascii="Arial" w:eastAsia="Times New Roman" w:hAnsi="Arial" w:cs="Arial"/>
+          <w:sz w:val="20"/>
+          <w:szCs w:val="20"/>
+          <w:lang w:eastAsia="es-AR"/>
+        </w:rPr>
+        <w:t xml:space="preserve"> </w:t>
+      </w:r>
+      <w:r>
+        <w:rPr>
+          <w:rFonts w:ascii="Arial" w:eastAsia="Times New Roman" w:hAnsi="Arial" w:cs="Arial"/>
+          <w:sz w:val="20"/>
+          <w:szCs w:val="20"/>
+          <w:lang w:eastAsia="es-AR"/>
+        </w:rPr>
+        <w:t>7,</w:t>
+      </w:r>
+      <w:r>
+        <w:rPr>
+          <w:rFonts w:ascii="Arial" w:eastAsia="Times New Roman" w:hAnsi="Arial" w:cs="Arial"/>
+          <w:sz w:val="20"/>
+          <w:szCs w:val="20"/>
+          <w:lang w:eastAsia="es-AR"/>
+        </w:rPr>
+        <w:t xml:space="preserve"> </w:t>
+      </w:r>
+      <w:r>
+        <w:rPr>
+          <w:rFonts w:ascii="Arial" w:eastAsia="Times New Roman" w:hAnsi="Arial" w:cs="Arial"/>
+          <w:sz w:val="20"/>
+          <w:szCs w:val="20"/>
+          <w:lang w:eastAsia="es-AR"/>
+        </w:rPr>
+        <w:t>8</w:t>
+      </w:r>
+      <w:r>
+        <w:rPr>
+          <w:rFonts w:ascii="Arial" w:eastAsia="Times New Roman" w:hAnsi="Arial" w:cs="Arial"/>
+          <w:sz w:val="20"/>
+          <w:szCs w:val="20"/>
+          <w:lang w:eastAsia="es-AR"/>
+        </w:rPr>
+        <w:t xml:space="preserve"> </w:t>
+      </w:r>
+      <w:r>
+        <w:rPr>
+          <w:rFonts w:ascii="Arial" w:eastAsia="Times New Roman" w:hAnsi="Arial" w:cs="Arial"/>
+          <w:sz w:val="20"/>
+          <w:szCs w:val="20"/>
+          <w:lang w:eastAsia="es-AR"/>
+        </w:rPr>
+        <w:t>/</w:t>
+      </w:r>
+      <w:r>
+        <w:rPr>
+          <w:rFonts w:ascii="Arial" w:eastAsia="Times New Roman" w:hAnsi="Arial" w:cs="Arial"/>
+          <w:sz w:val="20"/>
+          <w:szCs w:val="20"/>
+          <w:lang w:eastAsia="es-AR"/>
+        </w:rPr>
+        <w:t xml:space="preserve"> </w:t>
+      </w:r>
+      <w:r>
+        <w:rPr>
+          <w:rFonts w:ascii="Arial" w:eastAsia="Times New Roman" w:hAnsi="Arial" w:cs="Arial"/>
+          <w:sz w:val="20"/>
+          <w:szCs w:val="20"/>
+          <w:lang w:eastAsia="es-AR"/>
+        </w:rPr>
+        <w:t>Mozilla (Agregar sitios de confianza, seguridad, servidor Proxy, excepciones de Proxy),</w:t>
+      </w:r>
+      <w:r>
+        <w:rPr>
+          <w:rFonts w:ascii="Arial" w:eastAsia="Times New Roman" w:hAnsi="Arial" w:cs="Arial"/>
+          <w:sz w:val="20"/>
+          <w:szCs w:val="20"/>
+          <w:lang w:eastAsia="es-AR"/>
+        </w:rPr>
+        <w:t xml:space="preserve"> </w:t>
+      </w:r>
+      <w:r>
+        <w:rPr>
+          <w:rFonts w:ascii="Arial" w:eastAsia="Times New Roman" w:hAnsi="Arial" w:cs="Arial"/>
+          <w:sz w:val="20"/>
+          <w:szCs w:val="20"/>
+          <w:lang w:eastAsia="es-AR"/>
+        </w:rPr>
+        <w:t>Herramientas Office (Configuración de cuentas de correo, generación y exportación de archivos PST, conocimientos básicos de Excel y Word),</w:t>
+      </w:r>
+      <w:r>
+        <w:rPr>
+          <w:rFonts w:ascii="Arial" w:eastAsia="Times New Roman" w:hAnsi="Arial" w:cs="Arial"/>
+          <w:sz w:val="20"/>
+          <w:szCs w:val="20"/>
+          <w:lang w:eastAsia="es-AR"/>
+        </w:rPr>
+        <w:t xml:space="preserve"> </w:t>
+      </w:r>
+      <w:r>
+        <w:rPr>
+          <w:rFonts w:ascii="Arial" w:eastAsia="Times New Roman" w:hAnsi="Arial" w:cs="Arial"/>
+          <w:sz w:val="20"/>
+          <w:szCs w:val="20"/>
+          <w:lang w:eastAsia="es-AR"/>
+        </w:rPr>
+        <w:t>Configuraciones básicas de red (IP estática, DHCP, DNS, sufijos, WINS),</w:t>
+      </w:r>
+      <w:r>
+        <w:rPr>
+          <w:rFonts w:ascii="Arial" w:eastAsia="Times New Roman" w:hAnsi="Arial" w:cs="Arial"/>
+          <w:sz w:val="20"/>
+          <w:szCs w:val="20"/>
+          <w:lang w:eastAsia="es-AR"/>
+        </w:rPr>
+        <w:t xml:space="preserve"> c</w:t>
+      </w:r>
+      <w:r>
+        <w:rPr>
+          <w:rFonts w:ascii="Arial" w:eastAsia="Times New Roman" w:hAnsi="Arial" w:cs="Arial"/>
+          <w:sz w:val="20"/>
+          <w:szCs w:val="20"/>
+          <w:lang w:eastAsia="es-AR"/>
+        </w:rPr>
+        <w:t>onfiguración para conexiones a través</w:t>
+      </w:r>
+      <w:r>
+        <w:rPr>
+          <w:rFonts w:ascii="Arial" w:eastAsia="Times New Roman" w:hAnsi="Arial" w:cs="Arial"/>
+          <w:sz w:val="20"/>
+          <w:szCs w:val="20"/>
+          <w:lang w:eastAsia="es-AR"/>
+        </w:rPr>
+        <w:t xml:space="preserve"> de cliente ICA (Citrix). </w:t>
+      </w:r>
+      <w:r>
+        <w:rPr>
+          <w:rFonts w:ascii="Arial" w:eastAsia="Times New Roman" w:hAnsi="Arial" w:cs="Arial"/>
+          <w:sz w:val="20"/>
+          <w:szCs w:val="20"/>
+          <w:lang w:eastAsia="es-AR"/>
+        </w:rPr>
+        <w:t>Uso de VNC y escritorio remoto.</w:t>
+      </w:r>
+      <w:r>
+        <w:rPr>
+          <w:rFonts w:ascii="Arial" w:eastAsia="Times New Roman" w:hAnsi="Arial" w:cs="Arial"/>
+          <w:sz w:val="20"/>
+          <w:szCs w:val="20"/>
+          <w:lang w:eastAsia="es-AR"/>
+        </w:rPr>
+        <w:br/>
+      </w:r>
+      <w:r>
+        <w:rPr>
+          <w:rFonts w:ascii="Arial" w:eastAsia="Times New Roman" w:hAnsi="Arial" w:cs="Arial"/>
+          <w:sz w:val="20"/>
+          <w:szCs w:val="20"/>
+          <w:lang w:eastAsia="es-AR"/>
+        </w:rPr>
+        <w:br/>
+      </w:r>
+      <w:r>
+        <w:rPr>
+          <w:rFonts w:ascii="Arial" w:eastAsia="Times New Roman" w:hAnsi="Arial" w:cs="Arial"/>
+          <w:sz w:val="20"/>
+          <w:szCs w:val="20"/>
+          <w:lang w:eastAsia="es-AR"/>
+        </w:rPr>
+        <w:t>•</w:t>
+      </w:r>
+      <w:r>
+        <w:rPr>
+          <w:rFonts w:ascii="Arial" w:eastAsia="Times New Roman" w:hAnsi="Arial" w:cs="Arial"/>
+          <w:sz w:val="20"/>
+          <w:szCs w:val="20"/>
+          <w:lang w:eastAsia="es-AR"/>
+        </w:rPr>
+        <w:t xml:space="preserve"> </w:t>
+      </w:r>
+      <w:r>
+        <w:rPr>
+          <w:rFonts w:ascii="Arial" w:eastAsia="Times New Roman" w:hAnsi="Arial" w:cs="Arial"/>
+          <w:sz w:val="20"/>
+          <w:szCs w:val="20"/>
+          <w:lang w:eastAsia="es-AR"/>
+        </w:rPr>
+        <w:tab/>
+      </w:r>
+      <w:r>
+        <w:rPr>
+          <w:rFonts w:ascii="Arial" w:eastAsia="Times New Roman" w:hAnsi="Arial" w:cs="Arial"/>
+          <w:sz w:val="20"/>
+          <w:szCs w:val="20"/>
+          <w:lang w:eastAsia="es-AR"/>
+        </w:rPr>
+        <w:t>Configuración</w:t>
+      </w:r>
+      <w:r>
+        <w:rPr>
+          <w:rFonts w:ascii="Arial" w:eastAsia="Times New Roman" w:hAnsi="Arial" w:cs="Arial"/>
+          <w:sz w:val="20"/>
+          <w:szCs w:val="20"/>
+          <w:lang w:eastAsia="es-AR"/>
+        </w:rPr>
+        <w:t xml:space="preserve"> </w:t>
+      </w:r>
+      <w:r>
+        <w:rPr>
+          <w:rFonts w:ascii="Arial" w:eastAsia="Times New Roman" w:hAnsi="Arial" w:cs="Arial"/>
+          <w:sz w:val="20"/>
+          <w:szCs w:val="20"/>
+          <w:lang w:eastAsia="es-AR"/>
+        </w:rPr>
+        <w:t>/</w:t>
+      </w:r>
+      <w:r>
+        <w:rPr>
+          <w:rFonts w:ascii="Arial" w:eastAsia="Times New Roman" w:hAnsi="Arial" w:cs="Arial"/>
+          <w:sz w:val="20"/>
+          <w:szCs w:val="20"/>
+          <w:lang w:eastAsia="es-AR"/>
+        </w:rPr>
+        <w:t xml:space="preserve"> </w:t>
+      </w:r>
+      <w:r>
+        <w:rPr>
+          <w:rFonts w:ascii="Arial" w:eastAsia="Times New Roman" w:hAnsi="Arial" w:cs="Arial"/>
+          <w:sz w:val="20"/>
+          <w:szCs w:val="20"/>
+          <w:lang w:eastAsia="es-AR"/>
+        </w:rPr>
+        <w:t xml:space="preserve">Reparación Impresoras: Configuraciones básicas de impresoras de red, puertos y partes de la impresora, Cambio de </w:t>
+      </w:r>
+      <w:r>
+        <w:rPr>
+          <w:rFonts w:ascii="Arial" w:eastAsia="Times New Roman" w:hAnsi="Arial" w:cs="Arial"/>
+          <w:sz w:val="20"/>
+          <w:szCs w:val="20"/>
+          <w:lang w:eastAsia="es-AR"/>
+        </w:rPr>
+        <w:t>Tóner</w:t>
+      </w:r>
+      <w:r>
+        <w:rPr>
+          <w:rFonts w:ascii="Arial" w:eastAsia="Times New Roman" w:hAnsi="Arial" w:cs="Arial"/>
+          <w:sz w:val="20"/>
+          <w:szCs w:val="20"/>
+          <w:lang w:eastAsia="es-AR"/>
+        </w:rPr>
+        <w:t xml:space="preserve">, Cartuchos, y asistencia en atascamiento de papel Impresoras </w:t>
+      </w:r>
+      <w:r>
+        <w:rPr>
+          <w:rFonts w:ascii="Arial" w:eastAsia="Times New Roman" w:hAnsi="Arial" w:cs="Arial"/>
+          <w:sz w:val="20"/>
+          <w:szCs w:val="20"/>
+          <w:lang w:eastAsia="es-AR"/>
+        </w:rPr>
+        <w:t>Térmicas</w:t>
+      </w:r>
+      <w:r>
+        <w:rPr>
+          <w:rFonts w:ascii="Arial" w:eastAsia="Times New Roman" w:hAnsi="Arial" w:cs="Arial"/>
+          <w:sz w:val="20"/>
+          <w:szCs w:val="20"/>
+          <w:lang w:eastAsia="es-AR"/>
+        </w:rPr>
+        <w:t xml:space="preserve"> </w:t>
+      </w:r>
+      <w:proofErr w:type="spellStart"/>
+      <w:r>
+        <w:rPr>
+          <w:rFonts w:ascii="Arial" w:eastAsia="Times New Roman" w:hAnsi="Arial" w:cs="Arial"/>
+          <w:sz w:val="20"/>
+          <w:szCs w:val="20"/>
+          <w:lang w:eastAsia="es-AR"/>
+        </w:rPr>
+        <w:t>Intermek</w:t>
+      </w:r>
+      <w:proofErr w:type="spellEnd"/>
+      <w:r>
+        <w:rPr>
+          <w:rFonts w:ascii="Arial" w:eastAsia="Times New Roman" w:hAnsi="Arial" w:cs="Arial"/>
+          <w:sz w:val="20"/>
+          <w:szCs w:val="20"/>
+          <w:lang w:eastAsia="es-AR"/>
+        </w:rPr>
+        <w:t xml:space="preserve"> </w:t>
+      </w:r>
+      <w:r>
+        <w:rPr>
+          <w:rFonts w:ascii="Arial" w:eastAsia="Times New Roman" w:hAnsi="Arial" w:cs="Arial"/>
+          <w:sz w:val="20"/>
+          <w:szCs w:val="20"/>
+          <w:lang w:eastAsia="es-AR"/>
+        </w:rPr>
+        <w:t>/</w:t>
+      </w:r>
+      <w:r>
+        <w:rPr>
+          <w:rFonts w:ascii="Arial" w:eastAsia="Times New Roman" w:hAnsi="Arial" w:cs="Arial"/>
+          <w:sz w:val="20"/>
+          <w:szCs w:val="20"/>
+          <w:lang w:eastAsia="es-AR"/>
+        </w:rPr>
+        <w:t xml:space="preserve"> </w:t>
+      </w:r>
+      <w:proofErr w:type="spellStart"/>
+      <w:r>
+        <w:rPr>
+          <w:rFonts w:ascii="Arial" w:eastAsia="Times New Roman" w:hAnsi="Arial" w:cs="Arial"/>
+          <w:sz w:val="20"/>
+          <w:szCs w:val="20"/>
+          <w:lang w:eastAsia="es-AR"/>
+        </w:rPr>
+        <w:t>datamax</w:t>
+      </w:r>
+      <w:proofErr w:type="spellEnd"/>
+      <w:r>
+        <w:rPr>
+          <w:rFonts w:ascii="Arial" w:eastAsia="Times New Roman" w:hAnsi="Arial" w:cs="Arial"/>
+          <w:sz w:val="20"/>
+          <w:szCs w:val="20"/>
+          <w:lang w:eastAsia="es-AR"/>
+        </w:rPr>
+        <w:t xml:space="preserve">. Cambiar rollo de etiquetas, cintas de transferencia </w:t>
+      </w:r>
+      <w:r>
+        <w:rPr>
+          <w:rFonts w:ascii="Arial" w:eastAsia="Times New Roman" w:hAnsi="Arial" w:cs="Arial"/>
+          <w:sz w:val="20"/>
+          <w:szCs w:val="20"/>
+          <w:lang w:eastAsia="es-AR"/>
+        </w:rPr>
+        <w:t>térmica</w:t>
+      </w:r>
+      <w:r>
+        <w:rPr>
+          <w:rFonts w:ascii="Arial" w:eastAsia="Times New Roman" w:hAnsi="Arial" w:cs="Arial"/>
+          <w:sz w:val="20"/>
+          <w:szCs w:val="20"/>
+          <w:lang w:eastAsia="es-AR"/>
+        </w:rPr>
+        <w:t xml:space="preserve"> </w:t>
+      </w:r>
+      <w:proofErr w:type="spellStart"/>
+      <w:r>
+        <w:rPr>
+          <w:rFonts w:ascii="Arial" w:eastAsia="Times New Roman" w:hAnsi="Arial" w:cs="Arial"/>
+          <w:sz w:val="20"/>
+          <w:szCs w:val="20"/>
+          <w:lang w:eastAsia="es-AR"/>
+        </w:rPr>
+        <w:t>troubleshooting</w:t>
+      </w:r>
+      <w:proofErr w:type="spellEnd"/>
+      <w:r>
+        <w:rPr>
+          <w:rFonts w:ascii="Arial" w:eastAsia="Times New Roman" w:hAnsi="Arial" w:cs="Arial"/>
+          <w:sz w:val="20"/>
+          <w:szCs w:val="20"/>
+          <w:lang w:eastAsia="es-AR"/>
+        </w:rPr>
+        <w:t xml:space="preserve"> en general.</w:t>
+      </w:r>
     </w:p>
     <w:p>
       <w:pPr>
-        <w:spacing w:before="100" w:beforeAutospacing="1" w:after="100" w:afterAutospacing="1"/>
-        <w:rPr>
-          <w:rFonts w:ascii="Arial" w:eastAsia="Times New Roman" w:hAnsi="Arial" w:cs="Arial"/>
-          <w:b/>
-          <w:bCs/>
-          <w:sz w:val="20"/>
-          <w:szCs w:val="20"/>
-          <w:lang w:eastAsia="es-AR"/>
-        </w:rPr>
-      </w:pPr>
-    </w:p>
-    <w:p>
-      <w:pPr>
-        <w:spacing w:before="100" w:beforeAutospacing="1" w:after="100" w:afterAutospacing="1"/>
-        <w:rPr>
-          <w:rFonts w:ascii="Arial" w:eastAsia="Times New Roman" w:hAnsi="Arial" w:cs="Arial"/>
-          <w:sz w:val="20"/>
-          <w:szCs w:val="20"/>
-          <w:lang w:eastAsia="es-AR"/>
-        </w:rPr>
-      </w:pPr>
-      <w:r>
-        <w:rPr>
-          <w:rFonts w:ascii="Arial" w:eastAsia="Times New Roman" w:hAnsi="Arial" w:cs="Arial"/>
-          <w:b/>
-          <w:bCs/>
-          <w:sz w:val="20"/>
-          <w:szCs w:val="20"/>
-          <w:lang w:eastAsia="es-AR"/>
-        </w:rPr>
-        <w:t xml:space="preserve">Soporte Técnico </w:t>
-      </w:r>
-      <w:proofErr w:type="spellStart"/>
-      <w:r>
-        <w:rPr>
-          <w:rFonts w:ascii="Arial" w:eastAsia="Times New Roman" w:hAnsi="Arial" w:cs="Arial"/>
-          <w:b/>
-          <w:bCs/>
-          <w:sz w:val="20"/>
-          <w:szCs w:val="20"/>
-          <w:lang w:eastAsia="es-AR"/>
-        </w:rPr>
-        <w:t>Jr</w:t>
-      </w:r>
-      <w:proofErr w:type="spellEnd"/>
-      <w:r>
-        <w:rPr>
-          <w:rFonts w:ascii="Arial" w:eastAsia="Times New Roman" w:hAnsi="Arial" w:cs="Arial"/>
-          <w:b/>
-          <w:bCs/>
-          <w:sz w:val="20"/>
-          <w:szCs w:val="20"/>
-          <w:lang w:eastAsia="es-AR"/>
-        </w:rPr>
-        <w:t xml:space="preserve"> </w:t>
-      </w:r>
-    </w:p>
-    <w:p>
-      <w:pPr>
-        <w:tabs>
-          <w:tab w:val="left" w:pos="284"/>
-        </w:tabs>
-        <w:spacing w:before="100" w:beforeAutospacing="1" w:after="100" w:afterAutospacing="1"/>
+        <w:rPr>
+          <w:rFonts w:ascii="Arial" w:hAnsi="Arial" w:cs="Arial"/>
+          <w:sz w:val="20"/>
+        </w:rPr>
+      </w:pPr>
+      <w:r>
         <w:rPr>
           <w:rFonts w:ascii="Arial" w:hAnsi="Arial" w:cs="Arial"/>
           <w:b/>
           <w:sz w:val="20"/>
         </w:rPr>
-      </w:pPr>
-      <w:r>
-        <w:rPr>
-          <w:rFonts w:ascii="Arial" w:eastAsia="Times New Roman" w:hAnsi="Arial" w:cs="Arial"/>
-          <w:sz w:val="20"/>
-          <w:szCs w:val="20"/>
-          <w:lang w:eastAsia="es-AR"/>
-        </w:rPr>
-        <w:lastRenderedPageBreak/>
-        <w:t>ITR está en la búsqueda de un Soporte Técnico Jr</w:t>
-      </w:r>
-      <w:r>
-        <w:rPr>
-          <w:rFonts w:ascii="Arial" w:eastAsia="Times New Roman" w:hAnsi="Arial" w:cs="Arial"/>
-          <w:sz w:val="20"/>
-          <w:szCs w:val="20"/>
-          <w:lang w:eastAsia="es-AR"/>
-        </w:rPr>
-        <w:t>.</w:t>
-      </w:r>
-      <w:r>
-        <w:rPr>
-          <w:rFonts w:ascii="Arial" w:eastAsia="Times New Roman" w:hAnsi="Arial" w:cs="Arial"/>
-          <w:sz w:val="20"/>
-          <w:szCs w:val="20"/>
-          <w:lang w:eastAsia="es-AR"/>
-        </w:rPr>
-        <w:t xml:space="preserve">, para trabajar en un Importante Laboratorio ubicado en la zona de Ciudad. </w:t>
-      </w:r>
-      <w:r>
-        <w:rPr>
-          <w:rFonts w:ascii="Arial" w:eastAsia="Times New Roman" w:hAnsi="Arial" w:cs="Arial"/>
-          <w:sz w:val="20"/>
-          <w:szCs w:val="20"/>
-          <w:lang w:eastAsia="es-AR"/>
-        </w:rPr>
-        <w:br/>
-      </w:r>
-      <w:r>
-        <w:rPr>
-          <w:rFonts w:ascii="Arial" w:eastAsia="Times New Roman" w:hAnsi="Arial" w:cs="Arial"/>
-          <w:sz w:val="20"/>
-          <w:szCs w:val="20"/>
-          <w:lang w:eastAsia="es-AR"/>
-        </w:rPr>
-        <w:br/>
-        <w:t xml:space="preserve">Conocimientos requeridos: </w:t>
-      </w:r>
-      <w:r>
-        <w:rPr>
-          <w:rFonts w:ascii="Arial" w:eastAsia="Times New Roman" w:hAnsi="Arial" w:cs="Arial"/>
-          <w:sz w:val="20"/>
-          <w:szCs w:val="20"/>
-          <w:lang w:eastAsia="es-AR"/>
-        </w:rPr>
-        <w:br/>
-      </w:r>
-      <w:r>
-        <w:rPr>
-          <w:rFonts w:ascii="Arial" w:eastAsia="Times New Roman" w:hAnsi="Arial" w:cs="Arial"/>
-          <w:sz w:val="20"/>
-          <w:szCs w:val="20"/>
-          <w:lang w:eastAsia="es-AR"/>
-        </w:rPr>
-        <w:br/>
-      </w:r>
-      <w:r>
-        <w:rPr>
-          <w:rFonts w:ascii="Arial" w:eastAsia="Times New Roman" w:hAnsi="Arial" w:cs="Arial"/>
-          <w:sz w:val="20"/>
-          <w:szCs w:val="20"/>
-          <w:lang w:eastAsia="es-AR"/>
-        </w:rPr>
-        <w:t>•</w:t>
-      </w:r>
-      <w:r>
-        <w:rPr>
-          <w:rFonts w:ascii="Arial" w:eastAsia="Times New Roman" w:hAnsi="Arial" w:cs="Arial"/>
-          <w:sz w:val="20"/>
-          <w:szCs w:val="20"/>
-          <w:lang w:eastAsia="es-AR"/>
-        </w:rPr>
-        <w:tab/>
-      </w:r>
-      <w:r>
-        <w:rPr>
-          <w:rFonts w:ascii="Arial" w:eastAsia="Times New Roman" w:hAnsi="Arial" w:cs="Arial"/>
-          <w:sz w:val="20"/>
-          <w:szCs w:val="20"/>
-          <w:lang w:eastAsia="es-AR"/>
-        </w:rPr>
-        <w:t>Cambio de tape diario/semanal:</w:t>
-      </w:r>
-      <w:r>
-        <w:rPr>
-          <w:rFonts w:ascii="Arial" w:eastAsia="Times New Roman" w:hAnsi="Arial" w:cs="Arial"/>
-          <w:sz w:val="20"/>
-          <w:szCs w:val="20"/>
-          <w:lang w:eastAsia="es-AR"/>
-        </w:rPr>
-        <w:t xml:space="preserve"> </w:t>
-      </w:r>
-      <w:r>
-        <w:rPr>
-          <w:rFonts w:ascii="Arial" w:eastAsia="Times New Roman" w:hAnsi="Arial" w:cs="Arial"/>
-          <w:sz w:val="20"/>
-          <w:szCs w:val="20"/>
-          <w:lang w:eastAsia="es-AR"/>
-        </w:rPr>
-        <w:t>Reconocer equipos con dispositivo para cintas de backup y realización de cambio de cintas</w:t>
-      </w:r>
-      <w:r>
-        <w:rPr>
-          <w:rFonts w:ascii="Arial" w:eastAsia="Times New Roman" w:hAnsi="Arial" w:cs="Arial"/>
-          <w:sz w:val="20"/>
-          <w:szCs w:val="20"/>
-          <w:lang w:eastAsia="es-AR"/>
-        </w:rPr>
-        <w:br/>
-      </w:r>
-      <w:r>
-        <w:rPr>
-          <w:rFonts w:ascii="Arial" w:eastAsia="Times New Roman" w:hAnsi="Arial" w:cs="Arial"/>
-          <w:sz w:val="20"/>
-          <w:szCs w:val="20"/>
-          <w:lang w:eastAsia="es-AR"/>
-        </w:rPr>
-        <w:br/>
-      </w:r>
-      <w:r>
-        <w:rPr>
-          <w:rFonts w:ascii="Arial" w:eastAsia="Times New Roman" w:hAnsi="Arial" w:cs="Arial"/>
-          <w:sz w:val="20"/>
-          <w:szCs w:val="20"/>
-          <w:lang w:eastAsia="es-AR"/>
-        </w:rPr>
-        <w:t>•</w:t>
-      </w:r>
-      <w:r>
-        <w:rPr>
-          <w:rFonts w:ascii="Arial" w:eastAsia="Times New Roman" w:hAnsi="Arial" w:cs="Arial"/>
-          <w:sz w:val="20"/>
-          <w:szCs w:val="20"/>
-          <w:lang w:eastAsia="es-AR"/>
-        </w:rPr>
-        <w:t xml:space="preserve"> </w:t>
-      </w:r>
-      <w:r>
-        <w:rPr>
-          <w:rFonts w:ascii="Arial" w:eastAsia="Times New Roman" w:hAnsi="Arial" w:cs="Arial"/>
-          <w:sz w:val="20"/>
-          <w:szCs w:val="20"/>
-          <w:lang w:eastAsia="es-AR"/>
-        </w:rPr>
-        <w:t xml:space="preserve">  </w:t>
-      </w:r>
-      <w:r>
-        <w:rPr>
-          <w:rFonts w:ascii="Arial" w:eastAsia="Times New Roman" w:hAnsi="Arial" w:cs="Arial"/>
-          <w:sz w:val="20"/>
-          <w:szCs w:val="20"/>
-          <w:lang w:eastAsia="es-AR"/>
-        </w:rPr>
-        <w:tab/>
-      </w:r>
-      <w:r>
-        <w:rPr>
-          <w:rFonts w:ascii="Arial" w:eastAsia="Times New Roman" w:hAnsi="Arial" w:cs="Arial"/>
-          <w:sz w:val="20"/>
-          <w:szCs w:val="20"/>
-          <w:lang w:eastAsia="es-AR"/>
-        </w:rPr>
-        <w:t>Instalación/Configuración SW:</w:t>
-      </w:r>
-      <w:r>
-        <w:rPr>
-          <w:rFonts w:ascii="Arial" w:eastAsia="Times New Roman" w:hAnsi="Arial" w:cs="Arial"/>
-          <w:sz w:val="20"/>
-          <w:szCs w:val="20"/>
-          <w:lang w:eastAsia="es-AR"/>
-        </w:rPr>
-        <w:t xml:space="preserve"> </w:t>
-      </w:r>
-      <w:r>
-        <w:rPr>
-          <w:rFonts w:ascii="Arial" w:eastAsia="Times New Roman" w:hAnsi="Arial" w:cs="Arial"/>
-          <w:sz w:val="20"/>
-          <w:szCs w:val="20"/>
-          <w:lang w:eastAsia="es-AR"/>
-        </w:rPr>
-        <w:t>Instalación/configuración Windows XP/7,generar/restaurar imagen de PC/Notebook (</w:t>
-      </w:r>
-      <w:proofErr w:type="spellStart"/>
-      <w:r>
-        <w:rPr>
-          <w:rFonts w:ascii="Arial" w:eastAsia="Times New Roman" w:hAnsi="Arial" w:cs="Arial"/>
-          <w:sz w:val="20"/>
-          <w:szCs w:val="20"/>
-          <w:lang w:eastAsia="es-AR"/>
-        </w:rPr>
-        <w:t>Acronis</w:t>
-      </w:r>
-      <w:proofErr w:type="spellEnd"/>
-      <w:r>
-        <w:rPr>
-          <w:rFonts w:ascii="Arial" w:eastAsia="Times New Roman" w:hAnsi="Arial" w:cs="Arial"/>
-          <w:sz w:val="20"/>
-          <w:szCs w:val="20"/>
-          <w:lang w:eastAsia="es-AR"/>
-        </w:rPr>
-        <w:t>), Configuración de Internet Explorer 6,7,8/Mozilla (Agregar sitios de confianza, seguridad, servidor Proxy, excepciones de Proxy),</w:t>
-      </w:r>
-      <w:r>
-        <w:rPr>
-          <w:rFonts w:ascii="Arial" w:eastAsia="Times New Roman" w:hAnsi="Arial" w:cs="Arial"/>
-          <w:sz w:val="20"/>
-          <w:szCs w:val="20"/>
-          <w:lang w:eastAsia="es-AR"/>
-        </w:rPr>
-        <w:t xml:space="preserve"> </w:t>
-      </w:r>
-      <w:r>
-        <w:rPr>
-          <w:rFonts w:ascii="Arial" w:eastAsia="Times New Roman" w:hAnsi="Arial" w:cs="Arial"/>
-          <w:sz w:val="20"/>
-          <w:szCs w:val="20"/>
-          <w:lang w:eastAsia="es-AR"/>
-        </w:rPr>
-        <w:t>Herramientas Office (Configuración de cuentas de correo, generación y exportación de archivos PST, conocimientos básicos de Excel y Word),</w:t>
-      </w:r>
-      <w:r>
-        <w:rPr>
-          <w:rFonts w:ascii="Arial" w:eastAsia="Times New Roman" w:hAnsi="Arial" w:cs="Arial"/>
-          <w:sz w:val="20"/>
-          <w:szCs w:val="20"/>
-          <w:lang w:eastAsia="es-AR"/>
-        </w:rPr>
-        <w:t xml:space="preserve"> </w:t>
-      </w:r>
-      <w:r>
-        <w:rPr>
-          <w:rFonts w:ascii="Arial" w:eastAsia="Times New Roman" w:hAnsi="Arial" w:cs="Arial"/>
-          <w:sz w:val="20"/>
-          <w:szCs w:val="20"/>
-          <w:lang w:eastAsia="es-AR"/>
-        </w:rPr>
-        <w:t>Configuraciones básicas de red (IP estática, DHCP, DNS, sufijos, WINS),</w:t>
-      </w:r>
-      <w:r>
-        <w:rPr>
-          <w:rFonts w:ascii="Arial" w:eastAsia="Times New Roman" w:hAnsi="Arial" w:cs="Arial"/>
-          <w:sz w:val="20"/>
-          <w:szCs w:val="20"/>
-          <w:lang w:eastAsia="es-AR"/>
-        </w:rPr>
-        <w:t xml:space="preserve"> </w:t>
-      </w:r>
-      <w:r>
-        <w:rPr>
-          <w:rFonts w:ascii="Arial" w:eastAsia="Times New Roman" w:hAnsi="Arial" w:cs="Arial"/>
-          <w:sz w:val="20"/>
-          <w:szCs w:val="20"/>
-          <w:lang w:eastAsia="es-AR"/>
-        </w:rPr>
-        <w:t xml:space="preserve">unir/bajar </w:t>
-      </w:r>
-      <w:proofErr w:type="spellStart"/>
-      <w:r>
-        <w:rPr>
-          <w:rFonts w:ascii="Arial" w:eastAsia="Times New Roman" w:hAnsi="Arial" w:cs="Arial"/>
-          <w:sz w:val="20"/>
-          <w:szCs w:val="20"/>
-          <w:lang w:eastAsia="es-AR"/>
-        </w:rPr>
-        <w:t>PCs</w:t>
-      </w:r>
-      <w:proofErr w:type="spellEnd"/>
-      <w:r>
-        <w:rPr>
-          <w:rFonts w:ascii="Arial" w:eastAsia="Times New Roman" w:hAnsi="Arial" w:cs="Arial"/>
-          <w:sz w:val="20"/>
-          <w:szCs w:val="20"/>
-          <w:lang w:eastAsia="es-AR"/>
-        </w:rPr>
-        <w:t xml:space="preserve"> al Active </w:t>
-      </w:r>
-      <w:proofErr w:type="spellStart"/>
-      <w:r>
-        <w:rPr>
-          <w:rFonts w:ascii="Arial" w:eastAsia="Times New Roman" w:hAnsi="Arial" w:cs="Arial"/>
-          <w:sz w:val="20"/>
-          <w:szCs w:val="20"/>
-          <w:lang w:eastAsia="es-AR"/>
-        </w:rPr>
-        <w:t>Directory</w:t>
-      </w:r>
-      <w:proofErr w:type="spellEnd"/>
-      <w:r>
-        <w:rPr>
-          <w:rFonts w:ascii="Arial" w:eastAsia="Times New Roman" w:hAnsi="Arial" w:cs="Arial"/>
-          <w:sz w:val="20"/>
-          <w:szCs w:val="20"/>
-          <w:lang w:eastAsia="es-AR"/>
-        </w:rPr>
-        <w:t>,</w:t>
-      </w:r>
-      <w:r>
-        <w:rPr>
-          <w:rFonts w:ascii="Arial" w:eastAsia="Times New Roman" w:hAnsi="Arial" w:cs="Arial"/>
-          <w:sz w:val="20"/>
-          <w:szCs w:val="20"/>
-          <w:lang w:eastAsia="es-AR"/>
-        </w:rPr>
-        <w:br/>
-        <w:t>Configuración para conexiones a través de cliente ICA (Citrix),Uso de VNC y escritorio remoto.</w:t>
-      </w:r>
-      <w:r>
-        <w:rPr>
-          <w:rFonts w:ascii="Arial" w:eastAsia="Times New Roman" w:hAnsi="Arial" w:cs="Arial"/>
-          <w:sz w:val="20"/>
-          <w:szCs w:val="20"/>
-          <w:lang w:eastAsia="es-AR"/>
-        </w:rPr>
-        <w:br/>
-      </w:r>
-      <w:r>
-        <w:rPr>
-          <w:rFonts w:ascii="Arial" w:eastAsia="Times New Roman" w:hAnsi="Arial" w:cs="Arial"/>
-          <w:sz w:val="20"/>
-          <w:szCs w:val="20"/>
-          <w:lang w:eastAsia="es-AR"/>
-        </w:rPr>
-        <w:br/>
-      </w:r>
-      <w:r>
-        <w:rPr>
-          <w:rFonts w:ascii="Arial" w:eastAsia="Times New Roman" w:hAnsi="Arial" w:cs="Arial"/>
-          <w:sz w:val="20"/>
-          <w:szCs w:val="20"/>
-          <w:lang w:eastAsia="es-AR"/>
-        </w:rPr>
-        <w:t>•</w:t>
-      </w:r>
-      <w:r>
-        <w:rPr>
-          <w:rFonts w:ascii="Arial" w:eastAsia="Times New Roman" w:hAnsi="Arial" w:cs="Arial"/>
-          <w:sz w:val="20"/>
-          <w:szCs w:val="20"/>
-          <w:lang w:eastAsia="es-AR"/>
-        </w:rPr>
-        <w:t xml:space="preserve"> </w:t>
-      </w:r>
-      <w:r>
-        <w:rPr>
-          <w:rFonts w:ascii="Arial" w:eastAsia="Times New Roman" w:hAnsi="Arial" w:cs="Arial"/>
-          <w:sz w:val="20"/>
-          <w:szCs w:val="20"/>
-          <w:lang w:eastAsia="es-AR"/>
-        </w:rPr>
-        <w:tab/>
-      </w:r>
-      <w:r>
-        <w:rPr>
-          <w:rFonts w:ascii="Arial" w:eastAsia="Times New Roman" w:hAnsi="Arial" w:cs="Arial"/>
-          <w:sz w:val="20"/>
-          <w:szCs w:val="20"/>
-          <w:lang w:eastAsia="es-AR"/>
-        </w:rPr>
-        <w:t xml:space="preserve">Configuración/Reparación Impresoras: Configuraciones básicas de impresoras de red, puertos y partes de la impresora, Cambio de </w:t>
-      </w:r>
-      <w:r>
-        <w:rPr>
-          <w:rFonts w:ascii="Arial" w:eastAsia="Times New Roman" w:hAnsi="Arial" w:cs="Arial"/>
-          <w:sz w:val="20"/>
-          <w:szCs w:val="20"/>
-          <w:lang w:eastAsia="es-AR"/>
-        </w:rPr>
-        <w:t>Tóner</w:t>
-      </w:r>
-      <w:r>
-        <w:rPr>
-          <w:rFonts w:ascii="Arial" w:eastAsia="Times New Roman" w:hAnsi="Arial" w:cs="Arial"/>
-          <w:sz w:val="20"/>
-          <w:szCs w:val="20"/>
-          <w:lang w:eastAsia="es-AR"/>
-        </w:rPr>
-        <w:t xml:space="preserve">, Cartuchos, y asistencia en atascamiento de papel Impresoras </w:t>
-      </w:r>
-      <w:r>
-        <w:rPr>
-          <w:rFonts w:ascii="Arial" w:eastAsia="Times New Roman" w:hAnsi="Arial" w:cs="Arial"/>
-          <w:sz w:val="20"/>
-          <w:szCs w:val="20"/>
-          <w:lang w:eastAsia="es-AR"/>
-        </w:rPr>
-        <w:t>Térmicas</w:t>
-      </w:r>
-      <w:r>
-        <w:rPr>
-          <w:rFonts w:ascii="Arial" w:eastAsia="Times New Roman" w:hAnsi="Arial" w:cs="Arial"/>
-          <w:sz w:val="20"/>
-          <w:szCs w:val="20"/>
-          <w:lang w:eastAsia="es-AR"/>
-        </w:rPr>
-        <w:t xml:space="preserve"> </w:t>
-      </w:r>
-      <w:proofErr w:type="spellStart"/>
-      <w:r>
-        <w:rPr>
-          <w:rFonts w:ascii="Arial" w:eastAsia="Times New Roman" w:hAnsi="Arial" w:cs="Arial"/>
-          <w:sz w:val="20"/>
-          <w:szCs w:val="20"/>
-          <w:lang w:eastAsia="es-AR"/>
-        </w:rPr>
-        <w:t>Intermek</w:t>
-      </w:r>
-      <w:proofErr w:type="spellEnd"/>
-      <w:r>
-        <w:rPr>
-          <w:rFonts w:ascii="Arial" w:eastAsia="Times New Roman" w:hAnsi="Arial" w:cs="Arial"/>
-          <w:sz w:val="20"/>
-          <w:szCs w:val="20"/>
-          <w:lang w:eastAsia="es-AR"/>
-        </w:rPr>
-        <w:t>/</w:t>
-      </w:r>
-      <w:proofErr w:type="spellStart"/>
-      <w:r>
-        <w:rPr>
-          <w:rFonts w:ascii="Arial" w:eastAsia="Times New Roman" w:hAnsi="Arial" w:cs="Arial"/>
-          <w:sz w:val="20"/>
-          <w:szCs w:val="20"/>
-          <w:lang w:eastAsia="es-AR"/>
-        </w:rPr>
-        <w:t>datamax</w:t>
-      </w:r>
-      <w:proofErr w:type="spellEnd"/>
-      <w:r>
-        <w:rPr>
-          <w:rFonts w:ascii="Arial" w:eastAsia="Times New Roman" w:hAnsi="Arial" w:cs="Arial"/>
-          <w:sz w:val="20"/>
-          <w:szCs w:val="20"/>
-          <w:lang w:eastAsia="es-AR"/>
-        </w:rPr>
-        <w:t xml:space="preserve">. Cambiar rollo de etiquetas, cintas de transferencia térmica </w:t>
-      </w:r>
-      <w:proofErr w:type="spellStart"/>
-      <w:r>
-        <w:rPr>
-          <w:rFonts w:ascii="Arial" w:eastAsia="Times New Roman" w:hAnsi="Arial" w:cs="Arial"/>
-          <w:sz w:val="20"/>
-          <w:szCs w:val="20"/>
-          <w:lang w:eastAsia="es-AR"/>
-        </w:rPr>
-        <w:t>troubleshooting</w:t>
-      </w:r>
-      <w:proofErr w:type="spellEnd"/>
-      <w:r>
-        <w:rPr>
-          <w:rFonts w:ascii="Arial" w:eastAsia="Times New Roman" w:hAnsi="Arial" w:cs="Arial"/>
-          <w:sz w:val="20"/>
-          <w:szCs w:val="20"/>
-          <w:lang w:eastAsia="es-AR"/>
-        </w:rPr>
-        <w:t xml:space="preserve"> en general.</w:t>
-      </w:r>
+        <w:t xml:space="preserve">7.  </w:t>
+      </w:r>
+      <w:r>
+        <w:rPr>
+          <w:rFonts w:ascii="Arial" w:hAnsi="Arial" w:cs="Arial"/>
+          <w:sz w:val="20"/>
+          <w:u w:val="single"/>
+        </w:rPr>
+        <w:t>Cuadro comparativo</w:t>
+      </w:r>
+    </w:p>
+    <w:tbl>
+      <w:tblPr>
+        <w:tblStyle w:val="Tablaconcuadrcula"/>
+        <w:tblW w:w="8755" w:type="dxa"/>
+        <w:tblLook w:val="04A0" w:firstRow="1" w:lastRow="0" w:firstColumn="1" w:lastColumn="0" w:noHBand="0" w:noVBand="1"/>
+      </w:tblPr>
+      <w:tblGrid>
+        <w:gridCol w:w="2881"/>
+        <w:gridCol w:w="1490"/>
+        <w:gridCol w:w="4384"/>
+      </w:tblGrid>
+      <w:tr>
+        <w:tc>
+          <w:tcPr>
+            <w:tcW w:w="2881" w:type="dxa"/>
+          </w:tcPr>
+          <w:p>
+            <w:pPr>
+              <w:jc w:val="left"/>
+              <w:rPr>
+                <w:rFonts w:ascii="Arial" w:hAnsi="Arial" w:cs="Arial"/>
+              </w:rPr>
+            </w:pPr>
+            <w:r>
+              <w:rPr>
+                <w:rFonts w:ascii="Arial" w:hAnsi="Arial" w:cs="Arial"/>
+              </w:rPr>
+              <w:t>Carreras</w:t>
+            </w:r>
+          </w:p>
+        </w:tc>
+        <w:tc>
+          <w:tcPr>
+            <w:tcW w:w="5874" w:type="dxa"/>
+            <w:gridSpan w:val="2"/>
+          </w:tcPr>
+          <w:p>
+            <w:pPr>
+              <w:jc w:val="left"/>
+              <w:rPr>
+                <w:rFonts w:ascii="Arial" w:hAnsi="Arial" w:cs="Arial"/>
+              </w:rPr>
+            </w:pPr>
+            <w:r>
+              <w:rPr>
+                <w:rFonts w:ascii="Arial" w:hAnsi="Arial" w:cs="Arial"/>
+              </w:rPr>
+              <w:t>Aspectos</w:t>
+            </w:r>
+          </w:p>
+        </w:tc>
+      </w:tr>
+      <w:tr>
+        <w:tc>
+          <w:tcPr>
+            <w:tcW w:w="2881" w:type="dxa"/>
+            <w:vMerge w:val="restart"/>
+          </w:tcPr>
+          <w:p>
+            <w:pPr>
+              <w:jc w:val="left"/>
+              <w:rPr>
+                <w:rFonts w:ascii="Arial" w:hAnsi="Arial" w:cs="Arial"/>
+              </w:rPr>
+            </w:pPr>
+            <w:r>
+              <w:rPr>
+                <w:rFonts w:ascii="Arial" w:hAnsi="Arial" w:cs="Arial"/>
+              </w:rPr>
+              <w:t>Licenciatura en informática y desarrollo de software (Universidad Aconcagua)</w:t>
+            </w:r>
+          </w:p>
+        </w:tc>
+        <w:tc>
+          <w:tcPr>
+            <w:tcW w:w="1490" w:type="dxa"/>
+          </w:tcPr>
+          <w:p>
+            <w:pPr>
+              <w:rPr>
+                <w:rFonts w:ascii="Arial" w:hAnsi="Arial" w:cs="Arial"/>
+              </w:rPr>
+            </w:pPr>
+            <w:r>
+              <w:rPr>
+                <w:rFonts w:ascii="Arial" w:hAnsi="Arial" w:cs="Arial"/>
+              </w:rPr>
+              <w:t>Duración</w:t>
+            </w:r>
+          </w:p>
+        </w:tc>
+        <w:tc>
+          <w:tcPr>
+            <w:tcW w:w="4384" w:type="dxa"/>
+          </w:tcPr>
+          <w:p>
+            <w:pPr>
+              <w:ind w:left="24"/>
+              <w:rPr>
+                <w:rFonts w:ascii="Arial" w:hAnsi="Arial" w:cs="Arial"/>
+                <w:shd w:val="clear" w:color="auto" w:fill="FFFFFF"/>
+              </w:rPr>
+            </w:pPr>
+            <w:r>
+              <w:rPr>
+                <w:rFonts w:ascii="Arial" w:hAnsi="Arial" w:cs="Arial"/>
+                <w:shd w:val="clear" w:color="auto" w:fill="FFFFFF"/>
+              </w:rPr>
+              <w:t>4 años</w:t>
+            </w:r>
+          </w:p>
+        </w:tc>
+      </w:tr>
+      <w:tr>
+        <w:tc>
+          <w:tcPr>
+            <w:tcW w:w="2881" w:type="dxa"/>
+            <w:vMerge/>
+          </w:tcPr>
+          <w:p>
+            <w:pPr>
+              <w:jc w:val="left"/>
+              <w:rPr>
+                <w:rFonts w:ascii="Arial" w:hAnsi="Arial" w:cs="Arial"/>
+              </w:rPr>
+            </w:pPr>
+          </w:p>
+        </w:tc>
+        <w:tc>
+          <w:tcPr>
+            <w:tcW w:w="1490" w:type="dxa"/>
+          </w:tcPr>
+          <w:p>
+            <w:pPr>
+              <w:jc w:val="left"/>
+              <w:rPr>
+                <w:rFonts w:ascii="Arial" w:hAnsi="Arial" w:cs="Arial"/>
+              </w:rPr>
+            </w:pPr>
+            <w:r>
+              <w:rPr>
+                <w:rFonts w:ascii="Arial" w:hAnsi="Arial" w:cs="Arial"/>
+              </w:rPr>
+              <w:t>Definición</w:t>
+            </w:r>
+          </w:p>
+        </w:tc>
+        <w:tc>
+          <w:tcPr>
+            <w:tcW w:w="4384" w:type="dxa"/>
+          </w:tcPr>
+          <w:p>
+            <w:pPr>
+              <w:ind w:left="24"/>
+              <w:jc w:val="left"/>
+              <w:rPr>
+                <w:rFonts w:ascii="Arial" w:hAnsi="Arial" w:cs="Arial"/>
+              </w:rPr>
+            </w:pPr>
+            <w:r>
+              <w:rPr>
+                <w:rFonts w:ascii="Arial" w:hAnsi="Arial" w:cs="Arial"/>
+                <w:shd w:val="clear" w:color="auto" w:fill="FFFFFF"/>
+              </w:rPr>
+              <w:t>Puede asesorar y desempeñarse en diferentes configuraciones de hardware para proponer la más adecuada al caso analizado.</w:t>
+            </w:r>
+            <w:r>
+              <w:rPr>
+                <w:rFonts w:ascii="Arial" w:hAnsi="Arial" w:cs="Arial"/>
+              </w:rPr>
+              <w:br/>
+            </w:r>
+            <w:r>
+              <w:rPr>
+                <w:rFonts w:ascii="Arial" w:hAnsi="Arial" w:cs="Arial"/>
+                <w:shd w:val="clear" w:color="auto" w:fill="FFFFFF"/>
+              </w:rPr>
+              <w:t>Utilizar adecuadas metodologías  para realizar, investigaciones de temas referidos a su especialidad.</w:t>
+            </w:r>
+            <w:r>
+              <w:rPr>
+                <w:rFonts w:ascii="Arial" w:hAnsi="Arial" w:cs="Arial"/>
+              </w:rPr>
+              <w:br/>
+            </w:r>
+            <w:r>
+              <w:rPr>
+                <w:rFonts w:ascii="Arial" w:hAnsi="Arial" w:cs="Arial"/>
+                <w:shd w:val="clear" w:color="auto" w:fill="FFFFFF"/>
+              </w:rPr>
+              <w:t>Asesorar y asistir a los diversos sectores de una empresa u organización tanto públicas como privadas en el tratamiento de temas propios de su competencia.</w:t>
+            </w:r>
+            <w:r>
+              <w:rPr>
+                <w:rFonts w:ascii="Arial" w:hAnsi="Arial" w:cs="Arial"/>
+              </w:rPr>
+              <w:br/>
+            </w:r>
+            <w:r>
+              <w:rPr>
+                <w:rFonts w:ascii="Arial" w:hAnsi="Arial" w:cs="Arial"/>
+                <w:shd w:val="clear" w:color="auto" w:fill="FFFFFF"/>
+              </w:rPr>
+              <w:t>Planificar, evaluar, dirigir y llevar a cabo los estudios de factibilidad referentes a todo proyecto de desarrollo de software  y su posible modificación o reemplazo.</w:t>
+            </w:r>
+            <w:r>
+              <w:rPr>
+                <w:rFonts w:ascii="Arial" w:hAnsi="Arial" w:cs="Arial"/>
+              </w:rPr>
+              <w:br/>
+            </w:r>
+            <w:r>
+              <w:rPr>
+                <w:rFonts w:ascii="Arial" w:hAnsi="Arial" w:cs="Arial"/>
+                <w:shd w:val="clear" w:color="auto" w:fill="FFFFFF"/>
+              </w:rPr>
+              <w:t>Evaluar los parámetros de calidad del software para asegurar que cumpla con las normas correspondientes.</w:t>
+            </w:r>
+          </w:p>
+        </w:tc>
+      </w:tr>
+      <w:tr>
+        <w:tc>
+          <w:tcPr>
+            <w:tcW w:w="2881" w:type="dxa"/>
+            <w:vMerge/>
+          </w:tcPr>
+          <w:p>
+            <w:pPr>
+              <w:jc w:val="left"/>
+              <w:rPr>
+                <w:rFonts w:ascii="Arial" w:hAnsi="Arial" w:cs="Arial"/>
+              </w:rPr>
+            </w:pPr>
+          </w:p>
+        </w:tc>
+        <w:tc>
+          <w:tcPr>
+            <w:tcW w:w="1490" w:type="dxa"/>
+          </w:tcPr>
+          <w:p>
+            <w:pPr>
+              <w:jc w:val="left"/>
+              <w:rPr>
+                <w:rFonts w:ascii="Arial" w:hAnsi="Arial" w:cs="Arial"/>
+              </w:rPr>
+            </w:pPr>
+            <w:r>
+              <w:rPr>
+                <w:rFonts w:ascii="Arial" w:hAnsi="Arial" w:cs="Arial"/>
+              </w:rPr>
+              <w:t>Perfil</w:t>
+            </w:r>
+          </w:p>
+        </w:tc>
+        <w:tc>
+          <w:tcPr>
+            <w:tcW w:w="4384" w:type="dxa"/>
+          </w:tcPr>
+          <w:p>
+            <w:pPr>
+              <w:ind w:left="0"/>
+              <w:jc w:val="left"/>
+              <w:rPr>
+                <w:rFonts w:ascii="Arial" w:hAnsi="Arial" w:cs="Arial"/>
+              </w:rPr>
+            </w:pPr>
+            <w:r>
+              <w:rPr>
+                <w:rFonts w:ascii="Arial" w:hAnsi="Arial" w:cs="Arial"/>
+              </w:rPr>
+              <w:t>Conducir y administrar técnicamente Centros de Cómputos.</w:t>
+            </w:r>
+          </w:p>
+          <w:p>
+            <w:pPr>
+              <w:ind w:left="0"/>
+              <w:jc w:val="left"/>
+              <w:rPr>
+                <w:rFonts w:ascii="Arial" w:hAnsi="Arial" w:cs="Arial"/>
+              </w:rPr>
+            </w:pPr>
+            <w:r>
+              <w:rPr>
+                <w:rFonts w:ascii="Arial" w:hAnsi="Arial" w:cs="Arial"/>
+              </w:rPr>
+              <w:t>Aplicar métodos y técnicas de simulación y obtener la informática  necesaria para la toma de decisiones.</w:t>
+            </w:r>
+          </w:p>
+          <w:p>
+            <w:pPr>
+              <w:ind w:left="0"/>
+              <w:jc w:val="left"/>
+              <w:rPr>
+                <w:rFonts w:ascii="Arial" w:hAnsi="Arial" w:cs="Arial"/>
+              </w:rPr>
+            </w:pPr>
+            <w:r>
+              <w:rPr>
+                <w:rFonts w:ascii="Arial" w:hAnsi="Arial" w:cs="Arial"/>
+              </w:rPr>
+              <w:t xml:space="preserve">Trabajar apoyando y guiando a los desarrolladores y arquitectos de soluciones </w:t>
+            </w:r>
+            <w:r>
+              <w:rPr>
+                <w:rFonts w:ascii="Arial" w:hAnsi="Arial" w:cs="Arial"/>
+              </w:rPr>
+              <w:lastRenderedPageBreak/>
+              <w:t>para asegurar el código y la arquitectura lógica contra posibles ataques y brechas de seguridad.</w:t>
+            </w:r>
+          </w:p>
+          <w:p>
+            <w:pPr>
+              <w:ind w:left="0"/>
+              <w:jc w:val="left"/>
+              <w:rPr>
+                <w:rFonts w:ascii="Arial" w:hAnsi="Arial" w:cs="Arial"/>
+              </w:rPr>
+            </w:pPr>
+            <w:r>
+              <w:rPr>
+                <w:rFonts w:ascii="Arial" w:hAnsi="Arial" w:cs="Arial"/>
+              </w:rPr>
+              <w:t>Diseñar, implementar y mantener las políticas y medidas de seguridad informática y de comunicaciones dentro de una organización.</w:t>
+            </w:r>
+          </w:p>
+          <w:p>
+            <w:pPr>
+              <w:ind w:left="0"/>
+              <w:jc w:val="left"/>
+              <w:rPr>
+                <w:rFonts w:ascii="Arial" w:hAnsi="Arial" w:cs="Arial"/>
+              </w:rPr>
+            </w:pPr>
+            <w:r>
+              <w:rPr>
+                <w:rFonts w:ascii="Arial" w:hAnsi="Arial" w:cs="Arial"/>
+              </w:rPr>
+              <w:t>Proponer y consensuar los lineamientos, estándares y metodología del proyecto</w:t>
+            </w:r>
+            <w:r>
+              <w:rPr>
+                <w:rFonts w:ascii="Arial" w:hAnsi="Arial" w:cs="Arial"/>
+              </w:rPr>
+              <w:t>.</w:t>
+            </w:r>
+          </w:p>
+          <w:p>
+            <w:pPr>
+              <w:ind w:left="0"/>
+              <w:jc w:val="left"/>
+              <w:rPr>
+                <w:rFonts w:ascii="Arial" w:hAnsi="Arial" w:cs="Arial"/>
+              </w:rPr>
+            </w:pPr>
+            <w:r>
+              <w:rPr>
+                <w:rFonts w:ascii="Arial" w:hAnsi="Arial" w:cs="Arial"/>
+              </w:rPr>
+              <w:t>Definir los participantes del equipo</w:t>
+            </w:r>
+            <w:r>
+              <w:rPr>
+                <w:rFonts w:ascii="Arial" w:hAnsi="Arial" w:cs="Arial"/>
+              </w:rPr>
+              <w:t>.</w:t>
+            </w:r>
+          </w:p>
+          <w:p>
+            <w:pPr>
+              <w:ind w:left="0"/>
+              <w:jc w:val="left"/>
+              <w:rPr>
+                <w:rFonts w:ascii="Arial" w:hAnsi="Arial" w:cs="Arial"/>
+              </w:rPr>
+            </w:pPr>
+            <w:r>
+              <w:rPr>
+                <w:rFonts w:ascii="Arial" w:hAnsi="Arial" w:cs="Arial"/>
+              </w:rPr>
+              <w:t>Supervisar la gestión integral de los colaboradores propios y del cliente</w:t>
+            </w:r>
+            <w:r>
+              <w:rPr>
+                <w:rFonts w:ascii="Arial" w:hAnsi="Arial" w:cs="Arial"/>
+              </w:rPr>
+              <w:t>.</w:t>
+            </w:r>
+          </w:p>
+          <w:p>
+            <w:pPr>
+              <w:ind w:left="0"/>
+              <w:jc w:val="left"/>
+              <w:rPr>
+                <w:rFonts w:ascii="Arial" w:hAnsi="Arial" w:cs="Arial"/>
+              </w:rPr>
+            </w:pPr>
+            <w:r>
+              <w:rPr>
+                <w:rFonts w:ascii="Arial" w:hAnsi="Arial" w:cs="Arial"/>
+              </w:rPr>
+              <w:t>Analizar los informes, documentación y reportes inherentes al proyecto con la finalidad de evaluar la evolución del proyecto</w:t>
+            </w:r>
+            <w:r>
+              <w:rPr>
+                <w:rFonts w:ascii="Arial" w:hAnsi="Arial" w:cs="Arial"/>
+              </w:rPr>
+              <w:t>.</w:t>
+            </w:r>
+          </w:p>
+        </w:tc>
+      </w:tr>
+      <w:tr>
+        <w:tc>
+          <w:tcPr>
+            <w:tcW w:w="2881" w:type="dxa"/>
+            <w:vMerge w:val="restart"/>
+          </w:tcPr>
+          <w:p>
+            <w:pPr>
+              <w:rPr>
+                <w:rFonts w:ascii="Arial" w:hAnsi="Arial" w:cs="Arial"/>
+              </w:rPr>
+            </w:pPr>
+            <w:r>
+              <w:rPr>
+                <w:rFonts w:ascii="Arial" w:hAnsi="Arial" w:cs="Arial"/>
+              </w:rPr>
+              <w:lastRenderedPageBreak/>
+              <w:t>Ingeniería en Informática</w:t>
+            </w:r>
+          </w:p>
+          <w:p>
+            <w:pPr>
+              <w:rPr>
+                <w:rFonts w:ascii="Arial" w:hAnsi="Arial" w:cs="Arial"/>
+              </w:rPr>
+            </w:pPr>
+            <w:r>
+              <w:rPr>
+                <w:rFonts w:ascii="Arial" w:hAnsi="Arial" w:cs="Arial"/>
+              </w:rPr>
+              <w:t>(Universidad Juan Agustín Maza)</w:t>
+            </w:r>
+          </w:p>
+        </w:tc>
+        <w:tc>
+          <w:tcPr>
+            <w:tcW w:w="1490" w:type="dxa"/>
+          </w:tcPr>
+          <w:p>
+            <w:pPr>
+              <w:rPr>
+                <w:rFonts w:ascii="Arial" w:hAnsi="Arial" w:cs="Arial"/>
+              </w:rPr>
+            </w:pPr>
+            <w:r>
+              <w:rPr>
+                <w:rFonts w:ascii="Arial" w:hAnsi="Arial" w:cs="Arial"/>
+              </w:rPr>
+              <w:t>Duración</w:t>
+            </w:r>
+          </w:p>
+        </w:tc>
+        <w:tc>
+          <w:tcPr>
+            <w:tcW w:w="4384" w:type="dxa"/>
+          </w:tcPr>
+          <w:p>
+            <w:pPr>
+              <w:ind w:left="24"/>
+              <w:rPr>
+                <w:rFonts w:ascii="Arial" w:hAnsi="Arial" w:cs="Arial"/>
+              </w:rPr>
+            </w:pPr>
+            <w:r>
+              <w:rPr>
+                <w:rFonts w:ascii="Arial" w:hAnsi="Arial" w:cs="Arial"/>
+              </w:rPr>
+              <w:t>5 años</w:t>
+            </w:r>
+          </w:p>
+        </w:tc>
+      </w:tr>
+      <w:tr>
+        <w:tc>
+          <w:tcPr>
+            <w:tcW w:w="2881" w:type="dxa"/>
+            <w:vMerge/>
+          </w:tcPr>
+          <w:p>
+            <w:pPr>
+              <w:rPr>
+                <w:rFonts w:ascii="Arial" w:hAnsi="Arial" w:cs="Arial"/>
+              </w:rPr>
+            </w:pPr>
+          </w:p>
+        </w:tc>
+        <w:tc>
+          <w:tcPr>
+            <w:tcW w:w="1490" w:type="dxa"/>
+          </w:tcPr>
+          <w:p>
+            <w:pPr>
+              <w:rPr>
+                <w:rFonts w:ascii="Arial" w:hAnsi="Arial" w:cs="Arial"/>
+              </w:rPr>
+            </w:pPr>
+            <w:r>
+              <w:rPr>
+                <w:rFonts w:ascii="Arial" w:hAnsi="Arial" w:cs="Arial"/>
+              </w:rPr>
+              <w:t>Definición</w:t>
+            </w:r>
+          </w:p>
+        </w:tc>
+        <w:tc>
+          <w:tcPr>
+            <w:tcW w:w="4384" w:type="dxa"/>
+          </w:tcPr>
+          <w:p>
+            <w:pPr>
+              <w:ind w:left="0"/>
+              <w:jc w:val="left"/>
+              <w:rPr>
+                <w:rFonts w:ascii="Arial" w:hAnsi="Arial" w:cs="Arial"/>
+              </w:rPr>
+            </w:pPr>
+            <w:r>
+              <w:rPr>
+                <w:rFonts w:ascii="Arial" w:hAnsi="Arial" w:cs="Arial"/>
+              </w:rPr>
+              <w:t xml:space="preserve">La Ingeniería en informática conjuga una sólida formación en el área específica de las Ciencias de la Computación con las de Dirección de Empresas, Finanzas y recursos Humanos, lo que permite que, como Ingeniero de la </w:t>
+            </w:r>
+            <w:proofErr w:type="spellStart"/>
+            <w:r>
+              <w:rPr>
+                <w:rFonts w:ascii="Arial" w:hAnsi="Arial" w:cs="Arial"/>
+              </w:rPr>
+              <w:t>UMaza</w:t>
+            </w:r>
+            <w:proofErr w:type="spellEnd"/>
+            <w:r>
+              <w:rPr>
+                <w:rFonts w:ascii="Arial" w:hAnsi="Arial" w:cs="Arial"/>
+              </w:rPr>
+              <w:t>, estés capacitado para encabezar el Área de Sistemas de cualquier Organización, además de liderar y conducir grupos humanos interdisciplinarios e implementar con éxito todo tipo de Proyectos Informáticos.</w:t>
+            </w:r>
+          </w:p>
+        </w:tc>
+      </w:tr>
+      <w:tr>
+        <w:tc>
+          <w:tcPr>
+            <w:tcW w:w="2881" w:type="dxa"/>
+            <w:vMerge/>
+          </w:tcPr>
+          <w:p>
+            <w:pPr>
+              <w:rPr>
+                <w:rFonts w:ascii="Arial" w:hAnsi="Arial" w:cs="Arial"/>
+              </w:rPr>
+            </w:pPr>
+          </w:p>
+        </w:tc>
+        <w:tc>
+          <w:tcPr>
+            <w:tcW w:w="1490" w:type="dxa"/>
+          </w:tcPr>
+          <w:p>
+            <w:pPr>
+              <w:rPr>
+                <w:rFonts w:ascii="Arial" w:hAnsi="Arial" w:cs="Arial"/>
+              </w:rPr>
+            </w:pPr>
+            <w:r>
+              <w:rPr>
+                <w:rFonts w:ascii="Arial" w:hAnsi="Arial" w:cs="Arial"/>
+              </w:rPr>
+              <w:t>Perfil</w:t>
+            </w:r>
+          </w:p>
+        </w:tc>
+        <w:tc>
+          <w:tcPr>
+            <w:tcW w:w="4384" w:type="dxa"/>
+          </w:tcPr>
+          <w:p>
+            <w:pPr>
+              <w:ind w:left="24"/>
+              <w:jc w:val="left"/>
+              <w:rPr>
+                <w:rFonts w:ascii="Arial" w:hAnsi="Arial" w:cs="Arial"/>
+              </w:rPr>
+            </w:pPr>
+            <w:r>
+              <w:rPr>
+                <w:rFonts w:ascii="Arial" w:hAnsi="Arial" w:cs="Arial"/>
+              </w:rPr>
+              <w:t>Brindar</w:t>
+            </w:r>
+            <w:r>
+              <w:rPr>
+                <w:rFonts w:ascii="Arial" w:hAnsi="Arial" w:cs="Arial"/>
+              </w:rPr>
+              <w:t xml:space="preserve"> solución a problemas informáticos de cualquier grado de complejidad.</w:t>
+            </w:r>
+          </w:p>
+          <w:p>
+            <w:pPr>
+              <w:ind w:left="24"/>
+              <w:jc w:val="left"/>
+              <w:rPr>
+                <w:rFonts w:ascii="Arial" w:hAnsi="Arial" w:cs="Arial"/>
+              </w:rPr>
+            </w:pPr>
+            <w:r>
+              <w:rPr>
+                <w:rFonts w:ascii="Arial" w:hAnsi="Arial" w:cs="Arial"/>
+              </w:rPr>
+              <w:t>L</w:t>
+            </w:r>
+            <w:r>
+              <w:rPr>
+                <w:rFonts w:ascii="Arial" w:hAnsi="Arial" w:cs="Arial"/>
+              </w:rPr>
+              <w:t>iderar Proyectos Informáticos de envergadura ajustados a los requerimientos y necesidades que deman</w:t>
+            </w:r>
+            <w:r>
+              <w:rPr>
+                <w:rFonts w:ascii="Arial" w:hAnsi="Arial" w:cs="Arial"/>
+              </w:rPr>
+              <w:t>da el actual mundo globalizado.</w:t>
+            </w:r>
+          </w:p>
+          <w:p>
+            <w:pPr>
+              <w:ind w:left="24"/>
+              <w:jc w:val="left"/>
+              <w:rPr>
+                <w:rFonts w:ascii="Arial" w:hAnsi="Arial" w:cs="Arial"/>
+              </w:rPr>
+            </w:pPr>
+            <w:r>
+              <w:rPr>
+                <w:rFonts w:ascii="Arial" w:hAnsi="Arial" w:cs="Arial"/>
+              </w:rPr>
+              <w:t>A</w:t>
+            </w:r>
+            <w:r>
+              <w:rPr>
+                <w:rFonts w:ascii="Arial" w:hAnsi="Arial" w:cs="Arial"/>
+              </w:rPr>
+              <w:t>dministrar y transformar información en conocimiento específico y detallado, de gran utilidad para la toma de decisiones.</w:t>
+            </w:r>
+          </w:p>
+        </w:tc>
+      </w:tr>
+      <w:tr>
+        <w:tc>
+          <w:tcPr>
+            <w:tcW w:w="2881" w:type="dxa"/>
+            <w:vMerge w:val="restart"/>
+          </w:tcPr>
+          <w:p>
+            <w:pPr>
+              <w:rPr>
+                <w:rFonts w:ascii="Arial" w:hAnsi="Arial" w:cs="Arial"/>
+              </w:rPr>
+            </w:pPr>
+            <w:r>
+              <w:rPr>
+                <w:rFonts w:ascii="Arial" w:hAnsi="Arial" w:cs="Arial"/>
+              </w:rPr>
+              <w:t xml:space="preserve">Licenciatura en Sistemas de Información (Universidad </w:t>
+            </w:r>
+            <w:proofErr w:type="spellStart"/>
+            <w:r>
+              <w:rPr>
+                <w:rFonts w:ascii="Arial" w:hAnsi="Arial" w:cs="Arial"/>
+              </w:rPr>
+              <w:lastRenderedPageBreak/>
+              <w:t>Champagnat</w:t>
+            </w:r>
+            <w:proofErr w:type="spellEnd"/>
+            <w:r>
+              <w:rPr>
+                <w:rFonts w:ascii="Arial" w:hAnsi="Arial" w:cs="Arial"/>
+              </w:rPr>
+              <w:t>)</w:t>
+            </w:r>
+          </w:p>
+        </w:tc>
+        <w:tc>
+          <w:tcPr>
+            <w:tcW w:w="1490" w:type="dxa"/>
+          </w:tcPr>
+          <w:p>
+            <w:pPr>
+              <w:rPr>
+                <w:rFonts w:ascii="Arial" w:hAnsi="Arial" w:cs="Arial"/>
+              </w:rPr>
+            </w:pPr>
+            <w:r>
+              <w:rPr>
+                <w:rFonts w:ascii="Arial" w:hAnsi="Arial" w:cs="Arial"/>
+              </w:rPr>
+              <w:lastRenderedPageBreak/>
+              <w:t>Duración</w:t>
+            </w:r>
+          </w:p>
+        </w:tc>
+        <w:tc>
+          <w:tcPr>
+            <w:tcW w:w="4384" w:type="dxa"/>
+          </w:tcPr>
+          <w:p>
+            <w:pPr>
+              <w:ind w:left="24"/>
+              <w:rPr>
+                <w:rFonts w:ascii="Arial" w:hAnsi="Arial" w:cs="Arial"/>
+              </w:rPr>
+            </w:pPr>
+            <w:r>
+              <w:rPr>
+                <w:rFonts w:ascii="Arial" w:hAnsi="Arial" w:cs="Arial"/>
+              </w:rPr>
+              <w:t>4 años</w:t>
+            </w:r>
+          </w:p>
+        </w:tc>
+      </w:tr>
+      <w:tr>
+        <w:tc>
+          <w:tcPr>
+            <w:tcW w:w="2881" w:type="dxa"/>
+            <w:vMerge/>
+          </w:tcPr>
+          <w:p>
+            <w:pPr>
+              <w:rPr>
+                <w:rFonts w:ascii="Arial" w:hAnsi="Arial" w:cs="Arial"/>
+              </w:rPr>
+            </w:pPr>
+          </w:p>
+        </w:tc>
+        <w:tc>
+          <w:tcPr>
+            <w:tcW w:w="1490" w:type="dxa"/>
+          </w:tcPr>
+          <w:p>
+            <w:pPr>
+              <w:rPr>
+                <w:rFonts w:ascii="Arial" w:hAnsi="Arial" w:cs="Arial"/>
+              </w:rPr>
+            </w:pPr>
+            <w:r>
+              <w:rPr>
+                <w:rFonts w:ascii="Arial" w:hAnsi="Arial" w:cs="Arial"/>
+              </w:rPr>
+              <w:t>Definición</w:t>
+            </w:r>
+          </w:p>
+        </w:tc>
+        <w:tc>
+          <w:tcPr>
+            <w:tcW w:w="4384" w:type="dxa"/>
+          </w:tcPr>
+          <w:p>
+            <w:pPr>
+              <w:ind w:left="24"/>
+              <w:rPr>
+                <w:rFonts w:ascii="Arial" w:hAnsi="Arial" w:cs="Arial"/>
+              </w:rPr>
+            </w:pPr>
+            <w:r>
+              <w:rPr>
+                <w:rFonts w:ascii="Arial" w:hAnsi="Arial" w:cs="Arial"/>
+              </w:rPr>
+              <w:t xml:space="preserve">Los Licenciados con énfasis en Sistemas de información se enfocan en los procesos de </w:t>
+            </w:r>
+            <w:r>
+              <w:rPr>
+                <w:rFonts w:ascii="Arial" w:hAnsi="Arial" w:cs="Arial"/>
+              </w:rPr>
+              <w:lastRenderedPageBreak/>
+              <w:t>negoci</w:t>
+            </w:r>
+            <w:r>
+              <w:rPr>
+                <w:rFonts w:ascii="Arial" w:hAnsi="Arial" w:cs="Arial"/>
+              </w:rPr>
+              <w:t xml:space="preserve">os a todos los niveles </w:t>
+            </w:r>
+            <w:r>
+              <w:rPr>
+                <w:rFonts w:ascii="Arial" w:hAnsi="Arial" w:cs="Arial"/>
+              </w:rPr>
+              <w:t>estratégico, táctico y operativo- liderando la identificación y análisis de necesidades de información y oportunidades de negocios, proponiendo soluciones creativas  y flexibles, basadas en TIC, que generen ventajas competitivas sostenibles, y liderando su implantación efectiva.</w:t>
+            </w:r>
+          </w:p>
+        </w:tc>
+      </w:tr>
+      <w:tr>
+        <w:tc>
+          <w:tcPr>
+            <w:tcW w:w="2881" w:type="dxa"/>
+            <w:vMerge/>
+          </w:tcPr>
+          <w:p>
+            <w:pPr>
+              <w:rPr>
+                <w:rFonts w:ascii="Arial" w:hAnsi="Arial" w:cs="Arial"/>
+              </w:rPr>
+            </w:pPr>
+          </w:p>
+        </w:tc>
+        <w:tc>
+          <w:tcPr>
+            <w:tcW w:w="1490" w:type="dxa"/>
+          </w:tcPr>
+          <w:p>
+            <w:pPr>
+              <w:rPr>
+                <w:rFonts w:ascii="Arial" w:hAnsi="Arial" w:cs="Arial"/>
+              </w:rPr>
+            </w:pPr>
+            <w:r>
+              <w:rPr>
+                <w:rFonts w:ascii="Arial" w:hAnsi="Arial" w:cs="Arial"/>
+              </w:rPr>
+              <w:t>Perfil</w:t>
+            </w:r>
+          </w:p>
+        </w:tc>
+        <w:tc>
+          <w:tcPr>
+            <w:tcW w:w="4384" w:type="dxa"/>
+          </w:tcPr>
+          <w:p>
+            <w:pPr>
+              <w:ind w:left="24"/>
+              <w:rPr>
+                <w:rFonts w:ascii="Arial" w:hAnsi="Arial" w:cs="Arial"/>
+              </w:rPr>
+            </w:pPr>
+            <w:r>
+              <w:rPr>
+                <w:rFonts w:ascii="Arial" w:hAnsi="Arial" w:cs="Arial"/>
+              </w:rPr>
+              <w:t>Establecer métricas y normas de calidad, controlando las mismas a fin de tener un producto industrial que respete las normas nacionales e internacionales.</w:t>
+            </w:r>
+          </w:p>
+        </w:tc>
+      </w:tr>
+      <w:tr>
+        <w:tc>
+          <w:tcPr>
+            <w:tcW w:w="2881" w:type="dxa"/>
+            <w:vMerge w:val="restart"/>
+          </w:tcPr>
+          <w:p>
+            <w:pPr>
+              <w:rPr>
+                <w:rFonts w:ascii="Arial" w:hAnsi="Arial" w:cs="Arial"/>
+              </w:rPr>
+            </w:pPr>
+          </w:p>
+        </w:tc>
+        <w:tc>
+          <w:tcPr>
+            <w:tcW w:w="1490" w:type="dxa"/>
+          </w:tcPr>
+          <w:p>
+            <w:pPr>
+              <w:rPr>
+                <w:rFonts w:ascii="Arial" w:hAnsi="Arial" w:cs="Arial"/>
+              </w:rPr>
+            </w:pPr>
+            <w:r>
+              <w:rPr>
+                <w:rFonts w:ascii="Arial" w:hAnsi="Arial" w:cs="Arial"/>
+              </w:rPr>
+              <w:t>Duración</w:t>
+            </w:r>
+          </w:p>
+        </w:tc>
+        <w:tc>
+          <w:tcPr>
+            <w:tcW w:w="4384" w:type="dxa"/>
+          </w:tcPr>
+          <w:p>
+            <w:pPr>
+              <w:rPr>
+                <w:rFonts w:ascii="Arial" w:hAnsi="Arial" w:cs="Arial"/>
+              </w:rPr>
+            </w:pPr>
+          </w:p>
+        </w:tc>
+      </w:tr>
+      <w:tr>
+        <w:tc>
+          <w:tcPr>
+            <w:tcW w:w="2881" w:type="dxa"/>
+            <w:vMerge/>
+          </w:tcPr>
+          <w:p>
+            <w:pPr>
+              <w:rPr>
+                <w:rFonts w:ascii="Arial" w:hAnsi="Arial" w:cs="Arial"/>
+              </w:rPr>
+            </w:pPr>
+          </w:p>
+        </w:tc>
+        <w:tc>
+          <w:tcPr>
+            <w:tcW w:w="1490" w:type="dxa"/>
+          </w:tcPr>
+          <w:p>
+            <w:pPr>
+              <w:rPr>
+                <w:rFonts w:ascii="Arial" w:hAnsi="Arial" w:cs="Arial"/>
+              </w:rPr>
+            </w:pPr>
+            <w:r>
+              <w:rPr>
+                <w:rFonts w:ascii="Arial" w:hAnsi="Arial" w:cs="Arial"/>
+              </w:rPr>
+              <w:t>Definición</w:t>
+            </w:r>
+          </w:p>
+        </w:tc>
+        <w:tc>
+          <w:tcPr>
+            <w:tcW w:w="4384" w:type="dxa"/>
+          </w:tcPr>
+          <w:p>
+            <w:pPr>
+              <w:rPr>
+                <w:rFonts w:ascii="Arial" w:hAnsi="Arial" w:cs="Arial"/>
+              </w:rPr>
+            </w:pPr>
+          </w:p>
+        </w:tc>
+      </w:tr>
+      <w:tr>
+        <w:tc>
+          <w:tcPr>
+            <w:tcW w:w="2881" w:type="dxa"/>
+            <w:vMerge/>
+          </w:tcPr>
+          <w:p>
+            <w:pPr>
+              <w:rPr>
+                <w:rFonts w:ascii="Arial" w:hAnsi="Arial" w:cs="Arial"/>
+              </w:rPr>
+            </w:pPr>
+          </w:p>
+        </w:tc>
+        <w:tc>
+          <w:tcPr>
+            <w:tcW w:w="1490" w:type="dxa"/>
+          </w:tcPr>
+          <w:p>
+            <w:pPr>
+              <w:rPr>
+                <w:rFonts w:ascii="Arial" w:hAnsi="Arial" w:cs="Arial"/>
+              </w:rPr>
+            </w:pPr>
+            <w:r>
+              <w:rPr>
+                <w:rFonts w:ascii="Arial" w:hAnsi="Arial" w:cs="Arial"/>
+              </w:rPr>
+              <w:t>Perfil</w:t>
+            </w:r>
+          </w:p>
+        </w:tc>
+        <w:tc>
+          <w:tcPr>
+            <w:tcW w:w="4384" w:type="dxa"/>
+          </w:tcPr>
+          <w:p>
+            <w:pPr>
+              <w:rPr>
+                <w:rFonts w:ascii="Arial" w:hAnsi="Arial" w:cs="Arial"/>
+              </w:rPr>
+            </w:pPr>
+          </w:p>
+        </w:tc>
+      </w:tr>
+    </w:tbl>
+    <w:p>
+      <w:pPr>
+        <w:rPr>
+          <w:rFonts w:ascii="Arial" w:hAnsi="Arial" w:cs="Arial"/>
+          <w:sz w:val="20"/>
+        </w:rPr>
+      </w:pPr>
     </w:p>
     <w:p>
       <w:pPr>
@@ -3710,36 +4938,6 @@
           <w:sz w:val="20"/>
         </w:rPr>
       </w:pPr>
-      <w:r>
-        <w:rPr>
-          <w:rFonts w:ascii="Arial" w:hAnsi="Arial" w:cs="Arial"/>
-          <w:b/>
-          <w:sz w:val="20"/>
-        </w:rPr>
-        <w:t xml:space="preserve">7.  </w:t>
-      </w:r>
-      <w:r>
-        <w:rPr>
-          <w:rFonts w:ascii="Arial" w:hAnsi="Arial" w:cs="Arial"/>
-          <w:sz w:val="20"/>
-          <w:u w:val="single"/>
-        </w:rPr>
-        <w:t>Cuadro comparativo</w:t>
-      </w:r>
-      <w:r>
-        <w:rPr>
-          <w:rFonts w:ascii="Arial" w:hAnsi="Arial" w:cs="Arial"/>
-          <w:sz w:val="20"/>
-        </w:rPr>
-        <w:tab/>
-      </w:r>
-      <w:r>
-        <w:rPr>
-          <w:rFonts w:ascii="Arial" w:hAnsi="Arial" w:cs="Arial"/>
-          <w:sz w:val="20"/>
-        </w:rPr>
-        <w:tab/>
-      </w:r>
     </w:p>
     <w:tbl>
       <w:tblPr>
@@ -3748,8 +4946,8 @@
         <w:tblLook w:val="04A0" w:firstRow="1" w:lastRow="0" w:firstColumn="1" w:lastColumn="0" w:noHBand="0" w:noVBand="1"/>
       </w:tblPr>
       <w:tblGrid>
-        <w:gridCol w:w="2257"/>
-        <w:gridCol w:w="2361"/>
+        <w:gridCol w:w="2174"/>
+        <w:gridCol w:w="2444"/>
         <w:gridCol w:w="2035"/>
         <w:gridCol w:w="2068"/>
       </w:tblGrid>
@@ -3824,7 +5022,7 @@
               <w:rPr>
                 <w:rFonts w:ascii="Arial" w:hAnsi="Arial" w:cs="Arial"/>
               </w:rPr>
-              <w:t>Funciones</w:t>
+              <w:t>Perfil</w:t>
             </w:r>
           </w:p>
         </w:tc>
@@ -4058,14 +5256,14 @@
               <w:rPr>
                 <w:rFonts w:ascii="Arial" w:hAnsi="Arial" w:cs="Arial"/>
               </w:rPr>
-              <w:t xml:space="preserve">Profesional que actúa en el diseño y gestión de sistemas </w:t>
+              <w:t xml:space="preserve">Profesional que actúa en el diseño y gestión de sistemas de </w:t>
             </w:r>
             <w:r>
               <w:rPr>
                 <w:rFonts w:ascii="Arial" w:hAnsi="Arial" w:cs="Arial"/>
               </w:rPr>
               <w:lastRenderedPageBreak/>
-              <w:t>de información para todo tipo de empresas u organizaciones.</w:t>
+              <w:t>información para todo tipo de empresas u organizaciones.</w:t>
             </w:r>
           </w:p>
         </w:tc>
@@ -4241,14 +5439,14 @@
               <w:rPr>
                 <w:rFonts w:ascii="Arial" w:hAnsi="Arial" w:cs="Arial"/>
               </w:rPr>
-              <w:t xml:space="preserve"> e interfaces para controlar </w:t>
+              <w:t xml:space="preserve"> e interfaces para controlar dispositivos electrónicos a través </w:t>
             </w:r>
             <w:r>
               <w:rPr>
                 <w:rFonts w:ascii="Arial" w:hAnsi="Arial" w:cs="Arial"/>
               </w:rPr>
               <w:lastRenderedPageBreak/>
-              <w:t xml:space="preserve">dispositivos electrónicos a través de herramientas como </w:t>
+              <w:t xml:space="preserve">de herramientas como </w:t>
             </w:r>
             <w:proofErr w:type="spellStart"/>
             <w:r>
@@ -4450,14 +5648,14 @@
               <w:rPr>
                 <w:rFonts w:ascii="Arial" w:hAnsi="Arial" w:cs="Arial"/>
               </w:rPr>
-              <w:t xml:space="preserve"> esta </w:t>
+              <w:t xml:space="preserve"> esta especialización de la </w:t>
             </w:r>
             <w:r>
               <w:rPr>
                 <w:rFonts w:ascii="Arial" w:hAnsi="Arial" w:cs="Arial"/>
               </w:rPr>
               <w:lastRenderedPageBreak/>
-              <w:t>especialización de la Ingeniería.</w:t>
+              <w:t>Ingeniería.</w:t>
             </w:r>
           </w:p>
         </w:tc>
@@ -4666,21 +5864,6 @@
                 <w:rFonts w:ascii="Arial" w:hAnsi="Arial" w:cs="Arial"/>
               </w:rPr>
             </w:pPr>
-            <w:proofErr w:type="spellStart"/>
-            <w:r>
-              <w:rPr>
-                <w:rFonts w:ascii="Arial" w:hAnsi="Arial" w:cs="Arial"/>
-              </w:rPr>
-              <w:lastRenderedPageBreak/>
-              <w:t>Ingenieria</w:t>
-            </w:r>
-            <w:proofErr w:type="spellEnd"/>
-            <w:r>
-              <w:rPr>
-                <w:rFonts w:ascii="Arial" w:hAnsi="Arial" w:cs="Arial"/>
-              </w:rPr>
-              <w:t xml:space="preserve"> electrónica con orientación telecomunicaciones</w:t>
-            </w:r>
           </w:p>
         </w:tc>
         <w:tc>
@@ -4693,19 +5876,6 @@
                 <w:rFonts w:ascii="Arial" w:hAnsi="Arial" w:cs="Arial"/>
               </w:rPr>
             </w:pPr>
-            <w:r>
-              <w:rPr>
-                <w:rFonts w:ascii="Arial" w:hAnsi="Arial" w:cs="Arial"/>
-              </w:rPr>
-              <w:t xml:space="preserve">profesional sustentado en una formación de alto nivel tecnológico y científico, consciente de su responsabilidad, con sentido ético, auto-crítico, pro-activo y con capacidad de liderazgo además de una alta responsabilidad social para con su país y su comunidad, de tal </w:t>
-            </w:r>
-            <w:r>
-              <w:rPr>
-                <w:rFonts w:ascii="Arial" w:hAnsi="Arial" w:cs="Arial"/>
-              </w:rPr>
-              <w:lastRenderedPageBreak/>
-              <w:t>manera de lograr sus objetivos profesionales, científicos y técnicos, basado en su alta capacidad para la obtención de metas, orientado al logro y al cumplimiento de acuerdo a lo proyectado dentro de los parámetros más exigentes obtenidos en una sólida y avanzada formación para su actividad profesional.</w:t>
-            </w:r>
           </w:p>
         </w:tc>
         <w:tc>
@@ -4718,21 +5888,6 @@
                 <w:rFonts w:ascii="Arial" w:hAnsi="Arial" w:cs="Arial"/>
               </w:rPr>
             </w:pPr>
-            <w:proofErr w:type="gramStart"/>
-            <w:r>
-              <w:rPr>
-                <w:rFonts w:ascii="Arial" w:hAnsi="Arial" w:cs="Arial"/>
-              </w:rPr>
-              <w:lastRenderedPageBreak/>
-              <w:t>resuelve</w:t>
-            </w:r>
-            <w:proofErr w:type="gramEnd"/>
-            <w:r>
-              <w:rPr>
-                <w:rFonts w:ascii="Arial" w:hAnsi="Arial" w:cs="Arial"/>
-              </w:rPr>
-              <w:t xml:space="preserve"> problemas de transmisión y recepción de señales e interconexión de redes.</w:t>
-            </w:r>
           </w:p>
         </w:tc>
         <w:tc>
@@ -4745,27 +5900,6 @@
                 <w:rFonts w:ascii="Arial" w:hAnsi="Arial" w:cs="Arial"/>
               </w:rPr>
             </w:pPr>
-            <w:proofErr w:type="gramStart"/>
-            <w:r>
-              <w:rPr>
-                <w:rFonts w:ascii="Arial" w:hAnsi="Arial" w:cs="Arial"/>
-              </w:rPr>
-              <w:t>está</w:t>
-            </w:r>
-            <w:proofErr w:type="gramEnd"/>
-            <w:r>
-              <w:rPr>
-                <w:rFonts w:ascii="Arial" w:hAnsi="Arial" w:cs="Arial"/>
-              </w:rPr>
-              <w:t xml:space="preserve"> preparado para prestar sus servicios con suficiencia y capacidad en Electrónica analógica y digital, líneas de transmisión y señalización, antenas, redes, transmisión por cable e inalámbrica, tecnología celular, </w:t>
-            </w:r>
-            <w:r>
-              <w:rPr>
-                <w:rFonts w:ascii="Arial" w:hAnsi="Arial" w:cs="Arial"/>
-              </w:rPr>
-              <w:lastRenderedPageBreak/>
-              <w:t>protocolos de comunicación, controles de transmisión, redes móviles e inalámbricas y en general en Sistemas de transmisión de voz, video y datos.</w:t>
-            </w:r>
           </w:p>
         </w:tc>
       </w:tr>
@@ -4782,7 +5916,31 @@
     </w:p>
     <w:p/>
     <w:p/>
-    <w:p/>
+    <w:p>
+      <w:r>
+        <w:t>Fuentes utilizadas:</w:t>
+      </w:r>
+    </w:p>
+    <w:p>
+      <w:r>
+        <w:t>http://www.uda.edu.ar/FCSA/academicoOE008.php</w:t>
+      </w:r>
+    </w:p>
+    <w:p>
+      <w:r>
+        <w:t>http://www.umaza.edu.ar/nota-ingenier</w:t>
+      </w:r>
+      <w:bookmarkStart w:id="0" w:name="_GoBack"/>
+      <w:bookmarkEnd w:id="0"/>
+      <w:r>
+        <w:t>ia-en-informatica</w:t>
+      </w:r>
+    </w:p>
+    <w:p>
+      <w:r>
+        <w:t>http://www.uch.edu.ar/?mostrar=unidades&amp;int=finformatica&amp;carrera=informacion&amp;last=incumbencias</w:t>
+      </w:r>
+    </w:p>
     <w:p/>
     <w:sectPr>
       <w:headerReference w:type="default" r:id="rId13"/>
@@ -4860,7 +6018,7 @@
           <w:rPr>
             <w:noProof/>
           </w:rPr>
-          <w:t xml:space="preserve"> 2 -</w:t>
+          <w:t xml:space="preserve"> 9 -</w:t>
         </w:r>
         <w:r>
           <w:fldChar w:fldCharType="end"/>
@@ -4987,6 +6145,155 @@
 <file path=word/numbering.xml><?xml version="1.0" encoding="utf-8"?>
 <w:numbering xmlns:wpc="http://schemas.microsoft.com/office/word/2010/wordprocessingCanvas" xmlns:mc="http://schemas.openxmlformats.org/markup-compatibility/2006" xmlns:o="urn:schemas-microsoft-com:office:office" xmlns:r="http://schemas.openxmlformats.org/officeDocument/2006/relationships" xmlns:m="http://schemas.openxmlformats.org/officeDocument/2006/math" xmlns:v="urn:schemas-microsoft-com:vml" xmlns:wp14="http://schemas.microsoft.com/office/word/2010/wordprocessingDrawing" xmlns:wp="http://schemas.openxmlformats.org/drawingml/2006/wordprocessingDrawing" xmlns:w10="urn:schemas-microsoft-com:office:word" xmlns:w="http://schemas.openxmlformats.org/wordprocessingml/2006/main" xmlns:w14="http://schemas.microsoft.com/office/word/2010/wordml" xmlns:wpg="http://schemas.microsoft.com/office/word/2010/wordprocessingGroup" xmlns:wpi="http://schemas.microsoft.com/office/word/2010/wordprocessingInk" xmlns:wne="http://schemas.microsoft.com/office/word/2006/wordml" xmlns:wps="http://schemas.microsoft.com/office/word/2010/wordprocessingShape" mc:Ignorable="w14 wp14">
   <w:abstractNum w:abstractNumId="0">
+    <w:nsid w:val="08BE1D80"/>
+    <w:multiLevelType w:val="multilevel"/>
+    <w:tmpl w:val="ED6A92F8"/>
+    <w:lvl w:ilvl="0">
+      <w:start w:val="1"/>
+      <w:numFmt w:val="bullet"/>
+      <w:lvlText w:val=""/>
+      <w:lvlJc w:val="left"/>
+      <w:pPr>
+        <w:tabs>
+          <w:tab w:val="num" w:pos="720"/>
+        </w:tabs>
+        <w:ind w:left="720" w:hanging="360"/>
+      </w:pPr>
+      <w:rPr>
+        <w:rFonts w:ascii="Symbol" w:hAnsi="Symbol" w:hint="default"/>
+        <w:sz w:val="20"/>
+      </w:rPr>
+    </w:lvl>
+    <w:lvl w:ilvl="1" w:tentative="1">
+      <w:start w:val="1"/>
+      <w:numFmt w:val="bullet"/>
+      <w:lvlText w:val="o"/>
+      <w:lvlJc w:val="left"/>
+      <w:pPr>
+        <w:tabs>
+          <w:tab w:val="num" w:pos="1440"/>
+        </w:tabs>
+        <w:ind w:left="1440" w:hanging="360"/>
+      </w:pPr>
+      <w:rPr>
+        <w:rFonts w:ascii="Courier New" w:hAnsi="Courier New" w:hint="default"/>
+        <w:sz w:val="20"/>
+      </w:rPr>
+    </w:lvl>
+    <w:lvl w:ilvl="2" w:tentative="1">
+      <w:start w:val="1"/>
+      <w:numFmt w:val="bullet"/>
+      <w:lvlText w:val=""/>
+      <w:lvlJc w:val="left"/>
+      <w:pPr>
+        <w:tabs>
+          <w:tab w:val="num" w:pos="2160"/>
+        </w:tabs>
+        <w:ind w:left="2160" w:hanging="360"/>
+      </w:pPr>
+      <w:rPr>
+        <w:rFonts w:ascii="Wingdings" w:hAnsi="Wingdings" w:hint="default"/>
+        <w:sz w:val="20"/>
+      </w:rPr>
+    </w:lvl>
+    <w:lvl w:ilvl="3" w:tentative="1">
+      <w:start w:val="1"/>
+      <w:numFmt w:val="bullet"/>
+      <w:lvlText w:val=""/>
+      <w:lvlJc w:val="left"/>
+      <w:pPr>
+        <w:tabs>
+          <w:tab w:val="num" w:pos="2880"/>
+        </w:tabs>
+        <w:ind w:left="2880" w:hanging="360"/>
+      </w:pPr>
+      <w:rPr>
+        <w:rFonts w:ascii="Wingdings" w:hAnsi="Wingdings" w:hint="default"/>
+        <w:sz w:val="20"/>
+      </w:rPr>
+    </w:lvl>
+    <w:lvl w:ilvl="4" w:tentative="1">
+      <w:start w:val="1"/>
+      <w:numFmt w:val="bullet"/>
+      <w:lvlText w:val=""/>
+      <w:lvlJc w:val="left"/>
+      <w:pPr>
+        <w:tabs>
+          <w:tab w:val="num" w:pos="3600"/>
+        </w:tabs>
+        <w:ind w:left="3600" w:hanging="360"/>
+      </w:pPr>
+      <w:rPr>
+        <w:rFonts w:ascii="Wingdings" w:hAnsi="Wingdings" w:hint="default"/>
+        <w:sz w:val="20"/>
+      </w:rPr>
+    </w:lvl>
+    <w:lvl w:ilvl="5" w:tentative="1">
+      <w:start w:val="1"/>
+      <w:numFmt w:val="bullet"/>
+      <w:lvlText w:val=""/>
+      <w:lvlJc w:val="left"/>
+      <w:pPr>
+        <w:tabs>
+          <w:tab w:val="num" w:pos="4320"/>
+        </w:tabs>
+        <w:ind w:left="4320" w:hanging="360"/>
+      </w:pPr>
+      <w:rPr>
+        <w:rFonts w:ascii="Wingdings" w:hAnsi="Wingdings" w:hint="default"/>
+        <w:sz w:val="20"/>
+      </w:rPr>
+    </w:lvl>
+    <w:lvl w:ilvl="6" w:tentative="1">
+      <w:start w:val="1"/>
+      <w:numFmt w:val="bullet"/>
+      <w:lvlText w:val=""/>
+      <w:lvlJc w:val="left"/>
+      <w:pPr>
+        <w:tabs>
+          <w:tab w:val="num" w:pos="5040"/>
+        </w:tabs>
+        <w:ind w:left="5040" w:hanging="360"/>
+      </w:pPr>
+      <w:rPr>
+        <w:rFonts w:ascii="Wingdings" w:hAnsi="Wingdings" w:hint="default"/>
+        <w:sz w:val="20"/>
+      </w:rPr>
+    </w:lvl>
+    <w:lvl w:ilvl="7" w:tentative="1">
+      <w:start w:val="1"/>
+      <w:numFmt w:val="bullet"/>
+      <w:lvlText w:val=""/>
+      <w:lvlJc w:val="left"/>
+      <w:pPr>
+        <w:tabs>
+          <w:tab w:val="num" w:pos="5760"/>
+        </w:tabs>
+        <w:ind w:left="5760" w:hanging="360"/>
+      </w:pPr>
+      <w:rPr>
+        <w:rFonts w:ascii="Wingdings" w:hAnsi="Wingdings" w:hint="default"/>
+        <w:sz w:val="20"/>
+      </w:rPr>
+    </w:lvl>
+    <w:lvl w:ilvl="8" w:tentative="1">
+      <w:start w:val="1"/>
+      <w:numFmt w:val="bullet"/>
+      <w:lvlText w:val=""/>
+      <w:lvlJc w:val="left"/>
+      <w:pPr>
+        <w:tabs>
+          <w:tab w:val="num" w:pos="6480"/>
+        </w:tabs>
+        <w:ind w:left="6480" w:hanging="360"/>
+      </w:pPr>
+      <w:rPr>
+        <w:rFonts w:ascii="Wingdings" w:hAnsi="Wingdings" w:hint="default"/>
+        <w:sz w:val="20"/>
+      </w:rPr>
+    </w:lvl>
+  </w:abstractNum>
+  <w:abstractNum w:abstractNumId="1">
     <w:nsid w:val="0A145B2C"/>
     <w:multiLevelType w:val="hybridMultilevel"/>
     <w:tmpl w:val="C7B636C6"/>
@@ -5099,7 +6406,7 @@
       </w:rPr>
     </w:lvl>
   </w:abstractNum>
-  <w:abstractNum w:abstractNumId="1">
+  <w:abstractNum w:abstractNumId="2">
     <w:nsid w:val="1A916754"/>
     <w:multiLevelType w:val="hybridMultilevel"/>
     <w:tmpl w:val="7F86C256"/>
@@ -5212,7 +6519,7 @@
       </w:rPr>
     </w:lvl>
   </w:abstractNum>
-  <w:abstractNum w:abstractNumId="2">
+  <w:abstractNum w:abstractNumId="3">
     <w:nsid w:val="1DB84589"/>
     <w:multiLevelType w:val="hybridMultilevel"/>
     <w:tmpl w:val="17FCA3D8"/>
@@ -5327,7 +6634,7 @@
       </w:rPr>
     </w:lvl>
   </w:abstractNum>
-  <w:abstractNum w:abstractNumId="3">
+  <w:abstractNum w:abstractNumId="4">
     <w:nsid w:val="1EFD096E"/>
     <w:multiLevelType w:val="hybridMultilevel"/>
     <w:tmpl w:val="D56874CC"/>
@@ -5440,7 +6747,7 @@
       </w:rPr>
     </w:lvl>
   </w:abstractNum>
-  <w:abstractNum w:abstractNumId="4">
+  <w:abstractNum w:abstractNumId="5">
     <w:nsid w:val="235D643D"/>
     <w:multiLevelType w:val="hybridMultilevel"/>
     <w:tmpl w:val="76C03710"/>
@@ -5583,7 +6890,7 @@
       </w:rPr>
     </w:lvl>
   </w:abstractNum>
-  <w:abstractNum w:abstractNumId="5">
+  <w:abstractNum w:abstractNumId="6">
     <w:nsid w:val="258D4A54"/>
     <w:multiLevelType w:val="hybridMultilevel"/>
     <w:tmpl w:val="78DACB7A"/>
@@ -5696,7 +7003,7 @@
       </w:rPr>
     </w:lvl>
   </w:abstractNum>
-  <w:abstractNum w:abstractNumId="6">
+  <w:abstractNum w:abstractNumId="7">
     <w:nsid w:val="300C7C5E"/>
     <w:multiLevelType w:val="hybridMultilevel"/>
     <w:tmpl w:val="D048FF0C"/>
@@ -5809,7 +7116,7 @@
       </w:rPr>
     </w:lvl>
   </w:abstractNum>
-  <w:abstractNum w:abstractNumId="7">
+  <w:abstractNum w:abstractNumId="8">
     <w:nsid w:val="3A6D1F2A"/>
     <w:multiLevelType w:val="hybridMultilevel"/>
     <w:tmpl w:val="73B2CE6C"/>
@@ -5922,7 +7229,7 @@
       </w:rPr>
     </w:lvl>
   </w:abstractNum>
-  <w:abstractNum w:abstractNumId="8">
+  <w:abstractNum w:abstractNumId="9">
     <w:nsid w:val="3C473D14"/>
     <w:multiLevelType w:val="hybridMultilevel"/>
     <w:tmpl w:val="03BC8C8E"/>
@@ -6011,7 +7318,7 @@
       </w:pPr>
     </w:lvl>
   </w:abstractNum>
-  <w:abstractNum w:abstractNumId="9">
+  <w:abstractNum w:abstractNumId="10">
     <w:nsid w:val="3E8C42F6"/>
     <w:multiLevelType w:val="hybridMultilevel"/>
     <w:tmpl w:val="77266426"/>
@@ -6124,7 +7431,7 @@
       </w:rPr>
     </w:lvl>
   </w:abstractNum>
-  <w:abstractNum w:abstractNumId="10">
+  <w:abstractNum w:abstractNumId="11">
     <w:nsid w:val="40DC69C7"/>
     <w:multiLevelType w:val="hybridMultilevel"/>
     <w:tmpl w:val="992CBCAA"/>
@@ -6237,7 +7544,7 @@
       </w:rPr>
     </w:lvl>
   </w:abstractNum>
-  <w:abstractNum w:abstractNumId="11">
+  <w:abstractNum w:abstractNumId="12">
     <w:nsid w:val="4C7A17A3"/>
     <w:multiLevelType w:val="hybridMultilevel"/>
     <w:tmpl w:val="195A13E2"/>
@@ -6350,7 +7657,7 @@
       </w:rPr>
     </w:lvl>
   </w:abstractNum>
-  <w:abstractNum w:abstractNumId="12">
+  <w:abstractNum w:abstractNumId="13">
     <w:nsid w:val="55C52807"/>
     <w:multiLevelType w:val="multilevel"/>
     <w:tmpl w:val="92AEC5CE"/>
@@ -6499,7 +7806,7 @@
       </w:rPr>
     </w:lvl>
   </w:abstractNum>
-  <w:abstractNum w:abstractNumId="13">
+  <w:abstractNum w:abstractNumId="14">
     <w:nsid w:val="5B41135A"/>
     <w:multiLevelType w:val="hybridMultilevel"/>
     <w:tmpl w:val="515A41EA"/>
@@ -6612,7 +7919,120 @@
       </w:rPr>
     </w:lvl>
   </w:abstractNum>
-  <w:abstractNum w:abstractNumId="14">
+  <w:abstractNum w:abstractNumId="15">
+    <w:nsid w:val="5DF66349"/>
+    <w:multiLevelType w:val="hybridMultilevel"/>
+    <w:tmpl w:val="8A56AD6C"/>
+    <w:lvl w:ilvl="0" w:tplc="2C0A0001">
+      <w:start w:val="1"/>
+      <w:numFmt w:val="bullet"/>
+      <w:lvlText w:val=""/>
+      <w:lvlJc w:val="left"/>
+      <w:pPr>
+        <w:ind w:left="720" w:hanging="360"/>
+      </w:pPr>
+      <w:rPr>
+        <w:rFonts w:ascii="Symbol" w:hAnsi="Symbol" w:hint="default"/>
+      </w:rPr>
+    </w:lvl>
+    <w:lvl w:ilvl="1" w:tplc="2C0A0003" w:tentative="1">
+      <w:start w:val="1"/>
+      <w:numFmt w:val="bullet"/>
+      <w:lvlText w:val="o"/>
+      <w:lvlJc w:val="left"/>
+      <w:pPr>
+        <w:ind w:left="1440" w:hanging="360"/>
+      </w:pPr>
+      <w:rPr>
+        <w:rFonts w:ascii="Courier New" w:hAnsi="Courier New" w:cs="Courier New" w:hint="default"/>
+      </w:rPr>
+    </w:lvl>
+    <w:lvl w:ilvl="2" w:tplc="2C0A0005" w:tentative="1">
+      <w:start w:val="1"/>
+      <w:numFmt w:val="bullet"/>
+      <w:lvlText w:val=""/>
+      <w:lvlJc w:val="left"/>
+      <w:pPr>
+        <w:ind w:left="2160" w:hanging="360"/>
+      </w:pPr>
+      <w:rPr>
+        <w:rFonts w:ascii="Wingdings" w:hAnsi="Wingdings" w:hint="default"/>
+      </w:rPr>
+    </w:lvl>
+    <w:lvl w:ilvl="3" w:tplc="2C0A0001" w:tentative="1">
+      <w:start w:val="1"/>
+      <w:numFmt w:val="bullet"/>
+      <w:lvlText w:val=""/>
+      <w:lvlJc w:val="left"/>
+      <w:pPr>
+        <w:ind w:left="2880" w:hanging="360"/>
+      </w:pPr>
+      <w:rPr>
+        <w:rFonts w:ascii="Symbol" w:hAnsi="Symbol" w:hint="default"/>
+      </w:rPr>
+    </w:lvl>
+    <w:lvl w:ilvl="4" w:tplc="2C0A0003" w:tentative="1">
+      <w:start w:val="1"/>
+      <w:numFmt w:val="bullet"/>
+      <w:lvlText w:val="o"/>
+      <w:lvlJc w:val="left"/>
+      <w:pPr>
+        <w:ind w:left="3600" w:hanging="360"/>
+      </w:pPr>
+      <w:rPr>
+        <w:rFonts w:ascii="Courier New" w:hAnsi="Courier New" w:cs="Courier New" w:hint="default"/>
+      </w:rPr>
+    </w:lvl>
+    <w:lvl w:ilvl="5" w:tplc="2C0A0005" w:tentative="1">
+      <w:start w:val="1"/>
+      <w:numFmt w:val="bullet"/>
+      <w:lvlText w:val=""/>
+      <w:lvlJc w:val="left"/>
+      <w:pPr>
+        <w:ind w:left="4320" w:hanging="360"/>
+      </w:pPr>
+      <w:rPr>
+        <w:rFonts w:ascii="Wingdings" w:hAnsi="Wingdings" w:hint="default"/>
+      </w:rPr>
+    </w:lvl>
+    <w:lvl w:ilvl="6" w:tplc="2C0A0001" w:tentative="1">
+      <w:start w:val="1"/>
+      <w:numFmt w:val="bullet"/>
+      <w:lvlText w:val=""/>
+      <w:lvlJc w:val="left"/>
+      <w:pPr>
+        <w:ind w:left="5040" w:hanging="360"/>
+      </w:pPr>
+      <w:rPr>
+        <w:rFonts w:ascii="Symbol" w:hAnsi="Symbol" w:hint="default"/>
+      </w:rPr>
+    </w:lvl>
+    <w:lvl w:ilvl="7" w:tplc="2C0A0003" w:tentative="1">
+      <w:start w:val="1"/>
+      <w:numFmt w:val="bullet"/>
+      <w:lvlText w:val="o"/>
+      <w:lvlJc w:val="left"/>
+      <w:pPr>
+        <w:ind w:left="5760" w:hanging="360"/>
+      </w:pPr>
+      <w:rPr>
+        <w:rFonts w:ascii="Courier New" w:hAnsi="Courier New" w:cs="Courier New" w:hint="default"/>
+      </w:rPr>
+    </w:lvl>
+    <w:lvl w:ilvl="8" w:tplc="2C0A0005" w:tentative="1">
+      <w:start w:val="1"/>
+      <w:numFmt w:val="bullet"/>
+      <w:lvlText w:val=""/>
+      <w:lvlJc w:val="left"/>
+      <w:pPr>
+        <w:ind w:left="6480" w:hanging="360"/>
+      </w:pPr>
+      <w:rPr>
+        <w:rFonts w:ascii="Wingdings" w:hAnsi="Wingdings" w:hint="default"/>
+      </w:rPr>
+    </w:lvl>
+  </w:abstractNum>
+  <w:abstractNum w:abstractNumId="16">
     <w:nsid w:val="5E6D452E"/>
     <w:multiLevelType w:val="hybridMultilevel"/>
     <w:tmpl w:val="50680CE4"/>
@@ -6725,7 +8145,7 @@
       </w:rPr>
     </w:lvl>
   </w:abstractNum>
-  <w:abstractNum w:abstractNumId="15">
+  <w:abstractNum w:abstractNumId="17">
     <w:nsid w:val="62536060"/>
     <w:multiLevelType w:val="multilevel"/>
     <w:tmpl w:val="BB60DE92"/>
@@ -6875,7 +8295,7 @@
       </w:rPr>
     </w:lvl>
   </w:abstractNum>
-  <w:abstractNum w:abstractNumId="16">
+  <w:abstractNum w:abstractNumId="18">
     <w:nsid w:val="6271523C"/>
     <w:multiLevelType w:val="hybridMultilevel"/>
     <w:tmpl w:val="E9725800"/>
@@ -6988,7 +8408,7 @@
       </w:rPr>
     </w:lvl>
   </w:abstractNum>
-  <w:abstractNum w:abstractNumId="17">
+  <w:abstractNum w:abstractNumId="19">
     <w:nsid w:val="66366B02"/>
     <w:multiLevelType w:val="hybridMultilevel"/>
     <w:tmpl w:val="F3D861B4"/>
@@ -7101,7 +8521,7 @@
       </w:rPr>
     </w:lvl>
   </w:abstractNum>
-  <w:abstractNum w:abstractNumId="18">
+  <w:abstractNum w:abstractNumId="20">
     <w:nsid w:val="693138E4"/>
     <w:multiLevelType w:val="hybridMultilevel"/>
     <w:tmpl w:val="A7B8DACC"/>
@@ -7214,7 +8634,7 @@
       </w:rPr>
     </w:lvl>
   </w:abstractNum>
-  <w:abstractNum w:abstractNumId="19">
+  <w:abstractNum w:abstractNumId="21">
     <w:nsid w:val="6D7C0F23"/>
     <w:multiLevelType w:val="hybridMultilevel"/>
     <w:tmpl w:val="E7F4FEAE"/>
@@ -7327,7 +8747,7 @@
       </w:rPr>
     </w:lvl>
   </w:abstractNum>
-  <w:abstractNum w:abstractNumId="20">
+  <w:abstractNum w:abstractNumId="22">
     <w:nsid w:val="7D8B1059"/>
     <w:multiLevelType w:val="hybridMultilevel"/>
     <w:tmpl w:val="28E07150"/>
@@ -7443,67 +8863,73 @@
     </w:lvl>
   </w:abstractNum>
   <w:num w:numId="1">
+    <w:abstractNumId w:val="13"/>
+  </w:num>
+  <w:num w:numId="2">
+    <w:abstractNumId w:val="4"/>
+  </w:num>
+  <w:num w:numId="3">
+    <w:abstractNumId w:val="16"/>
+  </w:num>
+  <w:num w:numId="4">
+    <w:abstractNumId w:val="10"/>
+  </w:num>
+  <w:num w:numId="5">
+    <w:abstractNumId w:val="11"/>
+  </w:num>
+  <w:num w:numId="6">
+    <w:abstractNumId w:val="18"/>
+  </w:num>
+  <w:num w:numId="7">
+    <w:abstractNumId w:val="7"/>
+  </w:num>
+  <w:num w:numId="8">
+    <w:abstractNumId w:val="17"/>
+  </w:num>
+  <w:num w:numId="9">
+    <w:abstractNumId w:val="19"/>
+  </w:num>
+  <w:num w:numId="10">
+    <w:abstractNumId w:val="1"/>
+  </w:num>
+  <w:num w:numId="11">
+    <w:abstractNumId w:val="8"/>
+  </w:num>
+  <w:num w:numId="12">
+    <w:abstractNumId w:val="21"/>
+  </w:num>
+  <w:num w:numId="13">
+    <w:abstractNumId w:val="6"/>
+  </w:num>
+  <w:num w:numId="14">
+    <w:abstractNumId w:val="3"/>
+  </w:num>
+  <w:num w:numId="15">
+    <w:abstractNumId w:val="9"/>
+  </w:num>
+  <w:num w:numId="16">
+    <w:abstractNumId w:val="22"/>
+  </w:num>
+  <w:num w:numId="17">
+    <w:abstractNumId w:val="5"/>
+  </w:num>
+  <w:num w:numId="18">
+    <w:abstractNumId w:val="2"/>
+  </w:num>
+  <w:num w:numId="19">
+    <w:abstractNumId w:val="20"/>
+  </w:num>
+  <w:num w:numId="20">
+    <w:abstractNumId w:val="14"/>
+  </w:num>
+  <w:num w:numId="21">
     <w:abstractNumId w:val="12"/>
   </w:num>
-  <w:num w:numId="2">
-    <w:abstractNumId w:val="3"/>
-  </w:num>
-  <w:num w:numId="3">
-    <w:abstractNumId w:val="14"/>
-  </w:num>
-  <w:num w:numId="4">
-    <w:abstractNumId w:val="9"/>
-  </w:num>
-  <w:num w:numId="5">
-    <w:abstractNumId w:val="10"/>
-  </w:num>
-  <w:num w:numId="6">
-    <w:abstractNumId w:val="16"/>
-  </w:num>
-  <w:num w:numId="7">
-    <w:abstractNumId w:val="6"/>
-  </w:num>
-  <w:num w:numId="8">
-    <w:abstractNumId w:val="15"/>
-  </w:num>
-  <w:num w:numId="9">
-    <w:abstractNumId w:val="17"/>
-  </w:num>
-  <w:num w:numId="10">
+  <w:num w:numId="22">
     <w:abstractNumId w:val="0"/>
   </w:num>
-  <w:num w:numId="11">
-    <w:abstractNumId w:val="7"/>
-  </w:num>
-  <w:num w:numId="12">
-    <w:abstractNumId w:val="19"/>
-  </w:num>
-  <w:num w:numId="13">
-    <w:abstractNumId w:val="5"/>
-  </w:num>
-  <w:num w:numId="14">
-    <w:abstractNumId w:val="2"/>
-  </w:num>
-  <w:num w:numId="15">
-    <w:abstractNumId w:val="8"/>
-  </w:num>
-  <w:num w:numId="16">
-    <w:abstractNumId w:val="20"/>
-  </w:num>
-  <w:num w:numId="17">
-    <w:abstractNumId w:val="4"/>
-  </w:num>
-  <w:num w:numId="18">
-    <w:abstractNumId w:val="1"/>
-  </w:num>
-  <w:num w:numId="19">
-    <w:abstractNumId w:val="18"/>
-  </w:num>
-  <w:num w:numId="20">
-    <w:abstractNumId w:val="13"/>
-  </w:num>
-  <w:num w:numId="21">
-    <w:abstractNumId w:val="11"/>
+  <w:num w:numId="23">
+    <w:abstractNumId w:val="15"/>
   </w:num>
 </w:numbering>
 </file>
@@ -9093,7 +10519,7 @@
 </file>
 
 <file path=customXml/itemProps2.xml><?xml version="1.0" encoding="utf-8"?>
-<ds:datastoreItem xmlns:ds="http://schemas.openxmlformats.org/officeDocument/2006/customXml" ds:itemID="{7323B213-EC00-4DBE-AFC2-41FB2C39EE80}">
+<ds:datastoreItem xmlns:ds="http://schemas.openxmlformats.org/officeDocument/2006/customXml" ds:itemID="{3B2D2CB8-C994-4690-959D-C4BC869541E8}">
   <ds:schemaRefs>
     <ds:schemaRef ds:uri="http://schemas.openxmlformats.org/officeDocument/2006/bibliography"/>
   </ds:schemaRefs>

</xml_diff>

<commit_message>
arreglos en cuadro comparativo
</commit_message>
<xml_diff>
--- a/DIARIO UNO.docx
+++ b/DIARIO UNO.docx
@@ -4328,7 +4328,19 @@
               <w:rPr>
                 <w:rFonts w:ascii="Arial" w:hAnsi="Arial" w:cs="Arial"/>
               </w:rPr>
-              <w:t xml:space="preserve">La Ingeniería en informática conjuga una sólida formación en el área específica de las Ciencias de la Computación con las de Dirección de Empresas, Finanzas y recursos Humanos, lo que permite que, como Ingeniero de la </w:t>
+              <w:t>La Ingeniería en informática conjuga una sólida formación en el área específica de las Ciencias de la Computación con las de Dirección de Empresas, Finanzas y recu</w:t>
+            </w:r>
+            <w:r>
+              <w:rPr>
+                <w:rFonts w:ascii="Arial" w:hAnsi="Arial" w:cs="Arial"/>
+              </w:rPr>
+              <w:t>rsos Humanos, lo que permite</w:t>
+            </w:r>
+            <w:r>
+              <w:rPr>
+                <w:rFonts w:ascii="Arial" w:hAnsi="Arial" w:cs="Arial"/>
+              </w:rPr>
+              <w:t xml:space="preserve">, como Ingeniero de la </w:t>
             </w:r>
             <w:proofErr w:type="spellStart"/>
             <w:r>
@@ -4342,7 +4354,19 @@
               <w:rPr>
                 <w:rFonts w:ascii="Arial" w:hAnsi="Arial" w:cs="Arial"/>
               </w:rPr>
-              <w:t>, estés capacitado para encabezar el Área de Sistemas de cualquier Organización, además de liderar y conducir grupos humanos interdisciplinarios e implementar con éxito todo tipo de Proyectos Informáticos.</w:t>
+              <w:t xml:space="preserve">, </w:t>
+            </w:r>
+            <w:r>
+              <w:rPr>
+                <w:rFonts w:ascii="Arial" w:hAnsi="Arial" w:cs="Arial"/>
+              </w:rPr>
+              <w:t>estar</w:t>
+            </w:r>
+            <w:r>
+              <w:rPr>
+                <w:rFonts w:ascii="Arial" w:hAnsi="Arial" w:cs="Arial"/>
+              </w:rPr>
+              <w:t xml:space="preserve"> capacitado para encabezar el Área de Sistemas de cualquier Organización, además de liderar y conducir grupos humanos interdisciplinarios e implementar con éxito todo tipo de Proyectos Informáticos.</w:t>
             </w:r>
           </w:p>
         </w:tc>
@@ -4587,14 +4611,14 @@
               <w:rPr>
                 <w:rFonts w:ascii="Arial" w:hAnsi="Arial" w:cs="Arial"/>
               </w:rPr>
-              <w:t xml:space="preserve">estratégico, táctico y operativo- liderando la identificación y análisis de necesidades de información y oportunidades de negocios, proponiendo soluciones creativas  y flexibles, basadas en TIC, que generen ventajas competitivas </w:t>
+              <w:t xml:space="preserve">estratégico, táctico y operativo- liderando la identificación y análisis de necesidades de información y oportunidades de negocios, proponiendo soluciones creativas  y flexibles, basadas en TIC, que generen ventajas competitivas sostenibles, y liderando su implantación </w:t>
             </w:r>
             <w:r>
               <w:rPr>
                 <w:rFonts w:ascii="Arial" w:hAnsi="Arial" w:cs="Arial"/>
               </w:rPr>
               <w:lastRenderedPageBreak/>
-              <w:t>sostenibles, y liderando su implantación efectiva.</w:t>
+              <w:t>efectiva.</w:t>
             </w:r>
           </w:p>
         </w:tc>
@@ -4726,6 +4750,8 @@
               </w:rPr>
               <w:t>5 años</w:t>
             </w:r>
+            <w:bookmarkStart w:id="0" w:name="_GoBack"/>
+            <w:bookmarkEnd w:id="0"/>
           </w:p>
         </w:tc>
       </w:tr>
@@ -4876,8 +4902,6 @@
       <w:r>
         <w:t>:</w:t>
       </w:r>
-      <w:bookmarkStart w:id="0" w:name="_GoBack"/>
-      <w:bookmarkEnd w:id="0"/>
     </w:p>
     <w:p>
       <w:r>
@@ -4971,7 +4995,7 @@
           <w:rPr>
             <w:noProof/>
           </w:rPr>
-          <w:t xml:space="preserve"> 6 -</w:t>
+          <w:t xml:space="preserve"> 3 -</w:t>
         </w:r>
         <w:r>
           <w:fldChar w:fldCharType="end"/>
@@ -9936,7 +9960,7 @@
 </file>
 
 <file path=customXml/itemProps2.xml><?xml version="1.0" encoding="utf-8"?>
-<ds:datastoreItem xmlns:ds="http://schemas.openxmlformats.org/officeDocument/2006/customXml" ds:itemID="{561CCB52-A969-4462-A308-11FC5F5F465A}">
+<ds:datastoreItem xmlns:ds="http://schemas.openxmlformats.org/officeDocument/2006/customXml" ds:itemID="{F1786C98-8E49-440F-8E85-CA09593AD6D2}">
   <ds:schemaRefs>
     <ds:schemaRef ds:uri="http://schemas.openxmlformats.org/officeDocument/2006/bibliography"/>
   </ds:schemaRefs>

</xml_diff>

<commit_message>
Arreglos espacios en blanco
</commit_message>
<xml_diff>
--- a/DIARIO UNO.docx
+++ b/DIARIO UNO.docx
@@ -2,6 +2,8 @@
 <file path=word/document.xml><?xml version="1.0" encoding="utf-8"?>
 <w:document xmlns:wpc="http://schemas.microsoft.com/office/word/2010/wordprocessingCanvas" xmlns:mc="http://schemas.openxmlformats.org/markup-compatibility/2006" xmlns:o="urn:schemas-microsoft-com:office:office" xmlns:r="http://schemas.openxmlformats.org/officeDocument/2006/relationships" xmlns:m="http://schemas.openxmlformats.org/officeDocument/2006/math" xmlns:v="urn:schemas-microsoft-com:vml" xmlns:wp14="http://schemas.microsoft.com/office/word/2010/wordprocessingDrawing" xmlns:wp="http://schemas.openxmlformats.org/drawingml/2006/wordprocessingDrawing" xmlns:w10="urn:schemas-microsoft-com:office:word" xmlns:w="http://schemas.openxmlformats.org/wordprocessingml/2006/main" xmlns:w14="http://schemas.microsoft.com/office/word/2010/wordml" xmlns:wpg="http://schemas.microsoft.com/office/word/2010/wordprocessingGroup" xmlns:wpi="http://schemas.microsoft.com/office/word/2010/wordprocessingInk" xmlns:wne="http://schemas.microsoft.com/office/word/2006/wordml" xmlns:wps="http://schemas.microsoft.com/office/word/2010/wordprocessingShape" mc:Ignorable="w14 wp14">
   <w:body>
+    <w:bookmarkStart w:id="0" w:name="_GoBack" w:displacedByCustomXml="next"/>
+    <w:bookmarkEnd w:id="0" w:displacedByCustomXml="next"/>
     <w:sdt>
       <w:sdtPr>
         <w:rPr>
@@ -910,7 +912,25 @@
           <w:szCs w:val="20"/>
           <w:lang w:eastAsia="es-AR"/>
         </w:rPr>
-        <w:t xml:space="preserve">Ser un órgano de difusión y comunicación encargado de editar, publicar y distribuir el periódico para dar a conocer las </w:t>
+        <w:t>Ser un órgano de difusión y comunicación encargado de editar, pub</w:t>
+      </w:r>
+      <w:r>
+        <w:rPr>
+          <w:rFonts w:ascii="Arial" w:eastAsia="Times New Roman" w:hAnsi="Arial" w:cs="Arial"/>
+          <w:sz w:val="20"/>
+          <w:szCs w:val="20"/>
+          <w:lang w:eastAsia="es-AR"/>
+        </w:rPr>
+        <w:t xml:space="preserve">licar y distribuir las publicaciones </w:t>
+      </w:r>
+      <w:r>
+        <w:rPr>
+          <w:rFonts w:ascii="Arial" w:eastAsia="Times New Roman" w:hAnsi="Arial" w:cs="Arial"/>
+          <w:sz w:val="20"/>
+          <w:szCs w:val="20"/>
+          <w:lang w:eastAsia="es-AR"/>
+        </w:rPr>
+        <w:t xml:space="preserve">para dar a conocer las </w:t>
       </w:r>
       <w:r>
         <w:rPr>
@@ -1087,7 +1107,7 @@
           <w:szCs w:val="20"/>
           <w:lang w:eastAsia="es-AR"/>
         </w:rPr>
-        <w:tab/>
+        <w:t xml:space="preserve"> </w:t>
       </w:r>
       <w:r>
         <w:rPr>
@@ -1345,25 +1365,7 @@
           <w:szCs w:val="20"/>
           <w:lang w:eastAsia="es-AR"/>
         </w:rPr>
-        <w:t xml:space="preserve">Fomentar una cultura empresarial de calidad, con respeto mutuo, construyendo una verdadera </w:t>
-      </w:r>
-      <w:r>
-        <w:rPr>
-          <w:rFonts w:ascii="Arial" w:eastAsia="Times New Roman" w:hAnsi="Arial" w:cs="Arial"/>
-          <w:sz w:val="20"/>
-          <w:szCs w:val="20"/>
-          <w:lang w:eastAsia="es-AR"/>
-        </w:rPr>
-        <w:t xml:space="preserve">   </w:t>
-      </w:r>
-      <w:r>
-        <w:rPr>
-          <w:rFonts w:ascii="Arial" w:eastAsia="Times New Roman" w:hAnsi="Arial" w:cs="Arial"/>
-          <w:sz w:val="20"/>
-          <w:szCs w:val="20"/>
-          <w:lang w:eastAsia="es-AR"/>
-        </w:rPr>
-        <w:t>comunidad.</w:t>
+        <w:t>Fomentar una cultura empresarial de calidad, con respeto mutuo, construyendo una verdadera comunidad.</w:t>
       </w:r>
     </w:p>
     <w:p>
@@ -1824,7 +1826,6 @@
           <w:szCs w:val="20"/>
           <w:lang w:eastAsia="es-AR"/>
         </w:rPr>
-        <w:lastRenderedPageBreak/>
         <w:t xml:space="preserve">- </w:t>
       </w:r>
       <w:r>
@@ -4750,8 +4751,6 @@
               </w:rPr>
               <w:t>5 años</w:t>
             </w:r>
-            <w:bookmarkStart w:id="0" w:name="_GoBack"/>
-            <w:bookmarkEnd w:id="0"/>
           </w:p>
         </w:tc>
       </w:tr>
@@ -4995,7 +4994,7 @@
           <w:rPr>
             <w:noProof/>
           </w:rPr>
-          <w:t xml:space="preserve"> 3 -</w:t>
+          <w:t xml:space="preserve"> 1 -</w:t>
         </w:r>
         <w:r>
           <w:fldChar w:fldCharType="end"/>
@@ -9960,7 +9959,7 @@
 </file>
 
 <file path=customXml/itemProps2.xml><?xml version="1.0" encoding="utf-8"?>
-<ds:datastoreItem xmlns:ds="http://schemas.openxmlformats.org/officeDocument/2006/customXml" ds:itemID="{F1786C98-8E49-440F-8E85-CA09593AD6D2}">
+<ds:datastoreItem xmlns:ds="http://schemas.openxmlformats.org/officeDocument/2006/customXml" ds:itemID="{BE51E60A-538A-4F3D-9893-2910808C6861}">
   <ds:schemaRefs>
     <ds:schemaRef ds:uri="http://schemas.openxmlformats.org/officeDocument/2006/bibliography"/>
   </ds:schemaRefs>

</xml_diff>